<commit_message>
Backup pause + commentaires ajoutés
</commit_message>
<xml_diff>
--- a/Documentation/Documentation_CSharp.docx
+++ b/Documentation/Documentation_CSharp.docx
@@ -3601,6 +3601,20 @@
       </w:r>
     </w:p>
     <w:p>
+      <w:r>
+        <w:t xml:space="preserve">L’utilisateur peut choisir </w:t>
+      </w:r>
+      <w:r>
+        <w:t>se connecter avec ses identifiants ou cliquer sur « Inscription » pour ouvrir la fenêtre d’ins</w:t>
+      </w:r>
+      <w:r>
+        <w:t>cription</w:t>
+      </w:r>
+      <w:r>
+        <w:t>.</w:t>
+      </w:r>
+    </w:p>
+    <w:p>
       <w:pPr>
         <w:keepNext/>
         <w:jc w:val="center"/>
@@ -3640,14 +3654,27 @@
       <w:r>
         <w:t xml:space="preserve">Figure </w:t>
       </w:r>
-      <w:fldSimple w:instr=" SEQ Figure \* ARABIC ">
-        <w:r>
-          <w:rPr>
-            <w:noProof/>
-          </w:rPr>
-          <w:t>1</w:t>
-        </w:r>
-      </w:fldSimple>
+      <w:r>
+        <w:fldChar w:fldCharType="begin"/>
+      </w:r>
+      <w:r>
+        <w:instrText xml:space="preserve"> SEQ Figure \* ARABIC </w:instrText>
+      </w:r>
+      <w:r>
+        <w:fldChar w:fldCharType="separate"/>
+      </w:r>
+      <w:r>
+        <w:rPr>
+          <w:noProof/>
+        </w:rPr>
+        <w:t>1</w:t>
+      </w:r>
+      <w:r>
+        <w:rPr>
+          <w:noProof/>
+        </w:rPr>
+        <w:fldChar w:fldCharType="end"/>
+      </w:r>
       <w:r>
         <w:t xml:space="preserve"> Fenêtre de connexion</w:t>
       </w:r>
@@ -3655,6 +3682,14 @@
     <w:p>
       <w:r>
         <w:t>Fenêtre inscription :</w:t>
+      </w:r>
+    </w:p>
+    <w:p>
+      <w:r>
+        <w:t>L’utilisateur peut entrer ses informations pour créer un compte</w:t>
+      </w:r>
+      <w:r>
+        <w:t>.</w:t>
       </w:r>
     </w:p>
     <w:p>
@@ -3679,14 +3714,27 @@
       <w:r>
         <w:t xml:space="preserve">Figure </w:t>
       </w:r>
-      <w:fldSimple w:instr=" SEQ Figure \* ARABIC ">
-        <w:r>
-          <w:rPr>
-            <w:noProof/>
-          </w:rPr>
-          <w:t>2</w:t>
-        </w:r>
-      </w:fldSimple>
+      <w:r>
+        <w:fldChar w:fldCharType="begin"/>
+      </w:r>
+      <w:r>
+        <w:instrText xml:space="preserve"> SEQ Figure \* ARABIC </w:instrText>
+      </w:r>
+      <w:r>
+        <w:fldChar w:fldCharType="separate"/>
+      </w:r>
+      <w:r>
+        <w:rPr>
+          <w:noProof/>
+        </w:rPr>
+        <w:t>2</w:t>
+      </w:r>
+      <w:r>
+        <w:rPr>
+          <w:noProof/>
+        </w:rPr>
+        <w:fldChar w:fldCharType="end"/>
+      </w:r>
       <w:r>
         <w:t xml:space="preserve"> Fenêtre inscription</w:t>
       </w:r>
@@ -3701,12 +3749,13 @@
         <w:tab/>
         <w:t>Onglet Musiques/Recherche :</w:t>
       </w:r>
-    </w:p>
-    <w:p>
-      <w:pPr>
-        <w:keepNext/>
-        <w:jc w:val="center"/>
-      </w:pPr>
+      <w:r>
+        <w:br/>
+        <w:t>L’utilisateur peut rechercher des musiques, les écouter, changer le volume et choisir ou il se trouve dans le morceaux à l’aide d’une trackbar.</w:t>
+      </w:r>
+      <w:r>
+        <w:br/>
+      </w:r>
       <w:r>
         <w:pict>
           <v:shape id="_x0000_i1027" type="#_x0000_t75" style="width:437.8pt;height:277.3pt">
@@ -3724,16 +3773,30 @@
         </w:rPr>
       </w:pPr>
       <w:r>
+        <w:lastRenderedPageBreak/>
         <w:t xml:space="preserve">Figure </w:t>
       </w:r>
-      <w:fldSimple w:instr=" SEQ Figure \* ARABIC ">
-        <w:r>
-          <w:rPr>
-            <w:noProof/>
-          </w:rPr>
-          <w:t>3</w:t>
-        </w:r>
-      </w:fldSimple>
+      <w:r>
+        <w:fldChar w:fldCharType="begin"/>
+      </w:r>
+      <w:r>
+        <w:instrText xml:space="preserve"> SEQ Figure \* ARABIC </w:instrText>
+      </w:r>
+      <w:r>
+        <w:fldChar w:fldCharType="separate"/>
+      </w:r>
+      <w:r>
+        <w:rPr>
+          <w:noProof/>
+        </w:rPr>
+        <w:t>3</w:t>
+      </w:r>
+      <w:r>
+        <w:rPr>
+          <w:noProof/>
+        </w:rPr>
+        <w:fldChar w:fldCharType="end"/>
+      </w:r>
       <w:r>
         <w:t xml:space="preserve"> Fenêtre </w:t>
       </w:r>
@@ -3749,15 +3812,19 @@
         <w:ind w:firstLine="708"/>
       </w:pPr>
       <w:r>
-        <w:lastRenderedPageBreak/>
         <w:t>Onglet favoris :</w:t>
       </w:r>
     </w:p>
     <w:p>
       <w:pPr>
         <w:keepNext/>
-        <w:jc w:val="center"/>
-      </w:pPr>
+      </w:pPr>
+      <w:r>
+        <w:t>L’utilisateur peut consulter ses favoris et les écouter.</w:t>
+      </w:r>
+      <w:r>
+        <w:br/>
+      </w:r>
       <w:r>
         <w:pict>
           <v:shape id="_x0000_i1028" type="#_x0000_t75" style="width:453.2pt;height:287.1pt">
@@ -3774,14 +3841,27 @@
       <w:r>
         <w:t xml:space="preserve">Figure </w:t>
       </w:r>
-      <w:fldSimple w:instr=" SEQ Figure \* ARABIC ">
-        <w:r>
-          <w:rPr>
-            <w:noProof/>
-          </w:rPr>
-          <w:t>4</w:t>
-        </w:r>
-      </w:fldSimple>
+      <w:r>
+        <w:fldChar w:fldCharType="begin"/>
+      </w:r>
+      <w:r>
+        <w:instrText xml:space="preserve"> SEQ Figure \* ARABIC </w:instrText>
+      </w:r>
+      <w:r>
+        <w:fldChar w:fldCharType="separate"/>
+      </w:r>
+      <w:r>
+        <w:rPr>
+          <w:noProof/>
+        </w:rPr>
+        <w:t>4</w:t>
+      </w:r>
+      <w:r>
+        <w:rPr>
+          <w:noProof/>
+        </w:rPr>
+        <w:fldChar w:fldCharType="end"/>
+      </w:r>
       <w:r>
         <w:t xml:space="preserve"> Onglet favoris</w:t>
       </w:r>
@@ -3793,15 +3873,20 @@
       <w:r>
         <w:t>Onglet Playlists :</w:t>
       </w:r>
-    </w:p>
-    <w:p>
-      <w:pPr>
-        <w:keepNext/>
-        <w:jc w:val="center"/>
-      </w:pPr>
+      <w:r>
+        <w:br/>
+        <w:t xml:space="preserve">L’utilisateur peut choisir la playlist qu’il veut consulter avec la liste déroulante puis </w:t>
+      </w:r>
+      <w:r>
+        <w:lastRenderedPageBreak/>
+        <w:t>écouter les musiques qu’il désire.</w:t>
+      </w:r>
+      <w:r>
+        <w:br/>
+      </w:r>
       <w:r>
         <w:pict>
-          <v:shape id="_x0000_i1029" type="#_x0000_t75" style="width:453.2pt;height:287.1pt">
+          <v:shape id="_x0000_i1029" type="#_x0000_t75" style="width:453.05pt;height:287.3pt">
             <v:imagedata r:id="rId11" o:title="Playlist"/>
           </v:shape>
         </w:pict>
@@ -3815,14 +3900,27 @@
       <w:r>
         <w:t xml:space="preserve">Figure </w:t>
       </w:r>
-      <w:fldSimple w:instr=" SEQ Figure \* ARABIC ">
-        <w:r>
-          <w:rPr>
-            <w:noProof/>
-          </w:rPr>
-          <w:t>5</w:t>
-        </w:r>
-      </w:fldSimple>
+      <w:r>
+        <w:fldChar w:fldCharType="begin"/>
+      </w:r>
+      <w:r>
+        <w:instrText xml:space="preserve"> SEQ Figure \* ARABIC </w:instrText>
+      </w:r>
+      <w:r>
+        <w:fldChar w:fldCharType="separate"/>
+      </w:r>
+      <w:r>
+        <w:rPr>
+          <w:noProof/>
+        </w:rPr>
+        <w:t>5</w:t>
+      </w:r>
+      <w:r>
+        <w:rPr>
+          <w:noProof/>
+        </w:rPr>
+        <w:fldChar w:fldCharType="end"/>
+      </w:r>
       <w:r>
         <w:t xml:space="preserve"> Onglet playlists</w:t>
       </w:r>
@@ -3834,7 +3932,6 @@
       </w:pPr>
       <w:bookmarkStart w:id="10" w:name="_Toc482183587"/>
       <w:r>
-        <w:lastRenderedPageBreak/>
         <w:t>Détermination des points faibles</w:t>
       </w:r>
       <w:bookmarkEnd w:id="10"/>
@@ -3886,6 +3983,7 @@
           <w:noProof/>
           <w:lang w:eastAsia="fr-CH"/>
         </w:rPr>
+        <w:lastRenderedPageBreak/>
         <w:drawing>
           <wp:inline distT="0" distB="0" distL="0" distR="0" wp14:anchorId="2EEB1637" wp14:editId="147A1839">
             <wp:extent cx="5760720" cy="3074670"/>
@@ -4058,7 +4156,6 @@
         </w:numPr>
       </w:pPr>
       <w:r>
-        <w:lastRenderedPageBreak/>
         <w:t>GitKraken</w:t>
       </w:r>
     </w:p>
@@ -4126,8 +4223,9 @@
         <w:jc w:val="center"/>
       </w:pPr>
       <w:r>
+        <w:lastRenderedPageBreak/>
         <w:pict>
-          <v:shape id="_x0000_i1030" type="#_x0000_t75" style="width:107.25pt;height:182.05pt">
+          <v:shape id="_x0000_i1030" type="#_x0000_t75" style="width:107.3pt;height:182.05pt">
             <v:imagedata r:id="rId13" o:title="arborescence"/>
           </v:shape>
         </w:pict>
@@ -4173,7 +4271,6 @@
           <w:noProof/>
           <w:lang w:eastAsia="fr-CH"/>
         </w:rPr>
-        <w:lastRenderedPageBreak/>
         <w:drawing>
           <wp:inline distT="0" distB="0" distL="0" distR="0" wp14:anchorId="1629FF38" wp14:editId="574B1BE1">
             <wp:extent cx="4079447" cy="2769079"/>
@@ -4219,14 +4316,27 @@
       <w:r>
         <w:t xml:space="preserve">Figure </w:t>
       </w:r>
-      <w:fldSimple w:instr=" SEQ Figure \* ARABIC ">
-        <w:r>
-          <w:rPr>
-            <w:noProof/>
-          </w:rPr>
-          <w:t>6</w:t>
-        </w:r>
-      </w:fldSimple>
+      <w:r>
+        <w:fldChar w:fldCharType="begin"/>
+      </w:r>
+      <w:r>
+        <w:instrText xml:space="preserve"> SEQ Figure \* ARABIC </w:instrText>
+      </w:r>
+      <w:r>
+        <w:fldChar w:fldCharType="separate"/>
+      </w:r>
+      <w:r>
+        <w:rPr>
+          <w:noProof/>
+        </w:rPr>
+        <w:t>6</w:t>
+      </w:r>
+      <w:r>
+        <w:rPr>
+          <w:noProof/>
+        </w:rPr>
+        <w:fldChar w:fldCharType="end"/>
+      </w:r>
       <w:r>
         <w:t xml:space="preserve"> Fenêtre de connexion</w:t>
       </w:r>
@@ -4246,6 +4356,7 @@
           <w:noProof/>
           <w:lang w:eastAsia="fr-CH"/>
         </w:rPr>
+        <w:lastRenderedPageBreak/>
         <w:drawing>
           <wp:inline distT="0" distB="0" distL="0" distR="0" wp14:anchorId="75D00B87" wp14:editId="1AC9EEAF">
             <wp:extent cx="4714875" cy="3200400"/>
@@ -4291,14 +4402,27 @@
       <w:r>
         <w:t xml:space="preserve">Figure </w:t>
       </w:r>
-      <w:fldSimple w:instr=" SEQ Figure \* ARABIC ">
-        <w:r>
-          <w:rPr>
-            <w:noProof/>
-          </w:rPr>
-          <w:t>7</w:t>
-        </w:r>
-      </w:fldSimple>
+      <w:r>
+        <w:fldChar w:fldCharType="begin"/>
+      </w:r>
+      <w:r>
+        <w:instrText xml:space="preserve"> SEQ Figure \* ARABIC </w:instrText>
+      </w:r>
+      <w:r>
+        <w:fldChar w:fldCharType="separate"/>
+      </w:r>
+      <w:r>
+        <w:rPr>
+          <w:noProof/>
+        </w:rPr>
+        <w:t>7</w:t>
+      </w:r>
+      <w:r>
+        <w:rPr>
+          <w:noProof/>
+        </w:rPr>
+        <w:fldChar w:fldCharType="end"/>
+      </w:r>
       <w:r>
         <w:t xml:space="preserve"> Fenêtre d'inscription</w:t>
       </w:r>
@@ -4318,7 +4442,6 @@
           <w:noProof/>
           <w:lang w:eastAsia="fr-CH"/>
         </w:rPr>
-        <w:lastRenderedPageBreak/>
         <w:drawing>
           <wp:inline distT="0" distB="0" distL="0" distR="0" wp14:anchorId="6595E9E5" wp14:editId="27CCA5C9">
             <wp:extent cx="5760720" cy="3439160"/>
@@ -4364,28 +4487,39 @@
       <w:r>
         <w:t xml:space="preserve">Figure </w:t>
       </w:r>
-      <w:fldSimple w:instr=" SEQ Figure \* ARABIC ">
-        <w:r>
-          <w:rPr>
-            <w:noProof/>
-          </w:rPr>
-          <w:t>8</w:t>
-        </w:r>
-      </w:fldSimple>
+      <w:r>
+        <w:fldChar w:fldCharType="begin"/>
+      </w:r>
+      <w:r>
+        <w:instrText xml:space="preserve"> SEQ Figure \* ARABIC </w:instrText>
+      </w:r>
+      <w:r>
+        <w:fldChar w:fldCharType="separate"/>
+      </w:r>
+      <w:r>
+        <w:rPr>
+          <w:noProof/>
+        </w:rPr>
+        <w:t>8</w:t>
+      </w:r>
+      <w:r>
+        <w:rPr>
+          <w:noProof/>
+        </w:rPr>
+        <w:fldChar w:fldCharType="end"/>
+      </w:r>
       <w:r>
         <w:t xml:space="preserve"> Fenêtre principale (musique/recherche)</w:t>
       </w:r>
     </w:p>
     <w:p>
       <w:r>
+        <w:lastRenderedPageBreak/>
         <w:t>Fenêtre principale (onglet favoris) :</w:t>
       </w:r>
-    </w:p>
-    <w:p>
-      <w:pPr>
-        <w:keepNext/>
-        <w:jc w:val="center"/>
-      </w:pPr>
+      <w:r>
+        <w:br/>
+      </w:r>
       <w:r>
         <w:rPr>
           <w:noProof/>
@@ -4436,14 +4570,27 @@
       <w:r>
         <w:t xml:space="preserve">Figure </w:t>
       </w:r>
-      <w:fldSimple w:instr=" SEQ Figure \* ARABIC ">
-        <w:r>
-          <w:rPr>
-            <w:noProof/>
-          </w:rPr>
-          <w:t>9</w:t>
-        </w:r>
-      </w:fldSimple>
+      <w:r>
+        <w:fldChar w:fldCharType="begin"/>
+      </w:r>
+      <w:r>
+        <w:instrText xml:space="preserve"> SEQ Figure \* ARABIC </w:instrText>
+      </w:r>
+      <w:r>
+        <w:fldChar w:fldCharType="separate"/>
+      </w:r>
+      <w:r>
+        <w:rPr>
+          <w:noProof/>
+        </w:rPr>
+        <w:t>9</w:t>
+      </w:r>
+      <w:r>
+        <w:rPr>
+          <w:noProof/>
+        </w:rPr>
+        <w:fldChar w:fldCharType="end"/>
+      </w:r>
       <w:r>
         <w:t xml:space="preserve"> Fenêtre principale (onglet favoris)</w:t>
       </w:r>
@@ -4463,7 +4610,6 @@
           <w:noProof/>
           <w:lang w:eastAsia="fr-CH"/>
         </w:rPr>
-        <w:lastRenderedPageBreak/>
         <w:drawing>
           <wp:inline distT="0" distB="0" distL="0" distR="0" wp14:anchorId="3743A167" wp14:editId="1466B574">
             <wp:extent cx="5760720" cy="3439160"/>
@@ -4509,14 +4655,27 @@
       <w:r>
         <w:t xml:space="preserve">Figure </w:t>
       </w:r>
-      <w:fldSimple w:instr=" SEQ Figure \* ARABIC ">
-        <w:r>
-          <w:rPr>
-            <w:noProof/>
-          </w:rPr>
-          <w:t>10</w:t>
-        </w:r>
-      </w:fldSimple>
+      <w:r>
+        <w:fldChar w:fldCharType="begin"/>
+      </w:r>
+      <w:r>
+        <w:instrText xml:space="preserve"> SEQ Figure \* ARABIC </w:instrText>
+      </w:r>
+      <w:r>
+        <w:fldChar w:fldCharType="separate"/>
+      </w:r>
+      <w:r>
+        <w:rPr>
+          <w:noProof/>
+        </w:rPr>
+        <w:t>10</w:t>
+      </w:r>
+      <w:r>
+        <w:rPr>
+          <w:noProof/>
+        </w:rPr>
+        <w:fldChar w:fldCharType="end"/>
+      </w:r>
       <w:r>
         <w:t xml:space="preserve"> Fenêtre principale (onglet playlists)</w:t>
       </w:r>
@@ -4546,6 +4705,7 @@
           <w:noProof/>
           <w:lang w:eastAsia="fr-CH"/>
         </w:rPr>
+        <w:lastRenderedPageBreak/>
         <w:drawing>
           <wp:inline distT="0" distB="0" distL="0" distR="0" wp14:anchorId="1863B76D" wp14:editId="04A75139">
             <wp:extent cx="3981270" cy="2210987"/>
@@ -4591,14 +4751,27 @@
       <w:r>
         <w:t xml:space="preserve">Figure </w:t>
       </w:r>
-      <w:fldSimple w:instr=" SEQ Figure \* ARABIC ">
-        <w:r>
-          <w:rPr>
-            <w:noProof/>
-          </w:rPr>
-          <w:t>11</w:t>
-        </w:r>
-      </w:fldSimple>
+      <w:r>
+        <w:fldChar w:fldCharType="begin"/>
+      </w:r>
+      <w:r>
+        <w:instrText xml:space="preserve"> SEQ Figure \* ARABIC </w:instrText>
+      </w:r>
+      <w:r>
+        <w:fldChar w:fldCharType="separate"/>
+      </w:r>
+      <w:r>
+        <w:rPr>
+          <w:noProof/>
+        </w:rPr>
+        <w:t>11</w:t>
+      </w:r>
+      <w:r>
+        <w:rPr>
+          <w:noProof/>
+        </w:rPr>
+        <w:fldChar w:fldCharType="end"/>
+      </w:r>
       <w:r>
         <w:t xml:space="preserve"> Schéma base de données initial</w:t>
       </w:r>
@@ -4621,7 +4794,6 @@
           <w:noProof/>
           <w:lang w:eastAsia="fr-CH"/>
         </w:rPr>
-        <w:lastRenderedPageBreak/>
         <w:drawing>
           <wp:inline distT="0" distB="0" distL="0" distR="0" wp14:anchorId="272475D8" wp14:editId="4155CD7A">
             <wp:extent cx="5760720" cy="2233295"/>
@@ -4667,14 +4839,27 @@
       <w:r>
         <w:t xml:space="preserve">Figure </w:t>
       </w:r>
-      <w:fldSimple w:instr=" SEQ Figure \* ARABIC ">
-        <w:r>
-          <w:rPr>
-            <w:noProof/>
-          </w:rPr>
-          <w:t>12</w:t>
-        </w:r>
-      </w:fldSimple>
+      <w:r>
+        <w:fldChar w:fldCharType="begin"/>
+      </w:r>
+      <w:r>
+        <w:instrText xml:space="preserve"> SEQ Figure \* ARABIC </w:instrText>
+      </w:r>
+      <w:r>
+        <w:fldChar w:fldCharType="separate"/>
+      </w:r>
+      <w:r>
+        <w:rPr>
+          <w:noProof/>
+        </w:rPr>
+        <w:t>12</w:t>
+      </w:r>
+      <w:r>
+        <w:rPr>
+          <w:noProof/>
+        </w:rPr>
+        <w:fldChar w:fldCharType="end"/>
+      </w:r>
       <w:r>
         <w:t xml:space="preserve"> Schéma base de données final</w:t>
       </w:r>
@@ -4796,6 +4981,7 @@
         <w:br/>
       </w:r>
       <w:r>
+        <w:lastRenderedPageBreak/>
         <w:t>Récupère les informations des musiques après une recherche sur le nom de la musique ou sur l’artiste</w:t>
       </w:r>
     </w:p>
@@ -4917,7 +5103,6 @@
           <w:szCs w:val="19"/>
           <w:highlight w:val="white"/>
         </w:rPr>
-        <w:lastRenderedPageBreak/>
         <w:t>SELECT DISTINCT nameArtist FROM artists</w:t>
       </w:r>
       <w:r>
@@ -5224,10 +5409,14 @@
       </w:r>
     </w:p>
     <w:p>
+      <w:pPr>
+        <w:keepNext/>
+      </w:pPr>
       <w:r>
         <w:rPr>
           <w:b/>
         </w:rPr>
+        <w:lastRenderedPageBreak/>
         <w:t>MusicData</w:t>
       </w:r>
       <w:r>
@@ -5277,6 +5466,37 @@
           </wp:inline>
         </w:drawing>
       </w:r>
+    </w:p>
+    <w:p>
+      <w:pPr>
+        <w:pStyle w:val="Lgende"/>
+      </w:pPr>
+      <w:r>
+        <w:t xml:space="preserve">Figure </w:t>
+      </w:r>
+      <w:r>
+        <w:fldChar w:fldCharType="begin"/>
+      </w:r>
+      <w:r>
+        <w:instrText xml:space="preserve"> SEQ Figure \* ARABIC </w:instrText>
+      </w:r>
+      <w:r>
+        <w:fldChar w:fldCharType="separate"/>
+      </w:r>
+      <w:r>
+        <w:rPr>
+          <w:noProof/>
+        </w:rPr>
+        <w:t>13</w:t>
+      </w:r>
+      <w:r>
+        <w:fldChar w:fldCharType="end"/>
+      </w:r>
+      <w:r>
+        <w:t xml:space="preserve"> Classe MusicData</w:t>
+      </w:r>
+    </w:p>
+    <w:p>
       <w:r>
         <w:rPr>
           <w:b/>
@@ -5284,11 +5504,7 @@
         <w:br/>
       </w:r>
       <w:r>
-        <w:t xml:space="preserve">La classe MusicData me sert à stocker les informations sur les musiques. Vous pouvez voir que le type de musique est stocker aussi mais jamais utilisé, je l’ai quand </w:t>
-      </w:r>
-      <w:r>
-        <w:lastRenderedPageBreak/>
-        <w:t xml:space="preserve">même mis car je trouve que ça serai une très bonne amélioration à faire à l’application. </w:t>
+        <w:t xml:space="preserve">La classe MusicData me sert à stocker les informations sur les musiques. Vous pouvez voir que le type de musique est stocker aussi mais jamais utilisé, je l’ai quand même mis car je trouve que ça serai une très bonne amélioration à faire à l’application. </w:t>
       </w:r>
       <w:r>
         <w:t>Nous voyons aussi qu’un champ playlist existe il sert à savoir dans quelle playlist la musique se trouve dans un but d’affichage</w:t>
@@ -5298,6 +5514,9 @@
       </w:r>
     </w:p>
     <w:p>
+      <w:pPr>
+        <w:keepNext/>
+      </w:pPr>
       <w:r>
         <w:rPr>
           <w:b/>
@@ -5351,6 +5570,37 @@
           </wp:inline>
         </w:drawing>
       </w:r>
+    </w:p>
+    <w:p>
+      <w:pPr>
+        <w:pStyle w:val="Lgende"/>
+      </w:pPr>
+      <w:r>
+        <w:t xml:space="preserve">Figure </w:t>
+      </w:r>
+      <w:r>
+        <w:fldChar w:fldCharType="begin"/>
+      </w:r>
+      <w:r>
+        <w:instrText xml:space="preserve"> SEQ Figure \* ARABIC </w:instrText>
+      </w:r>
+      <w:r>
+        <w:fldChar w:fldCharType="separate"/>
+      </w:r>
+      <w:r>
+        <w:rPr>
+          <w:noProof/>
+        </w:rPr>
+        <w:t>14</w:t>
+      </w:r>
+      <w:r>
+        <w:fldChar w:fldCharType="end"/>
+      </w:r>
+      <w:r>
+        <w:t xml:space="preserve"> Classe Playlist</w:t>
+      </w:r>
+    </w:p>
+    <w:p>
       <w:r>
         <w:rPr>
           <w:b/>
@@ -5363,14 +5613,13 @@
     </w:p>
     <w:p>
       <w:pPr>
+        <w:keepNext/>
+      </w:pPr>
+      <w:r>
         <w:rPr>
           <w:b/>
         </w:rPr>
-      </w:pPr>
-      <w:r>
-        <w:rPr>
-          <w:b/>
-        </w:rPr>
+        <w:lastRenderedPageBreak/>
         <w:t>User</w:t>
       </w:r>
       <w:r>
@@ -5420,10 +5669,46 @@
           </wp:inline>
         </w:drawing>
       </w:r>
-      <w:r>
+    </w:p>
+    <w:p>
+      <w:pPr>
+        <w:pStyle w:val="Lgende"/>
+      </w:pPr>
+      <w:r>
+        <w:t xml:space="preserve">Figure </w:t>
+      </w:r>
+      <w:r>
+        <w:fldChar w:fldCharType="begin"/>
+      </w:r>
+      <w:r>
+        <w:instrText xml:space="preserve"> SEQ Figure \* ARABIC </w:instrText>
+      </w:r>
+      <w:r>
+        <w:fldChar w:fldCharType="separate"/>
+      </w:r>
+      <w:r>
+        <w:rPr>
+          <w:noProof/>
+        </w:rPr>
+        <w:t>15</w:t>
+      </w:r>
+      <w:r>
+        <w:fldChar w:fldCharType="end"/>
+      </w:r>
+      <w:r>
+        <w:t xml:space="preserve"> Classe User</w:t>
+      </w:r>
+    </w:p>
+    <w:p>
+      <w:pPr>
         <w:rPr>
           <w:b/>
         </w:rPr>
+      </w:pPr>
+      <w:r>
+        <w:rPr>
+          <w:b/>
+        </w:rPr>
         <w:br/>
       </w:r>
       <w:r>
@@ -5432,10 +5717,11 @@
       <w:r>
         <w:t>lasse User sert à stocker les informations sur l’utilisateur en vue de réaliser des requêtes.</w:t>
       </w:r>
-      <w:bookmarkStart w:id="21" w:name="_GoBack"/>
-      <w:bookmarkEnd w:id="21"/>
-    </w:p>
-    <w:p>
+    </w:p>
+    <w:p>
+      <w:pPr>
+        <w:keepNext/>
+      </w:pPr>
       <w:r>
         <w:rPr>
           <w:b/>
@@ -5490,6 +5776,40 @@
           </wp:inline>
         </w:drawing>
       </w:r>
+    </w:p>
+    <w:p>
+      <w:pPr>
+        <w:pStyle w:val="Lgende"/>
+      </w:pPr>
+      <w:r>
+        <w:t xml:space="preserve">Figure </w:t>
+      </w:r>
+      <w:r>
+        <w:fldChar w:fldCharType="begin"/>
+      </w:r>
+      <w:r>
+        <w:instrText xml:space="preserve"> SEQ Figure \* ARABIC </w:instrText>
+      </w:r>
+      <w:r>
+        <w:fldChar w:fldCharType="separate"/>
+      </w:r>
+      <w:r>
+        <w:rPr>
+          <w:noProof/>
+        </w:rPr>
+        <w:t>16</w:t>
+      </w:r>
+      <w:r>
+        <w:fldChar w:fldCharType="end"/>
+      </w:r>
+      <w:r>
+        <w:t xml:space="preserve"> Classe Db</w:t>
+      </w:r>
+    </w:p>
+    <w:p>
+      <w:pPr>
+        <w:keepNext/>
+      </w:pPr>
       <w:r>
         <w:rPr>
           <w:b/>
@@ -5497,7 +5817,11 @@
         <w:br/>
       </w:r>
       <w:r>
-        <w:t>La classe Db est une des plus importantes c’est elle qui s’occupe de la communication avec la base de données. On voit donc que ses propriétés servent à stocker les données de connexion à la base (adresse, nom de la base de données, nom d’utilisateur et mot de passe). Les méthodes ont très souvent la même forme. Pour les méthodes retournant un résultat une liste d’objets (que nous avons vu plus tôt) est retournée.</w:t>
+        <w:t xml:space="preserve">La classe Db est une des plus importantes c’est elle qui s’occupe de la communication avec la base de données. On voit donc que ses propriétés servent à stocker les données de connexion à la base (adresse, nom de la base de données, nom d’utilisateur et mot de passe). Les méthodes ont très souvent la même forme. Pour les méthodes retournant un résultat une liste d’objets (que nous avons vu plus </w:t>
+      </w:r>
+      <w:r>
+        <w:lastRenderedPageBreak/>
+        <w:t>tôt) est retournée.</w:t>
       </w:r>
       <w:r>
         <w:br/>
@@ -5507,7 +5831,6 @@
           <w:noProof/>
           <w:lang w:eastAsia="fr-CH"/>
         </w:rPr>
-        <w:lastRenderedPageBreak/>
         <w:drawing>
           <wp:inline distT="0" distB="0" distL="0" distR="0" wp14:anchorId="4856F9BD" wp14:editId="3812751D">
             <wp:extent cx="5760720" cy="2428240"/>
@@ -5544,6 +5867,40 @@
           </wp:inline>
         </w:drawing>
       </w:r>
+    </w:p>
+    <w:p>
+      <w:pPr>
+        <w:pStyle w:val="Lgende"/>
+      </w:pPr>
+      <w:r>
+        <w:t xml:space="preserve">Figure </w:t>
+      </w:r>
+      <w:r>
+        <w:fldChar w:fldCharType="begin"/>
+      </w:r>
+      <w:r>
+        <w:instrText xml:space="preserve"> SEQ Figure \* ARABIC </w:instrText>
+      </w:r>
+      <w:r>
+        <w:fldChar w:fldCharType="separate"/>
+      </w:r>
+      <w:r>
+        <w:rPr>
+          <w:noProof/>
+        </w:rPr>
+        <w:t>17</w:t>
+      </w:r>
+      <w:r>
+        <w:fldChar w:fldCharType="end"/>
+      </w:r>
+      <w:r>
+        <w:t xml:space="preserve"> Méthode TestConnection</w:t>
+      </w:r>
+    </w:p>
+    <w:p>
+      <w:pPr>
+        <w:keepNext/>
+      </w:pPr>
       <w:r>
         <w:br/>
         <w:t>Les requêtes qui ne retournent rien sont sous cette forme :</w:t>
@@ -5592,16 +5949,51 @@
           </wp:inline>
         </w:drawing>
       </w:r>
+    </w:p>
+    <w:p>
+      <w:pPr>
+        <w:pStyle w:val="Lgende"/>
+      </w:pPr>
+      <w:r>
+        <w:t xml:space="preserve">Figure </w:t>
+      </w:r>
+      <w:r>
+        <w:fldChar w:fldCharType="begin"/>
+      </w:r>
+      <w:r>
+        <w:instrText xml:space="preserve"> SEQ Figure \* ARABIC </w:instrText>
+      </w:r>
+      <w:r>
+        <w:fldChar w:fldCharType="separate"/>
+      </w:r>
+      <w:r>
+        <w:rPr>
+          <w:noProof/>
+        </w:rPr>
+        <w:t>18</w:t>
+      </w:r>
+      <w:r>
+        <w:fldChar w:fldCharType="end"/>
+      </w:r>
+      <w:r>
+        <w:t xml:space="preserve"> Méthode AddFavorite</w:t>
+      </w:r>
+    </w:p>
+    <w:p>
       <w:r>
         <w:br/>
         <w:t>En général cette classe est plutôt répétitive mais importante.</w:t>
       </w:r>
     </w:p>
     <w:p>
+      <w:pPr>
+        <w:keepNext/>
+      </w:pPr>
       <w:r>
         <w:rPr>
           <w:b/>
         </w:rPr>
+        <w:lastRenderedPageBreak/>
         <w:t>Music</w:t>
       </w:r>
       <w:r>
@@ -5651,6 +6043,37 @@
           </wp:inline>
         </w:drawing>
       </w:r>
+    </w:p>
+    <w:p>
+      <w:pPr>
+        <w:pStyle w:val="Lgende"/>
+      </w:pPr>
+      <w:r>
+        <w:t xml:space="preserve">Figure </w:t>
+      </w:r>
+      <w:r>
+        <w:fldChar w:fldCharType="begin"/>
+      </w:r>
+      <w:r>
+        <w:instrText xml:space="preserve"> SEQ Figure \* ARABIC </w:instrText>
+      </w:r>
+      <w:r>
+        <w:fldChar w:fldCharType="separate"/>
+      </w:r>
+      <w:r>
+        <w:rPr>
+          <w:noProof/>
+        </w:rPr>
+        <w:t>19</w:t>
+      </w:r>
+      <w:r>
+        <w:fldChar w:fldCharType="end"/>
+      </w:r>
+      <w:r>
+        <w:t xml:space="preserve"> Classe Music</w:t>
+      </w:r>
+    </w:p>
+    <w:p>
       <w:r>
         <w:rPr>
           <w:b/>
@@ -5658,48 +6081,54 @@
         <w:br/>
       </w:r>
       <w:r>
+        <w:t>La</w:t>
+      </w:r>
+      <w:r>
+        <w:rPr>
+          <w:b/>
+        </w:rPr>
+        <w:t xml:space="preserve"> </w:t>
+      </w:r>
+      <w:r>
+        <w:t>classe mu</w:t>
+      </w:r>
+      <w:r>
+        <w:t>sic est selon moi la plus importante car c’est elle qui s’occupe de la lecture depuis le serveur http. Voici comment elle fonctionne.</w:t>
+      </w:r>
+      <w:r>
+        <w:t xml:space="preserve"> Tout d’abord un objet « WindowsMediaPlayer » est créer, c’est lui qui va s’occuper de tout la classe est juste là pour l’encapsuler et faciliter son utilisation. J’ai donc créer des méthodes pour gérer le volume, le temps du média, la lecture ainsi que le lien de lecture. Pour lire une musique en ligne il suffit d’indiquer au lecteur le lien et il chargera la musique automatiquement.</w:t>
+      </w:r>
+    </w:p>
+    <w:p>
+      <w:r>
+        <w:t>Pour le reste de l’application la vue contient un mélange de tous ce que je vous ai montré plus tôt dans de multiples événemen</w:t>
+      </w:r>
+      <w:r>
+        <w:t xml:space="preserve">ts. Cependant je vais </w:t>
+      </w:r>
+      <w:r>
+        <w:t>détailler</w:t>
+      </w:r>
+      <w:r>
+        <w:t xml:space="preserve"> ce que l’on y trouve.</w:t>
+      </w:r>
+    </w:p>
+    <w:p>
+      <w:pPr>
+        <w:keepNext/>
+      </w:pPr>
+      <w:r>
+        <w:t>Pour commencer la fenêtre de connexion. Rien de spécial si nous cliquons sur le lien la textbox de confirmation de mot de passe devient visible et nous pouvons nous inscrire. Puis toutes les vérifications de texte sont faites sur les champs pour la connexion ou l’inscription.</w:t>
+      </w:r>
+      <w:r>
+        <w:t xml:space="preserve"> J’avais besoin d’une méthode pour hasher les mots de passe en Md5</w:t>
+      </w:r>
+      <w:r>
+        <w:t xml:space="preserve"> j’ai donc effectué une petite recherche et j’ai trouvé ceci qui marche </w:t>
+      </w:r>
+      <w:r>
         <w:lastRenderedPageBreak/>
-        <w:t>La</w:t>
-      </w:r>
-      <w:r>
-        <w:rPr>
-          <w:b/>
-        </w:rPr>
-        <w:t xml:space="preserve"> </w:t>
-      </w:r>
-      <w:r>
-        <w:t>classe mu</w:t>
-      </w:r>
-      <w:r>
-        <w:t>sic est selon moi la plus importante car c’est elle qui s’occupe de la lecture depuis le serveur http. Voici comment elle fonctionne.</w:t>
-      </w:r>
-      <w:r>
-        <w:t xml:space="preserve"> Tout d’abord un objet « WindowsMediaPlayer » est créer, c’est lui qui va s’occuper de tout la classe est juste là pour l’encapsuler et faciliter son utilisation. J’ai donc créer des méthodes pour gérer le volume, le temps du média, la lecture ainsi que le lien de lecture. Pour lire une musique en ligne il suffit d’indiquer au lecteur le lien et il chargera la musique automatiquement.</w:t>
-      </w:r>
-    </w:p>
-    <w:p>
-      <w:r>
-        <w:t>Pour le reste de l’application la vue contient un mélange de tous ce que je vous ai montré plus tôt dans de multiples événemen</w:t>
-      </w:r>
-      <w:r>
-        <w:t xml:space="preserve">ts. Cependant je vais </w:t>
-      </w:r>
-      <w:r>
-        <w:t>détailler</w:t>
-      </w:r>
-      <w:r>
-        <w:t xml:space="preserve"> ce que l’on y trouve.</w:t>
-      </w:r>
-    </w:p>
-    <w:p>
-      <w:r>
-        <w:t>Pour commencer la fenêtre de connexion. Rien de spécial si nous cliquons sur le lien la textbox de confirmation de mot de passe devient visible et nous pouvons nous inscrire. Puis toutes les vérifications de texte sont faites sur les champs pour la connexion ou l’inscription.</w:t>
-      </w:r>
-      <w:r>
-        <w:t xml:space="preserve"> J’avais besoin d’une méthode pour hasher les mots de passe en Md5</w:t>
-      </w:r>
-      <w:r>
-        <w:t xml:space="preserve"> j’ai donc effectué une petite recherche et j’ai trouvé ceci qui marche très bien</w:t>
+        <w:t>très bien</w:t>
       </w:r>
       <w:r>
         <w:t>.</w:t>
@@ -5750,6 +6179,44 @@
       </w:r>
     </w:p>
     <w:p>
+      <w:pPr>
+        <w:pStyle w:val="Lgende"/>
+      </w:pPr>
+      <w:r>
+        <w:t xml:space="preserve">Figure </w:t>
+      </w:r>
+      <w:r>
+        <w:fldChar w:fldCharType="begin"/>
+      </w:r>
+      <w:r>
+        <w:instrText xml:space="preserve"> SEQ Figure \* ARABIC </w:instrText>
+      </w:r>
+      <w:r>
+        <w:fldChar w:fldCharType="separate"/>
+      </w:r>
+      <w:r>
+        <w:rPr>
+          <w:noProof/>
+        </w:rPr>
+        <w:t>20</w:t>
+      </w:r>
+      <w:r>
+        <w:fldChar w:fldCharType="end"/>
+      </w:r>
+      <w:r>
+        <w:t xml:space="preserve"> Méthode </w:t>
+      </w:r>
+      <w:r>
+        <w:rPr>
+          <w:noProof/>
+        </w:rPr>
+        <w:t xml:space="preserve"> PasswordHash</w:t>
+      </w:r>
+    </w:p>
+    <w:p>
+      <w:pPr>
+        <w:keepNext/>
+      </w:pPr>
       <w:r>
         <w:t>Une fois l’utilisateur connecté la fenêtre principale s’ouvre. Elle récupère l’objet « User » qui sert à garder les informations sur l’</w:t>
       </w:r>
@@ -5769,11 +6236,7 @@
         <w:t>plusieurs</w:t>
       </w:r>
       <w:r>
-        <w:t xml:space="preserve"> reprise dans le programme, pour actualiser les informations à chaque fois que l’utilisateur modifiera ses favoris ou une </w:t>
-      </w:r>
-      <w:r>
-        <w:lastRenderedPageBreak/>
-        <w:t>playlist.</w:t>
+        <w:t xml:space="preserve"> reprise dans le programme, pour actualiser les informations à chaque fois que l’utilisateur modifiera ses favoris ou une playlist.</w:t>
       </w:r>
       <w:r>
         <w:br/>
@@ -5822,12 +6285,399 @@
     </w:p>
     <w:p>
       <w:pPr>
+        <w:pStyle w:val="Lgende"/>
+      </w:pPr>
+      <w:r>
+        <w:t xml:space="preserve">Figure </w:t>
+      </w:r>
+      <w:r>
+        <w:fldChar w:fldCharType="begin"/>
+      </w:r>
+      <w:r>
+        <w:instrText xml:space="preserve"> SEQ Figure \* ARABIC </w:instrText>
+      </w:r>
+      <w:r>
+        <w:fldChar w:fldCharType="separate"/>
+      </w:r>
+      <w:r>
+        <w:rPr>
+          <w:noProof/>
+        </w:rPr>
+        <w:t>21</w:t>
+      </w:r>
+      <w:r>
+        <w:fldChar w:fldCharType="end"/>
+      </w:r>
+      <w:r>
+        <w:t xml:space="preserve"> Méthode UpdateData</w:t>
+      </w:r>
+    </w:p>
+    <w:p>
+      <w:pPr>
+        <w:keepNext/>
+      </w:pPr>
+      <w:r>
+        <w:lastRenderedPageBreak/>
+        <w:t>Quand l’utilisateur effectue une recherche c’est la fonction « Search » qui s’en occupe.</w:t>
+      </w:r>
+      <w:r>
+        <w:br/>
+      </w:r>
+      <w:r>
+        <w:rPr>
+          <w:noProof/>
+          <w:lang w:eastAsia="fr-CH"/>
+        </w:rPr>
+        <w:drawing>
+          <wp:inline distT="0" distB="0" distL="0" distR="0" wp14:anchorId="0FEBC828" wp14:editId="1D5F7D6C">
+            <wp:extent cx="5760720" cy="1428115"/>
+            <wp:effectExtent l="0" t="0" r="0" b="635"/>
+            <wp:docPr id="12" name="Image 12"/>
+            <wp:cNvGraphicFramePr>
+              <a:graphicFrameLocks xmlns:a="http://schemas.openxmlformats.org/drawingml/2006/main" noChangeAspect="1"/>
+            </wp:cNvGraphicFramePr>
+            <a:graphic xmlns:a="http://schemas.openxmlformats.org/drawingml/2006/main">
+              <a:graphicData uri="http://schemas.openxmlformats.org/drawingml/2006/picture">
+                <pic:pic xmlns:pic="http://schemas.openxmlformats.org/drawingml/2006/picture">
+                  <pic:nvPicPr>
+                    <pic:cNvPr id="1" name=""/>
+                    <pic:cNvPicPr/>
+                  </pic:nvPicPr>
+                  <pic:blipFill>
+                    <a:blip r:embed="rId30"/>
+                    <a:stretch>
+                      <a:fillRect/>
+                    </a:stretch>
+                  </pic:blipFill>
+                  <pic:spPr>
+                    <a:xfrm>
+                      <a:off x="0" y="0"/>
+                      <a:ext cx="5760720" cy="1428115"/>
+                    </a:xfrm>
+                    <a:prstGeom prst="rect">
+                      <a:avLst/>
+                    </a:prstGeom>
+                  </pic:spPr>
+                </pic:pic>
+              </a:graphicData>
+            </a:graphic>
+          </wp:inline>
+        </w:drawing>
+      </w:r>
+    </w:p>
+    <w:p>
+      <w:pPr>
+        <w:pStyle w:val="Lgende"/>
+      </w:pPr>
+      <w:r>
+        <w:t xml:space="preserve">Figure </w:t>
+      </w:r>
+      <w:r>
+        <w:fldChar w:fldCharType="begin"/>
+      </w:r>
+      <w:r>
+        <w:instrText xml:space="preserve"> SEQ Figure \* ARABIC </w:instrText>
+      </w:r>
+      <w:r>
+        <w:fldChar w:fldCharType="separate"/>
+      </w:r>
+      <w:r>
+        <w:rPr>
+          <w:noProof/>
+        </w:rPr>
+        <w:t>22</w:t>
+      </w:r>
+      <w:r>
+        <w:fldChar w:fldCharType="end"/>
+      </w:r>
+      <w:r>
+        <w:t xml:space="preserve"> Méthode Search</w:t>
+      </w:r>
+    </w:p>
+    <w:p>
+      <w:pPr>
+        <w:keepNext/>
+      </w:pPr>
+      <w:r>
+        <w:t>La lecture des musiques se fait automatiquement lorsque l’utilisateur clique sur le nom d’une musique ce qui a pour effet de changer l’id sélectionné et de déclenché l’événement lié. Il y a trois liste (recherche, favoris et playlists) c’est le même principe pour les trois</w:t>
+      </w:r>
+      <w:r>
+        <w:t>.</w:t>
+      </w:r>
+      <w:r>
+        <w:br/>
+      </w:r>
+      <w:r>
+        <w:rPr>
+          <w:noProof/>
+          <w:lang w:eastAsia="fr-CH"/>
+        </w:rPr>
+        <w:drawing>
+          <wp:inline distT="0" distB="0" distL="0" distR="0" wp14:anchorId="57AC31DF" wp14:editId="3E702016">
+            <wp:extent cx="5760720" cy="1824355"/>
+            <wp:effectExtent l="0" t="0" r="0" b="4445"/>
+            <wp:docPr id="20" name="Image 20"/>
+            <wp:cNvGraphicFramePr>
+              <a:graphicFrameLocks xmlns:a="http://schemas.openxmlformats.org/drawingml/2006/main" noChangeAspect="1"/>
+            </wp:cNvGraphicFramePr>
+            <a:graphic xmlns:a="http://schemas.openxmlformats.org/drawingml/2006/main">
+              <a:graphicData uri="http://schemas.openxmlformats.org/drawingml/2006/picture">
+                <pic:pic xmlns:pic="http://schemas.openxmlformats.org/drawingml/2006/picture">
+                  <pic:nvPicPr>
+                    <pic:cNvPr id="1" name=""/>
+                    <pic:cNvPicPr/>
+                  </pic:nvPicPr>
+                  <pic:blipFill>
+                    <a:blip r:embed="rId31"/>
+                    <a:stretch>
+                      <a:fillRect/>
+                    </a:stretch>
+                  </pic:blipFill>
+                  <pic:spPr>
+                    <a:xfrm>
+                      <a:off x="0" y="0"/>
+                      <a:ext cx="5760720" cy="1824355"/>
+                    </a:xfrm>
+                    <a:prstGeom prst="rect">
+                      <a:avLst/>
+                    </a:prstGeom>
+                  </pic:spPr>
+                </pic:pic>
+              </a:graphicData>
+            </a:graphic>
+          </wp:inline>
+        </w:drawing>
+      </w:r>
+    </w:p>
+    <w:p>
+      <w:pPr>
+        <w:pStyle w:val="Lgende"/>
+      </w:pPr>
+      <w:r>
+        <w:t xml:space="preserve">Figure </w:t>
+      </w:r>
+      <w:r>
+        <w:fldChar w:fldCharType="begin"/>
+      </w:r>
+      <w:r>
+        <w:instrText xml:space="preserve"> SEQ Figure \* ARABIC </w:instrText>
+      </w:r>
+      <w:r>
+        <w:fldChar w:fldCharType="separate"/>
+      </w:r>
+      <w:r>
+        <w:rPr>
+          <w:noProof/>
+        </w:rPr>
+        <w:t>23</w:t>
+      </w:r>
+      <w:r>
+        <w:fldChar w:fldCharType="end"/>
+      </w:r>
+      <w:r>
+        <w:t xml:space="preserve"> Méthode déclanchement musique</w:t>
+      </w:r>
+    </w:p>
+    <w:p>
+      <w:pPr>
+        <w:keepNext/>
+      </w:pPr>
+      <w:r>
+        <w:t xml:space="preserve">Pour la gestion du temps </w:t>
+      </w:r>
+      <w:r>
+        <w:t xml:space="preserve">j’ai utilisé une trackbar qui se règle en fonction de la musique sélectionnée. Avec un timer réglé toutes les 500 millisecondes je </w:t>
+      </w:r>
+      <w:r>
+        <w:t>mets</w:t>
+      </w:r>
+      <w:r>
+        <w:t xml:space="preserve"> à jour cette trackbar avec la méthode « SetTimeBar » jumelée avec la méthode « SecondesToMMSS ».</w:t>
+      </w:r>
+      <w:r>
+        <w:br/>
+      </w:r>
+      <w:r>
+        <w:rPr>
+          <w:noProof/>
+          <w:lang w:eastAsia="fr-CH"/>
+        </w:rPr>
+        <w:drawing>
+          <wp:inline distT="0" distB="0" distL="0" distR="0" wp14:anchorId="483003C2" wp14:editId="74D9C286">
+            <wp:extent cx="4905375" cy="2324100"/>
+            <wp:effectExtent l="0" t="0" r="9525" b="0"/>
+            <wp:docPr id="21" name="Image 21"/>
+            <wp:cNvGraphicFramePr>
+              <a:graphicFrameLocks xmlns:a="http://schemas.openxmlformats.org/drawingml/2006/main" noChangeAspect="1"/>
+            </wp:cNvGraphicFramePr>
+            <a:graphic xmlns:a="http://schemas.openxmlformats.org/drawingml/2006/main">
+              <a:graphicData uri="http://schemas.openxmlformats.org/drawingml/2006/picture">
+                <pic:pic xmlns:pic="http://schemas.openxmlformats.org/drawingml/2006/picture">
+                  <pic:nvPicPr>
+                    <pic:cNvPr id="1" name=""/>
+                    <pic:cNvPicPr/>
+                  </pic:nvPicPr>
+                  <pic:blipFill>
+                    <a:blip r:embed="rId32"/>
+                    <a:stretch>
+                      <a:fillRect/>
+                    </a:stretch>
+                  </pic:blipFill>
+                  <pic:spPr>
+                    <a:xfrm>
+                      <a:off x="0" y="0"/>
+                      <a:ext cx="4905375" cy="2324100"/>
+                    </a:xfrm>
+                    <a:prstGeom prst="rect">
+                      <a:avLst/>
+                    </a:prstGeom>
+                  </pic:spPr>
+                </pic:pic>
+              </a:graphicData>
+            </a:graphic>
+          </wp:inline>
+        </w:drawing>
+      </w:r>
+    </w:p>
+    <w:p>
+      <w:pPr>
+        <w:pStyle w:val="Lgende"/>
+      </w:pPr>
+      <w:r>
+        <w:t xml:space="preserve">Figure </w:t>
+      </w:r>
+      <w:r>
+        <w:fldChar w:fldCharType="begin"/>
+      </w:r>
+      <w:r>
+        <w:instrText xml:space="preserve"> SEQ Figure \* ARABIC </w:instrText>
+      </w:r>
+      <w:r>
+        <w:fldChar w:fldCharType="separate"/>
+      </w:r>
+      <w:r>
+        <w:rPr>
+          <w:noProof/>
+        </w:rPr>
+        <w:t>24</w:t>
+      </w:r>
+      <w:r>
+        <w:fldChar w:fldCharType="end"/>
+      </w:r>
+      <w:r>
+        <w:t xml:space="preserve"> Méthode SetTimeBar</w:t>
+      </w:r>
+    </w:p>
+    <w:p>
+      <w:pPr>
+        <w:keepNext/>
+      </w:pPr>
+      <w:r>
+        <w:rPr>
+          <w:noProof/>
+          <w:lang w:eastAsia="fr-CH"/>
+        </w:rPr>
+        <w:lastRenderedPageBreak/>
+        <w:t xml:space="preserve">La méthode </w:t>
+      </w:r>
+      <w:r>
+        <w:t>« SecondesToMMSS »</w:t>
+      </w:r>
+      <w:r>
+        <w:t xml:space="preserve"> me permet de convertir un entier représentant des secondes en chaine de caractères sous le format mm : ss.</w:t>
+      </w:r>
+      <w:r>
+        <w:br/>
+      </w:r>
+      <w:r>
+        <w:rPr>
+          <w:noProof/>
+          <w:lang w:eastAsia="fr-CH"/>
+        </w:rPr>
+        <w:drawing>
+          <wp:inline distT="0" distB="0" distL="0" distR="0" wp14:anchorId="4059CE1D" wp14:editId="76AE6167">
+            <wp:extent cx="5760720" cy="2167255"/>
+            <wp:effectExtent l="0" t="0" r="0" b="4445"/>
+            <wp:docPr id="24" name="Image 24"/>
+            <wp:cNvGraphicFramePr>
+              <a:graphicFrameLocks xmlns:a="http://schemas.openxmlformats.org/drawingml/2006/main" noChangeAspect="1"/>
+            </wp:cNvGraphicFramePr>
+            <a:graphic xmlns:a="http://schemas.openxmlformats.org/drawingml/2006/main">
+              <a:graphicData uri="http://schemas.openxmlformats.org/drawingml/2006/picture">
+                <pic:pic xmlns:pic="http://schemas.openxmlformats.org/drawingml/2006/picture">
+                  <pic:nvPicPr>
+                    <pic:cNvPr id="1" name=""/>
+                    <pic:cNvPicPr/>
+                  </pic:nvPicPr>
+                  <pic:blipFill>
+                    <a:blip r:embed="rId33"/>
+                    <a:stretch>
+                      <a:fillRect/>
+                    </a:stretch>
+                  </pic:blipFill>
+                  <pic:spPr>
+                    <a:xfrm>
+                      <a:off x="0" y="0"/>
+                      <a:ext cx="5760720" cy="2167255"/>
+                    </a:xfrm>
+                    <a:prstGeom prst="rect">
+                      <a:avLst/>
+                    </a:prstGeom>
+                  </pic:spPr>
+                </pic:pic>
+              </a:graphicData>
+            </a:graphic>
+          </wp:inline>
+        </w:drawing>
+      </w:r>
+    </w:p>
+    <w:p>
+      <w:pPr>
+        <w:pStyle w:val="Lgende"/>
+        <w:rPr>
+          <w:u w:val="single"/>
+        </w:rPr>
+      </w:pPr>
+      <w:r>
+        <w:t xml:space="preserve">Figure </w:t>
+      </w:r>
+      <w:r>
+        <w:fldChar w:fldCharType="begin"/>
+      </w:r>
+      <w:r>
+        <w:instrText xml:space="preserve"> SEQ Figure \* ARABIC </w:instrText>
+      </w:r>
+      <w:r>
+        <w:fldChar w:fldCharType="separate"/>
+      </w:r>
+      <w:r>
+        <w:rPr>
+          <w:noProof/>
+        </w:rPr>
+        <w:t>25</w:t>
+      </w:r>
+      <w:r>
+        <w:fldChar w:fldCharType="end"/>
+      </w:r>
+      <w:r>
+        <w:t xml:space="preserve"> Méthode SecondesToMMSS</w:t>
+      </w:r>
+    </w:p>
+    <w:p>
+      <w:pPr>
         <w:pStyle w:val="Titre2"/>
       </w:pPr>
-      <w:bookmarkStart w:id="22" w:name="_Toc482183598"/>
+      <w:bookmarkStart w:id="21" w:name="_Toc482183598"/>
       <w:r>
         <w:t>Ressources</w:t>
       </w:r>
+      <w:bookmarkEnd w:id="21"/>
+    </w:p>
+    <w:p>
+      <w:r>
+        <w:t xml:space="preserve">Pour ce projet j’ai eu besoin de une librairie externe et de </w:t>
+      </w:r>
+      <w:bookmarkStart w:id="22" w:name="_GoBack"/>
       <w:bookmarkEnd w:id="22"/>
     </w:p>
     <w:p>
@@ -7466,7 +8316,7 @@
 </file>
 
 <file path=customXml/itemProps1.xml><?xml version="1.0" encoding="utf-8"?>
-<ds:datastoreItem xmlns:ds="http://schemas.openxmlformats.org/officeDocument/2006/customXml" ds:itemID="{36183122-149D-4C44-94DE-5C580E56377F}">
+<ds:datastoreItem xmlns:ds="http://schemas.openxmlformats.org/officeDocument/2006/customXml" ds:itemID="{9557B773-DE3F-401B-969D-AE4A055AABA1}">
   <ds:schemaRefs>
     <ds:schemaRef ds:uri="http://schemas.openxmlformats.org/officeDocument/2006/bibliography"/>
   </ds:schemaRefs>

</xml_diff>

<commit_message>
MAJ Documentation + Install
</commit_message>
<xml_diff>
--- a/Documentation/Documentation_CSharp.docx
+++ b/Documentation/Documentation_CSharp.docx
@@ -127,17 +127,7 @@
                                         <w:sz w:val="64"/>
                                         <w:szCs w:val="64"/>
                                       </w:rPr>
-                                      <w:t>Soundstream</w:t>
-                                    </w:r>
-                                    <w:r>
-                                      <w:rPr>
-                                        <w:rFonts w:asciiTheme="majorHAnsi" w:eastAsiaTheme="majorEastAsia" w:hAnsiTheme="majorHAnsi" w:cstheme="majorBidi"/>
-                                        <w:caps/>
-                                        <w:color w:val="8496B0" w:themeColor="text2" w:themeTint="99"/>
-                                        <w:sz w:val="64"/>
-                                        <w:szCs w:val="64"/>
-                                      </w:rPr>
-                                      <w:t xml:space="preserve"> C#</w:t>
+                                      <w:t>Soundstream C#</w:t>
                                     </w:r>
                                   </w:p>
                                 </w:sdtContent>
@@ -165,7 +155,6 @@
                                     <w:dataBinding w:prefixMappings="xmlns:ns0='http://purl.org/dc/elements/1.1/' xmlns:ns1='http://schemas.openxmlformats.org/package/2006/metadata/core-properties' " w:xpath="/ns1:coreProperties[1]/ns0:subject[1]" w:storeItemID="{6C3C8BC8-F283-45AE-878A-BAB7291924A1}"/>
                                     <w:text/>
                                   </w:sdtPr>
-                                  <w:sdtEndPr/>
                                   <w:sdtContent>
                                     <w:r>
                                       <w:rPr>
@@ -252,17 +241,7 @@
                                   <w:sz w:val="64"/>
                                   <w:szCs w:val="64"/>
                                 </w:rPr>
-                                <w:t>Soundstream</w:t>
-                              </w:r>
-                              <w:r>
-                                <w:rPr>
-                                  <w:rFonts w:asciiTheme="majorHAnsi" w:eastAsiaTheme="majorEastAsia" w:hAnsiTheme="majorHAnsi" w:cstheme="majorBidi"/>
-                                  <w:caps/>
-                                  <w:color w:val="8496B0" w:themeColor="text2" w:themeTint="99"/>
-                                  <w:sz w:val="64"/>
-                                  <w:szCs w:val="64"/>
-                                </w:rPr>
-                                <w:t xml:space="preserve"> C#</w:t>
+                                <w:t>Soundstream C#</w:t>
                               </w:r>
                             </w:p>
                           </w:sdtContent>
@@ -290,7 +269,6 @@
                               <w:dataBinding w:prefixMappings="xmlns:ns0='http://purl.org/dc/elements/1.1/' xmlns:ns1='http://schemas.openxmlformats.org/package/2006/metadata/core-properties' " w:xpath="/ns1:coreProperties[1]/ns0:subject[1]" w:storeItemID="{6C3C8BC8-F283-45AE-878A-BAB7291924A1}"/>
                               <w:text/>
                             </w:sdtPr>
-                            <w:sdtEndPr/>
                             <w:sdtContent>
                               <w:r>
                                 <w:rPr>
@@ -933,7 +911,6 @@
                                     <w:dataBinding w:prefixMappings="xmlns:ns0='http://schemas.openxmlformats.org/officeDocument/2006/extended-properties' " w:xpath="/ns0:Properties[1]/ns0:Company[1]" w:storeItemID="{6668398D-A668-4E3E-A5EB-62B293D839F1}"/>
                                     <w:text/>
                                   </w:sdtPr>
-                                  <w:sdtEndPr/>
                                   <w:sdtContent>
                                     <w:r>
                                       <w:rPr>
@@ -960,7 +937,6 @@
                                   <w:dataBinding w:prefixMappings="xmlns:ns0='http://purl.org/dc/elements/1.1/' xmlns:ns1='http://schemas.openxmlformats.org/package/2006/metadata/core-properties' " w:xpath="/ns1:coreProperties[1]/ns1:category[1]" w:storeItemID="{6C3C8BC8-F283-45AE-878A-BAB7291924A1}"/>
                                   <w:text/>
                                 </w:sdtPr>
-                                <w:sdtEndPr/>
                                 <w:sdtContent>
                                   <w:p>
                                     <w:pPr>
@@ -1032,7 +1008,6 @@
                               <w:dataBinding w:prefixMappings="xmlns:ns0='http://schemas.openxmlformats.org/officeDocument/2006/extended-properties' " w:xpath="/ns0:Properties[1]/ns0:Company[1]" w:storeItemID="{6668398D-A668-4E3E-A5EB-62B293D839F1}"/>
                               <w:text/>
                             </w:sdtPr>
-                            <w:sdtEndPr/>
                             <w:sdtContent>
                               <w:r>
                                 <w:rPr>
@@ -1059,7 +1034,6 @@
                             <w:dataBinding w:prefixMappings="xmlns:ns0='http://purl.org/dc/elements/1.1/' xmlns:ns1='http://schemas.openxmlformats.org/package/2006/metadata/core-properties' " w:xpath="/ns1:coreProperties[1]/ns1:category[1]" w:storeItemID="{6C3C8BC8-F283-45AE-878A-BAB7291924A1}"/>
                             <w:text/>
                           </w:sdtPr>
-                          <w:sdtEndPr/>
                           <w:sdtContent>
                             <w:p>
                               <w:pPr>
@@ -1150,7 +1124,10 @@
               <w:tab w:val="right" w:leader="dot" w:pos="9062"/>
             </w:tabs>
             <w:rPr>
+              <w:rFonts w:asciiTheme="minorHAnsi" w:eastAsiaTheme="minorEastAsia" w:hAnsiTheme="minorHAnsi"/>
               <w:noProof/>
+              <w:sz w:val="22"/>
+              <w:lang w:eastAsia="fr-CH"/>
             </w:rPr>
           </w:pPr>
           <w:r>
@@ -1162,7 +1139,7 @@
           <w:r>
             <w:fldChar w:fldCharType="separate"/>
           </w:r>
-          <w:hyperlink w:anchor="_Toc482183577" w:history="1">
+          <w:hyperlink w:anchor="_Toc482367344" w:history="1">
             <w:r>
               <w:rPr>
                 <w:rStyle w:val="Lienhypertexte"/>
@@ -1189,7 +1166,7 @@
                 <w:noProof/>
                 <w:webHidden/>
               </w:rPr>
-              <w:instrText xml:space="preserve"> PAGEREF _Toc482183577 \h </w:instrText>
+              <w:instrText xml:space="preserve"> PAGEREF _Toc482367344 \h </w:instrText>
             </w:r>
             <w:r>
               <w:rPr>
@@ -1227,10 +1204,13 @@
               <w:tab w:val="right" w:leader="dot" w:pos="9062"/>
             </w:tabs>
             <w:rPr>
+              <w:rFonts w:asciiTheme="minorHAnsi" w:eastAsiaTheme="minorEastAsia" w:hAnsiTheme="minorHAnsi"/>
               <w:noProof/>
+              <w:sz w:val="22"/>
+              <w:lang w:eastAsia="fr-CH"/>
             </w:rPr>
           </w:pPr>
-          <w:hyperlink w:anchor="_Toc482183578" w:history="1">
+          <w:hyperlink w:anchor="_Toc482367345" w:history="1">
             <w:r>
               <w:rPr>
                 <w:rStyle w:val="Lienhypertexte"/>
@@ -1257,7 +1237,7 @@
                 <w:noProof/>
                 <w:webHidden/>
               </w:rPr>
-              <w:instrText xml:space="preserve"> PAGEREF _Toc482183578 \h </w:instrText>
+              <w:instrText xml:space="preserve"> PAGEREF _Toc482367345 \h </w:instrText>
             </w:r>
             <w:r>
               <w:rPr>
@@ -1295,10 +1275,13 @@
               <w:tab w:val="right" w:leader="dot" w:pos="9062"/>
             </w:tabs>
             <w:rPr>
+              <w:rFonts w:asciiTheme="minorHAnsi" w:eastAsiaTheme="minorEastAsia" w:hAnsiTheme="minorHAnsi"/>
               <w:noProof/>
+              <w:sz w:val="22"/>
+              <w:lang w:eastAsia="fr-CH"/>
             </w:rPr>
           </w:pPr>
-          <w:hyperlink w:anchor="_Toc482183579" w:history="1">
+          <w:hyperlink w:anchor="_Toc482367346" w:history="1">
             <w:r>
               <w:rPr>
                 <w:rStyle w:val="Lienhypertexte"/>
@@ -1325,7 +1308,7 @@
                 <w:noProof/>
                 <w:webHidden/>
               </w:rPr>
-              <w:instrText xml:space="preserve"> PAGEREF _Toc482183579 \h </w:instrText>
+              <w:instrText xml:space="preserve"> PAGEREF _Toc482367346 \h </w:instrText>
             </w:r>
             <w:r>
               <w:rPr>
@@ -1363,10 +1346,13 @@
               <w:tab w:val="right" w:leader="dot" w:pos="9062"/>
             </w:tabs>
             <w:rPr>
+              <w:rFonts w:asciiTheme="minorHAnsi" w:eastAsiaTheme="minorEastAsia" w:hAnsiTheme="minorHAnsi"/>
               <w:noProof/>
+              <w:sz w:val="22"/>
+              <w:lang w:eastAsia="fr-CH"/>
             </w:rPr>
           </w:pPr>
-          <w:hyperlink w:anchor="_Toc482183580" w:history="1">
+          <w:hyperlink w:anchor="_Toc482367347" w:history="1">
             <w:r>
               <w:rPr>
                 <w:rStyle w:val="Lienhypertexte"/>
@@ -1393,7 +1379,7 @@
                 <w:noProof/>
                 <w:webHidden/>
               </w:rPr>
-              <w:instrText xml:space="preserve"> PAGEREF _Toc482183580 \h </w:instrText>
+              <w:instrText xml:space="preserve"> PAGEREF _Toc482367347 \h </w:instrText>
             </w:r>
             <w:r>
               <w:rPr>
@@ -1431,10 +1417,13 @@
               <w:tab w:val="right" w:leader="dot" w:pos="9062"/>
             </w:tabs>
             <w:rPr>
+              <w:rFonts w:asciiTheme="minorHAnsi" w:eastAsiaTheme="minorEastAsia" w:hAnsiTheme="minorHAnsi"/>
               <w:noProof/>
+              <w:sz w:val="22"/>
+              <w:lang w:eastAsia="fr-CH"/>
             </w:rPr>
           </w:pPr>
-          <w:hyperlink w:anchor="_Toc482183581" w:history="1">
+          <w:hyperlink w:anchor="_Toc482367348" w:history="1">
             <w:r>
               <w:rPr>
                 <w:rStyle w:val="Lienhypertexte"/>
@@ -1461,7 +1450,7 @@
                 <w:noProof/>
                 <w:webHidden/>
               </w:rPr>
-              <w:instrText xml:space="preserve"> PAGEREF _Toc482183581 \h </w:instrText>
+              <w:instrText xml:space="preserve"> PAGEREF _Toc482367348 \h </w:instrText>
             </w:r>
             <w:r>
               <w:rPr>
@@ -1481,7 +1470,7 @@
                 <w:noProof/>
                 <w:webHidden/>
               </w:rPr>
-              <w:t>2</w:t>
+              <w:t>3</w:t>
             </w:r>
             <w:r>
               <w:rPr>
@@ -1499,10 +1488,13 @@
               <w:tab w:val="right" w:leader="dot" w:pos="9062"/>
             </w:tabs>
             <w:rPr>
+              <w:rFonts w:asciiTheme="minorHAnsi" w:eastAsiaTheme="minorEastAsia" w:hAnsiTheme="minorHAnsi"/>
               <w:noProof/>
+              <w:sz w:val="22"/>
+              <w:lang w:eastAsia="fr-CH"/>
             </w:rPr>
           </w:pPr>
-          <w:hyperlink w:anchor="_Toc482183582" w:history="1">
+          <w:hyperlink w:anchor="_Toc482367349" w:history="1">
             <w:r>
               <w:rPr>
                 <w:rStyle w:val="Lienhypertexte"/>
@@ -1529,7 +1521,7 @@
                 <w:noProof/>
                 <w:webHidden/>
               </w:rPr>
-              <w:instrText xml:space="preserve"> PAGEREF _Toc482183582 \h </w:instrText>
+              <w:instrText xml:space="preserve"> PAGEREF _Toc482367349 \h </w:instrText>
             </w:r>
             <w:r>
               <w:rPr>
@@ -1549,7 +1541,7 @@
                 <w:noProof/>
                 <w:webHidden/>
               </w:rPr>
-              <w:t>2</w:t>
+              <w:t>3</w:t>
             </w:r>
             <w:r>
               <w:rPr>
@@ -1567,10 +1559,13 @@
               <w:tab w:val="right" w:leader="dot" w:pos="9062"/>
             </w:tabs>
             <w:rPr>
+              <w:rFonts w:asciiTheme="minorHAnsi" w:eastAsiaTheme="minorEastAsia" w:hAnsiTheme="minorHAnsi"/>
               <w:noProof/>
+              <w:sz w:val="22"/>
+              <w:lang w:eastAsia="fr-CH"/>
             </w:rPr>
           </w:pPr>
-          <w:hyperlink w:anchor="_Toc482183583" w:history="1">
+          <w:hyperlink w:anchor="_Toc482367350" w:history="1">
             <w:r>
               <w:rPr>
                 <w:rStyle w:val="Lienhypertexte"/>
@@ -1597,7 +1592,7 @@
                 <w:noProof/>
                 <w:webHidden/>
               </w:rPr>
-              <w:instrText xml:space="preserve"> PAGEREF _Toc482183583 \h </w:instrText>
+              <w:instrText xml:space="preserve"> PAGEREF _Toc482367350 \h </w:instrText>
             </w:r>
             <w:r>
               <w:rPr>
@@ -1617,7 +1612,7 @@
                 <w:noProof/>
                 <w:webHidden/>
               </w:rPr>
-              <w:t>2</w:t>
+              <w:t>3</w:t>
             </w:r>
             <w:r>
               <w:rPr>
@@ -1635,10 +1630,13 @@
               <w:tab w:val="right" w:leader="dot" w:pos="9062"/>
             </w:tabs>
             <w:rPr>
+              <w:rFonts w:asciiTheme="minorHAnsi" w:eastAsiaTheme="minorEastAsia" w:hAnsiTheme="minorHAnsi"/>
               <w:noProof/>
+              <w:sz w:val="22"/>
+              <w:lang w:eastAsia="fr-CH"/>
             </w:rPr>
           </w:pPr>
-          <w:hyperlink w:anchor="_Toc482183584" w:history="1">
+          <w:hyperlink w:anchor="_Toc482367351" w:history="1">
             <w:r>
               <w:rPr>
                 <w:rStyle w:val="Lienhypertexte"/>
@@ -1665,7 +1663,7 @@
                 <w:noProof/>
                 <w:webHidden/>
               </w:rPr>
-              <w:instrText xml:space="preserve"> PAGEREF _Toc482183584 \h </w:instrText>
+              <w:instrText xml:space="preserve"> PAGEREF _Toc482367351 \h </w:instrText>
             </w:r>
             <w:r>
               <w:rPr>
@@ -1685,7 +1683,7 @@
                 <w:noProof/>
                 <w:webHidden/>
               </w:rPr>
-              <w:t>2</w:t>
+              <w:t>3</w:t>
             </w:r>
             <w:r>
               <w:rPr>
@@ -1703,10 +1701,13 @@
               <w:tab w:val="right" w:leader="dot" w:pos="9062"/>
             </w:tabs>
             <w:rPr>
+              <w:rFonts w:asciiTheme="minorHAnsi" w:eastAsiaTheme="minorEastAsia" w:hAnsiTheme="minorHAnsi"/>
               <w:noProof/>
+              <w:sz w:val="22"/>
+              <w:lang w:eastAsia="fr-CH"/>
             </w:rPr>
           </w:pPr>
-          <w:hyperlink w:anchor="_Toc482183585" w:history="1">
+          <w:hyperlink w:anchor="_Toc482367352" w:history="1">
             <w:r>
               <w:rPr>
                 <w:rStyle w:val="Lienhypertexte"/>
@@ -1733,7 +1734,7 @@
                 <w:noProof/>
                 <w:webHidden/>
               </w:rPr>
-              <w:instrText xml:space="preserve"> PAGEREF _Toc482183585 \h </w:instrText>
+              <w:instrText xml:space="preserve"> PAGEREF _Toc482367352 \h </w:instrText>
             </w:r>
             <w:r>
               <w:rPr>
@@ -1753,7 +1754,7 @@
                 <w:noProof/>
                 <w:webHidden/>
               </w:rPr>
-              <w:t>2</w:t>
+              <w:t>3</w:t>
             </w:r>
             <w:r>
               <w:rPr>
@@ -1771,10 +1772,13 @@
               <w:tab w:val="right" w:leader="dot" w:pos="9062"/>
             </w:tabs>
             <w:rPr>
+              <w:rFonts w:asciiTheme="minorHAnsi" w:eastAsiaTheme="minorEastAsia" w:hAnsiTheme="minorHAnsi"/>
               <w:noProof/>
+              <w:sz w:val="22"/>
+              <w:lang w:eastAsia="fr-CH"/>
             </w:rPr>
           </w:pPr>
-          <w:hyperlink w:anchor="_Toc482183586" w:history="1">
+          <w:hyperlink w:anchor="_Toc482367353" w:history="1">
             <w:r>
               <w:rPr>
                 <w:rStyle w:val="Lienhypertexte"/>
@@ -1801,7 +1805,7 @@
                 <w:noProof/>
                 <w:webHidden/>
               </w:rPr>
-              <w:instrText xml:space="preserve"> PAGEREF _Toc482183586 \h </w:instrText>
+              <w:instrText xml:space="preserve"> PAGEREF _Toc482367353 \h </w:instrText>
             </w:r>
             <w:r>
               <w:rPr>
@@ -1821,7 +1825,7 @@
                 <w:noProof/>
                 <w:webHidden/>
               </w:rPr>
-              <w:t>2</w:t>
+              <w:t>3</w:t>
             </w:r>
             <w:r>
               <w:rPr>
@@ -1839,10 +1843,13 @@
               <w:tab w:val="right" w:leader="dot" w:pos="9062"/>
             </w:tabs>
             <w:rPr>
+              <w:rFonts w:asciiTheme="minorHAnsi" w:eastAsiaTheme="minorEastAsia" w:hAnsiTheme="minorHAnsi"/>
               <w:noProof/>
+              <w:sz w:val="22"/>
+              <w:lang w:eastAsia="fr-CH"/>
             </w:rPr>
           </w:pPr>
-          <w:hyperlink w:anchor="_Toc482183587" w:history="1">
+          <w:hyperlink w:anchor="_Toc482367354" w:history="1">
             <w:r>
               <w:rPr>
                 <w:rStyle w:val="Lienhypertexte"/>
@@ -1869,7 +1876,7 @@
                 <w:noProof/>
                 <w:webHidden/>
               </w:rPr>
-              <w:instrText xml:space="preserve"> PAGEREF _Toc482183587 \h </w:instrText>
+              <w:instrText xml:space="preserve"> PAGEREF _Toc482367354 \h </w:instrText>
             </w:r>
             <w:r>
               <w:rPr>
@@ -1889,7 +1896,7 @@
                 <w:noProof/>
                 <w:webHidden/>
               </w:rPr>
-              <w:t>2</w:t>
+              <w:t>7</w:t>
             </w:r>
             <w:r>
               <w:rPr>
@@ -1907,10 +1914,13 @@
               <w:tab w:val="right" w:leader="dot" w:pos="9062"/>
             </w:tabs>
             <w:rPr>
+              <w:rFonts w:asciiTheme="minorHAnsi" w:eastAsiaTheme="minorEastAsia" w:hAnsiTheme="minorHAnsi"/>
               <w:noProof/>
+              <w:sz w:val="22"/>
+              <w:lang w:eastAsia="fr-CH"/>
             </w:rPr>
           </w:pPr>
-          <w:hyperlink w:anchor="_Toc482183588" w:history="1">
+          <w:hyperlink w:anchor="_Toc482367355" w:history="1">
             <w:r>
               <w:rPr>
                 <w:rStyle w:val="Lienhypertexte"/>
@@ -1937,7 +1947,7 @@
                 <w:noProof/>
                 <w:webHidden/>
               </w:rPr>
-              <w:instrText xml:space="preserve"> PAGEREF _Toc482183588 \h </w:instrText>
+              <w:instrText xml:space="preserve"> PAGEREF _Toc482367355 \h </w:instrText>
             </w:r>
             <w:r>
               <w:rPr>
@@ -1957,7 +1967,7 @@
                 <w:noProof/>
                 <w:webHidden/>
               </w:rPr>
-              <w:t>2</w:t>
+              <w:t>7</w:t>
             </w:r>
             <w:r>
               <w:rPr>
@@ -1975,10 +1985,13 @@
               <w:tab w:val="right" w:leader="dot" w:pos="9062"/>
             </w:tabs>
             <w:rPr>
+              <w:rFonts w:asciiTheme="minorHAnsi" w:eastAsiaTheme="minorEastAsia" w:hAnsiTheme="minorHAnsi"/>
               <w:noProof/>
+              <w:sz w:val="22"/>
+              <w:lang w:eastAsia="fr-CH"/>
             </w:rPr>
           </w:pPr>
-          <w:hyperlink w:anchor="_Toc482183589" w:history="1">
+          <w:hyperlink w:anchor="_Toc482367356" w:history="1">
             <w:r>
               <w:rPr>
                 <w:rStyle w:val="Lienhypertexte"/>
@@ -2005,7 +2018,7 @@
                 <w:noProof/>
                 <w:webHidden/>
               </w:rPr>
-              <w:instrText xml:space="preserve"> PAGEREF _Toc482183589 \h </w:instrText>
+              <w:instrText xml:space="preserve"> PAGEREF _Toc482367356 \h </w:instrText>
             </w:r>
             <w:r>
               <w:rPr>
@@ -2025,7 +2038,7 @@
                 <w:noProof/>
                 <w:webHidden/>
               </w:rPr>
-              <w:t>2</w:t>
+              <w:t>7</w:t>
             </w:r>
             <w:r>
               <w:rPr>
@@ -2043,10 +2056,13 @@
               <w:tab w:val="right" w:leader="dot" w:pos="9062"/>
             </w:tabs>
             <w:rPr>
+              <w:rFonts w:asciiTheme="minorHAnsi" w:eastAsiaTheme="minorEastAsia" w:hAnsiTheme="minorHAnsi"/>
               <w:noProof/>
+              <w:sz w:val="22"/>
+              <w:lang w:eastAsia="fr-CH"/>
             </w:rPr>
           </w:pPr>
-          <w:hyperlink w:anchor="_Toc482183590" w:history="1">
+          <w:hyperlink w:anchor="_Toc482367357" w:history="1">
             <w:r>
               <w:rPr>
                 <w:rStyle w:val="Lienhypertexte"/>
@@ -2073,7 +2089,7 @@
                 <w:noProof/>
                 <w:webHidden/>
               </w:rPr>
-              <w:instrText xml:space="preserve"> PAGEREF _Toc482183590 \h </w:instrText>
+              <w:instrText xml:space="preserve"> PAGEREF _Toc482367357 \h </w:instrText>
             </w:r>
             <w:r>
               <w:rPr>
@@ -2093,7 +2109,7 @@
                 <w:noProof/>
                 <w:webHidden/>
               </w:rPr>
-              <w:t>2</w:t>
+              <w:t>8</w:t>
             </w:r>
             <w:r>
               <w:rPr>
@@ -2111,10 +2127,13 @@
               <w:tab w:val="right" w:leader="dot" w:pos="9062"/>
             </w:tabs>
             <w:rPr>
+              <w:rFonts w:asciiTheme="minorHAnsi" w:eastAsiaTheme="minorEastAsia" w:hAnsiTheme="minorHAnsi"/>
               <w:noProof/>
+              <w:sz w:val="22"/>
+              <w:lang w:eastAsia="fr-CH"/>
             </w:rPr>
           </w:pPr>
-          <w:hyperlink w:anchor="_Toc482183591" w:history="1">
+          <w:hyperlink w:anchor="_Toc482367358" w:history="1">
             <w:r>
               <w:rPr>
                 <w:rStyle w:val="Lienhypertexte"/>
@@ -2141,7 +2160,7 @@
                 <w:noProof/>
                 <w:webHidden/>
               </w:rPr>
-              <w:instrText xml:space="preserve"> PAGEREF _Toc482183591 \h </w:instrText>
+              <w:instrText xml:space="preserve"> PAGEREF _Toc482367358 \h </w:instrText>
             </w:r>
             <w:r>
               <w:rPr>
@@ -2161,7 +2180,7 @@
                 <w:noProof/>
                 <w:webHidden/>
               </w:rPr>
-              <w:t>2</w:t>
+              <w:t>8</w:t>
             </w:r>
             <w:r>
               <w:rPr>
@@ -2179,16 +2198,19 @@
               <w:tab w:val="right" w:leader="dot" w:pos="9062"/>
             </w:tabs>
             <w:rPr>
+              <w:rFonts w:asciiTheme="minorHAnsi" w:eastAsiaTheme="minorEastAsia" w:hAnsiTheme="minorHAnsi"/>
               <w:noProof/>
+              <w:sz w:val="22"/>
+              <w:lang w:eastAsia="fr-CH"/>
             </w:rPr>
           </w:pPr>
-          <w:hyperlink w:anchor="_Toc482183592" w:history="1">
+          <w:hyperlink w:anchor="_Toc482367359" w:history="1">
             <w:r>
               <w:rPr>
                 <w:rStyle w:val="Lienhypertexte"/>
                 <w:noProof/>
               </w:rPr>
-              <w:t>Détermination de l’arborescence du site et des rubriques</w:t>
+              <w:t>Détermination de l’arborescence de l’application</w:t>
             </w:r>
             <w:r>
               <w:rPr>
@@ -2209,7 +2231,7 @@
                 <w:noProof/>
                 <w:webHidden/>
               </w:rPr>
-              <w:instrText xml:space="preserve"> PAGEREF _Toc482183592 \h </w:instrText>
+              <w:instrText xml:space="preserve"> PAGEREF _Toc482367359 \h </w:instrText>
             </w:r>
             <w:r>
               <w:rPr>
@@ -2229,7 +2251,7 @@
                 <w:noProof/>
                 <w:webHidden/>
               </w:rPr>
-              <w:t>2</w:t>
+              <w:t>8</w:t>
             </w:r>
             <w:r>
               <w:rPr>
@@ -2247,10 +2269,13 @@
               <w:tab w:val="right" w:leader="dot" w:pos="9062"/>
             </w:tabs>
             <w:rPr>
+              <w:rFonts w:asciiTheme="minorHAnsi" w:eastAsiaTheme="minorEastAsia" w:hAnsiTheme="minorHAnsi"/>
               <w:noProof/>
+              <w:sz w:val="22"/>
+              <w:lang w:eastAsia="fr-CH"/>
             </w:rPr>
           </w:pPr>
-          <w:hyperlink w:anchor="_Toc482183593" w:history="1">
+          <w:hyperlink w:anchor="_Toc482367360" w:history="1">
             <w:r>
               <w:rPr>
                 <w:rStyle w:val="Lienhypertexte"/>
@@ -2277,7 +2302,7 @@
                 <w:noProof/>
                 <w:webHidden/>
               </w:rPr>
-              <w:instrText xml:space="preserve"> PAGEREF _Toc482183593 \h </w:instrText>
+              <w:instrText xml:space="preserve"> PAGEREF _Toc482367360 \h </w:instrText>
             </w:r>
             <w:r>
               <w:rPr>
@@ -2297,7 +2322,7 @@
                 <w:noProof/>
                 <w:webHidden/>
               </w:rPr>
-              <w:t>2</w:t>
+              <w:t>9</w:t>
             </w:r>
             <w:r>
               <w:rPr>
@@ -2315,10 +2340,13 @@
               <w:tab w:val="right" w:leader="dot" w:pos="9062"/>
             </w:tabs>
             <w:rPr>
+              <w:rFonts w:asciiTheme="minorHAnsi" w:eastAsiaTheme="minorEastAsia" w:hAnsiTheme="minorHAnsi"/>
               <w:noProof/>
+              <w:sz w:val="22"/>
+              <w:lang w:eastAsia="fr-CH"/>
             </w:rPr>
           </w:pPr>
-          <w:hyperlink w:anchor="_Toc482183594" w:history="1">
+          <w:hyperlink w:anchor="_Toc482367361" w:history="1">
             <w:r>
               <w:rPr>
                 <w:rStyle w:val="Lienhypertexte"/>
@@ -2345,7 +2373,7 @@
                 <w:noProof/>
                 <w:webHidden/>
               </w:rPr>
-              <w:instrText xml:space="preserve"> PAGEREF _Toc482183594 \h </w:instrText>
+              <w:instrText xml:space="preserve"> PAGEREF _Toc482367361 \h </w:instrText>
             </w:r>
             <w:r>
               <w:rPr>
@@ -2365,7 +2393,7 @@
                 <w:noProof/>
                 <w:webHidden/>
               </w:rPr>
-              <w:t>2</w:t>
+              <w:t>9</w:t>
             </w:r>
             <w:r>
               <w:rPr>
@@ -2383,10 +2411,13 @@
               <w:tab w:val="right" w:leader="dot" w:pos="9062"/>
             </w:tabs>
             <w:rPr>
+              <w:rFonts w:asciiTheme="minorHAnsi" w:eastAsiaTheme="minorEastAsia" w:hAnsiTheme="minorHAnsi"/>
               <w:noProof/>
+              <w:sz w:val="22"/>
+              <w:lang w:eastAsia="fr-CH"/>
             </w:rPr>
           </w:pPr>
-          <w:hyperlink w:anchor="_Toc482183595" w:history="1">
+          <w:hyperlink w:anchor="_Toc482367362" w:history="1">
             <w:r>
               <w:rPr>
                 <w:rStyle w:val="Lienhypertexte"/>
@@ -2413,7 +2444,7 @@
                 <w:noProof/>
                 <w:webHidden/>
               </w:rPr>
-              <w:instrText xml:space="preserve"> PAGEREF _Toc482183595 \h </w:instrText>
+              <w:instrText xml:space="preserve"> PAGEREF _Toc482367362 \h </w:instrText>
             </w:r>
             <w:r>
               <w:rPr>
@@ -2433,7 +2464,7 @@
                 <w:noProof/>
                 <w:webHidden/>
               </w:rPr>
-              <w:t>2</w:t>
+              <w:t>12</w:t>
             </w:r>
             <w:r>
               <w:rPr>
@@ -2451,10 +2482,13 @@
               <w:tab w:val="right" w:leader="dot" w:pos="9062"/>
             </w:tabs>
             <w:rPr>
+              <w:rFonts w:asciiTheme="minorHAnsi" w:eastAsiaTheme="minorEastAsia" w:hAnsiTheme="minorHAnsi"/>
               <w:noProof/>
+              <w:sz w:val="22"/>
+              <w:lang w:eastAsia="fr-CH"/>
             </w:rPr>
           </w:pPr>
-          <w:hyperlink w:anchor="_Toc482183596" w:history="1">
+          <w:hyperlink w:anchor="_Toc482367363" w:history="1">
             <w:r>
               <w:rPr>
                 <w:rStyle w:val="Lienhypertexte"/>
@@ -2481,7 +2515,7 @@
                 <w:noProof/>
                 <w:webHidden/>
               </w:rPr>
-              <w:instrText xml:space="preserve"> PAGEREF _Toc482183596 \h </w:instrText>
+              <w:instrText xml:space="preserve"> PAGEREF _Toc482367363 \h </w:instrText>
             </w:r>
             <w:r>
               <w:rPr>
@@ -2501,7 +2535,7 @@
                 <w:noProof/>
                 <w:webHidden/>
               </w:rPr>
-              <w:t>2</w:t>
+              <w:t>12</w:t>
             </w:r>
             <w:r>
               <w:rPr>
@@ -2519,10 +2553,13 @@
               <w:tab w:val="right" w:leader="dot" w:pos="9062"/>
             </w:tabs>
             <w:rPr>
+              <w:rFonts w:asciiTheme="minorHAnsi" w:eastAsiaTheme="minorEastAsia" w:hAnsiTheme="minorHAnsi"/>
               <w:noProof/>
+              <w:sz w:val="22"/>
+              <w:lang w:eastAsia="fr-CH"/>
             </w:rPr>
           </w:pPr>
-          <w:hyperlink w:anchor="_Toc482183597" w:history="1">
+          <w:hyperlink w:anchor="_Toc482367364" w:history="1">
             <w:r>
               <w:rPr>
                 <w:rStyle w:val="Lienhypertexte"/>
@@ -2549,7 +2586,7 @@
                 <w:noProof/>
                 <w:webHidden/>
               </w:rPr>
-              <w:instrText xml:space="preserve"> PAGEREF _Toc482183597 \h </w:instrText>
+              <w:instrText xml:space="preserve"> PAGEREF _Toc482367364 \h </w:instrText>
             </w:r>
             <w:r>
               <w:rPr>
@@ -2569,7 +2606,7 @@
                 <w:noProof/>
                 <w:webHidden/>
               </w:rPr>
-              <w:t>2</w:t>
+              <w:t>14</w:t>
             </w:r>
             <w:r>
               <w:rPr>
@@ -2587,10 +2624,13 @@
               <w:tab w:val="right" w:leader="dot" w:pos="9062"/>
             </w:tabs>
             <w:rPr>
+              <w:rFonts w:asciiTheme="minorHAnsi" w:eastAsiaTheme="minorEastAsia" w:hAnsiTheme="minorHAnsi"/>
               <w:noProof/>
+              <w:sz w:val="22"/>
+              <w:lang w:eastAsia="fr-CH"/>
             </w:rPr>
           </w:pPr>
-          <w:hyperlink w:anchor="_Toc482183598" w:history="1">
+          <w:hyperlink w:anchor="_Toc482367365" w:history="1">
             <w:r>
               <w:rPr>
                 <w:rStyle w:val="Lienhypertexte"/>
@@ -2617,7 +2657,7 @@
                 <w:noProof/>
                 <w:webHidden/>
               </w:rPr>
-              <w:instrText xml:space="preserve"> PAGEREF _Toc482183598 \h </w:instrText>
+              <w:instrText xml:space="preserve"> PAGEREF _Toc482367365 \h </w:instrText>
             </w:r>
             <w:r>
               <w:rPr>
@@ -2637,7 +2677,7 @@
                 <w:noProof/>
                 <w:webHidden/>
               </w:rPr>
-              <w:t>2</w:t>
+              <w:t>21</w:t>
             </w:r>
             <w:r>
               <w:rPr>
@@ -2655,10 +2695,13 @@
               <w:tab w:val="right" w:leader="dot" w:pos="9062"/>
             </w:tabs>
             <w:rPr>
+              <w:rFonts w:asciiTheme="minorHAnsi" w:eastAsiaTheme="minorEastAsia" w:hAnsiTheme="minorHAnsi"/>
               <w:noProof/>
+              <w:sz w:val="22"/>
+              <w:lang w:eastAsia="fr-CH"/>
             </w:rPr>
           </w:pPr>
-          <w:hyperlink w:anchor="_Toc482183599" w:history="1">
+          <w:hyperlink w:anchor="_Toc482367366" w:history="1">
             <w:r>
               <w:rPr>
                 <w:rStyle w:val="Lienhypertexte"/>
@@ -2685,7 +2728,7 @@
                 <w:noProof/>
                 <w:webHidden/>
               </w:rPr>
-              <w:instrText xml:space="preserve"> PAGEREF _Toc482183599 \h </w:instrText>
+              <w:instrText xml:space="preserve"> PAGEREF _Toc482367366 \h </w:instrText>
             </w:r>
             <w:r>
               <w:rPr>
@@ -2705,7 +2748,7 @@
                 <w:noProof/>
                 <w:webHidden/>
               </w:rPr>
-              <w:t>2</w:t>
+              <w:t>22</w:t>
             </w:r>
             <w:r>
               <w:rPr>
@@ -2723,10 +2766,13 @@
               <w:tab w:val="right" w:leader="dot" w:pos="9062"/>
             </w:tabs>
             <w:rPr>
+              <w:rFonts w:asciiTheme="minorHAnsi" w:eastAsiaTheme="minorEastAsia" w:hAnsiTheme="minorHAnsi"/>
               <w:noProof/>
+              <w:sz w:val="22"/>
+              <w:lang w:eastAsia="fr-CH"/>
             </w:rPr>
           </w:pPr>
-          <w:hyperlink w:anchor="_Toc482183600" w:history="1">
+          <w:hyperlink w:anchor="_Toc482367367" w:history="1">
             <w:r>
               <w:rPr>
                 <w:rStyle w:val="Lienhypertexte"/>
@@ -2753,7 +2799,7 @@
                 <w:noProof/>
                 <w:webHidden/>
               </w:rPr>
-              <w:instrText xml:space="preserve"> PAGEREF _Toc482183600 \h </w:instrText>
+              <w:instrText xml:space="preserve"> PAGEREF _Toc482367367 \h </w:instrText>
             </w:r>
             <w:r>
               <w:rPr>
@@ -2773,7 +2819,7 @@
                 <w:noProof/>
                 <w:webHidden/>
               </w:rPr>
-              <w:t>2</w:t>
+              <w:t>22</w:t>
             </w:r>
             <w:r>
               <w:rPr>
@@ -2791,10 +2837,13 @@
               <w:tab w:val="right" w:leader="dot" w:pos="9062"/>
             </w:tabs>
             <w:rPr>
+              <w:rFonts w:asciiTheme="minorHAnsi" w:eastAsiaTheme="minorEastAsia" w:hAnsiTheme="minorHAnsi"/>
               <w:noProof/>
+              <w:sz w:val="22"/>
+              <w:lang w:eastAsia="fr-CH"/>
             </w:rPr>
           </w:pPr>
-          <w:hyperlink w:anchor="_Toc482183601" w:history="1">
+          <w:hyperlink w:anchor="_Toc482367368" w:history="1">
             <w:r>
               <w:rPr>
                 <w:rStyle w:val="Lienhypertexte"/>
@@ -2821,7 +2870,7 @@
                 <w:noProof/>
                 <w:webHidden/>
               </w:rPr>
-              <w:instrText xml:space="preserve"> PAGEREF _Toc482183601 \h </w:instrText>
+              <w:instrText xml:space="preserve"> PAGEREF _Toc482367368 \h </w:instrText>
             </w:r>
             <w:r>
               <w:rPr>
@@ -2841,7 +2890,7 @@
                 <w:noProof/>
                 <w:webHidden/>
               </w:rPr>
-              <w:t>2</w:t>
+              <w:t>23</w:t>
             </w:r>
             <w:r>
               <w:rPr>
@@ -2859,10 +2908,13 @@
               <w:tab w:val="right" w:leader="dot" w:pos="9062"/>
             </w:tabs>
             <w:rPr>
+              <w:rFonts w:asciiTheme="minorHAnsi" w:eastAsiaTheme="minorEastAsia" w:hAnsiTheme="minorHAnsi"/>
               <w:noProof/>
+              <w:sz w:val="22"/>
+              <w:lang w:eastAsia="fr-CH"/>
             </w:rPr>
           </w:pPr>
-          <w:hyperlink w:anchor="_Toc482183602" w:history="1">
+          <w:hyperlink w:anchor="_Toc482367369" w:history="1">
             <w:r>
               <w:rPr>
                 <w:rStyle w:val="Lienhypertexte"/>
@@ -2889,7 +2941,7 @@
                 <w:noProof/>
                 <w:webHidden/>
               </w:rPr>
-              <w:instrText xml:space="preserve"> PAGEREF _Toc482183602 \h </w:instrText>
+              <w:instrText xml:space="preserve"> PAGEREF _Toc482367369 \h </w:instrText>
             </w:r>
             <w:r>
               <w:rPr>
@@ -2909,7 +2961,7 @@
                 <w:noProof/>
                 <w:webHidden/>
               </w:rPr>
-              <w:t>2</w:t>
+              <w:t>23</w:t>
             </w:r>
             <w:r>
               <w:rPr>
@@ -2927,10 +2979,13 @@
               <w:tab w:val="right" w:leader="dot" w:pos="9062"/>
             </w:tabs>
             <w:rPr>
+              <w:rFonts w:asciiTheme="minorHAnsi" w:eastAsiaTheme="minorEastAsia" w:hAnsiTheme="minorHAnsi"/>
               <w:noProof/>
+              <w:sz w:val="22"/>
+              <w:lang w:eastAsia="fr-CH"/>
             </w:rPr>
           </w:pPr>
-          <w:hyperlink w:anchor="_Toc482183603" w:history="1">
+          <w:hyperlink w:anchor="_Toc482367370" w:history="1">
             <w:r>
               <w:rPr>
                 <w:rStyle w:val="Lienhypertexte"/>
@@ -2957,7 +3012,7 @@
                 <w:noProof/>
                 <w:webHidden/>
               </w:rPr>
-              <w:instrText xml:space="preserve"> PAGEREF _Toc482183603 \h </w:instrText>
+              <w:instrText xml:space="preserve"> PAGEREF _Toc482367370 \h </w:instrText>
             </w:r>
             <w:r>
               <w:rPr>
@@ -2977,7 +3032,7 @@
                 <w:noProof/>
                 <w:webHidden/>
               </w:rPr>
-              <w:t>3</w:t>
+              <w:t>24</w:t>
             </w:r>
             <w:r>
               <w:rPr>
@@ -2995,10 +3050,13 @@
               <w:tab w:val="right" w:leader="dot" w:pos="9062"/>
             </w:tabs>
             <w:rPr>
+              <w:rFonts w:asciiTheme="minorHAnsi" w:eastAsiaTheme="minorEastAsia" w:hAnsiTheme="minorHAnsi"/>
               <w:noProof/>
+              <w:sz w:val="22"/>
+              <w:lang w:eastAsia="fr-CH"/>
             </w:rPr>
           </w:pPr>
-          <w:hyperlink w:anchor="_Toc482183604" w:history="1">
+          <w:hyperlink w:anchor="_Toc482367371" w:history="1">
             <w:r>
               <w:rPr>
                 <w:rStyle w:val="Lienhypertexte"/>
@@ -3025,7 +3083,7 @@
                 <w:noProof/>
                 <w:webHidden/>
               </w:rPr>
-              <w:instrText xml:space="preserve"> PAGEREF _Toc482183604 \h </w:instrText>
+              <w:instrText xml:space="preserve"> PAGEREF _Toc482367371 \h </w:instrText>
             </w:r>
             <w:r>
               <w:rPr>
@@ -3045,7 +3103,7 @@
                 <w:noProof/>
                 <w:webHidden/>
               </w:rPr>
-              <w:t>3</w:t>
+              <w:t>24</w:t>
             </w:r>
             <w:r>
               <w:rPr>
@@ -3063,10 +3121,13 @@
               <w:tab w:val="right" w:leader="dot" w:pos="9062"/>
             </w:tabs>
             <w:rPr>
+              <w:rFonts w:asciiTheme="minorHAnsi" w:eastAsiaTheme="minorEastAsia" w:hAnsiTheme="minorHAnsi"/>
               <w:noProof/>
+              <w:sz w:val="22"/>
+              <w:lang w:eastAsia="fr-CH"/>
             </w:rPr>
           </w:pPr>
-          <w:hyperlink w:anchor="_Toc482183605" w:history="1">
+          <w:hyperlink w:anchor="_Toc482367372" w:history="1">
             <w:r>
               <w:rPr>
                 <w:rStyle w:val="Lienhypertexte"/>
@@ -3093,7 +3154,7 @@
                 <w:noProof/>
                 <w:webHidden/>
               </w:rPr>
-              <w:instrText xml:space="preserve"> PAGEREF _Toc482183605 \h </w:instrText>
+              <w:instrText xml:space="preserve"> PAGEREF _Toc482367372 \h </w:instrText>
             </w:r>
             <w:r>
               <w:rPr>
@@ -3113,7 +3174,7 @@
                 <w:noProof/>
                 <w:webHidden/>
               </w:rPr>
-              <w:t>3</w:t>
+              <w:t>24</w:t>
             </w:r>
             <w:r>
               <w:rPr>
@@ -3131,10 +3192,13 @@
               <w:tab w:val="right" w:leader="dot" w:pos="9062"/>
             </w:tabs>
             <w:rPr>
+              <w:rFonts w:asciiTheme="minorHAnsi" w:eastAsiaTheme="minorEastAsia" w:hAnsiTheme="minorHAnsi"/>
               <w:noProof/>
+              <w:sz w:val="22"/>
+              <w:lang w:eastAsia="fr-CH"/>
             </w:rPr>
           </w:pPr>
-          <w:hyperlink w:anchor="_Toc482183606" w:history="1">
+          <w:hyperlink w:anchor="_Toc482367373" w:history="1">
             <w:r>
               <w:rPr>
                 <w:rStyle w:val="Lienhypertexte"/>
@@ -3161,7 +3225,7 @@
                 <w:noProof/>
                 <w:webHidden/>
               </w:rPr>
-              <w:instrText xml:space="preserve"> PAGEREF _Toc482183606 \h </w:instrText>
+              <w:instrText xml:space="preserve"> PAGEREF _Toc482367373 \h </w:instrText>
             </w:r>
             <w:r>
               <w:rPr>
@@ -3181,7 +3245,7 @@
                 <w:noProof/>
                 <w:webHidden/>
               </w:rPr>
-              <w:t>3</w:t>
+              <w:t>24</w:t>
             </w:r>
             <w:r>
               <w:rPr>
@@ -3199,10 +3263,13 @@
               <w:tab w:val="right" w:leader="dot" w:pos="9062"/>
             </w:tabs>
             <w:rPr>
+              <w:rFonts w:asciiTheme="minorHAnsi" w:eastAsiaTheme="minorEastAsia" w:hAnsiTheme="minorHAnsi"/>
               <w:noProof/>
+              <w:sz w:val="22"/>
+              <w:lang w:eastAsia="fr-CH"/>
             </w:rPr>
           </w:pPr>
-          <w:hyperlink w:anchor="_Toc482183607" w:history="1">
+          <w:hyperlink w:anchor="_Toc482367374" w:history="1">
             <w:r>
               <w:rPr>
                 <w:rStyle w:val="Lienhypertexte"/>
@@ -3229,7 +3296,7 @@
                 <w:noProof/>
                 <w:webHidden/>
               </w:rPr>
-              <w:instrText xml:space="preserve"> PAGEREF _Toc482183607 \h </w:instrText>
+              <w:instrText xml:space="preserve"> PAGEREF _Toc482367374 \h </w:instrText>
             </w:r>
             <w:r>
               <w:rPr>
@@ -3249,7 +3316,7 @@
                 <w:noProof/>
                 <w:webHidden/>
               </w:rPr>
-              <w:t>3</w:t>
+              <w:t>24</w:t>
             </w:r>
             <w:r>
               <w:rPr>
@@ -3277,27 +3344,29 @@
       <w:r>
         <w:br w:type="page"/>
       </w:r>
+      <w:bookmarkStart w:id="0" w:name="_GoBack"/>
+      <w:bookmarkEnd w:id="0"/>
     </w:p>
     <w:p>
       <w:pPr>
         <w:pStyle w:val="Titre1"/>
       </w:pPr>
-      <w:bookmarkStart w:id="0" w:name="_Toc482183577"/>
+      <w:bookmarkStart w:id="1" w:name="_Toc482367344"/>
       <w:r>
         <w:lastRenderedPageBreak/>
         <w:t>Analyse préliminaire</w:t>
       </w:r>
-      <w:bookmarkEnd w:id="0"/>
+      <w:bookmarkEnd w:id="1"/>
     </w:p>
     <w:p>
       <w:pPr>
         <w:pStyle w:val="Titre2"/>
       </w:pPr>
-      <w:bookmarkStart w:id="1" w:name="_Toc482183578"/>
+      <w:bookmarkStart w:id="2" w:name="_Toc482367345"/>
       <w:r>
         <w:t>Introduction</w:t>
       </w:r>
-      <w:bookmarkEnd w:id="1"/>
+      <w:bookmarkEnd w:id="2"/>
     </w:p>
     <w:p>
       <w:r>
@@ -3323,10 +3392,7 @@
         </w:numPr>
       </w:pPr>
       <w:r>
-        <w:t>P</w:t>
-      </w:r>
-      <w:r>
-        <w:t>résenter le processus d’élaboration de mon application</w:t>
+        <w:t>Présenter le processus d’élaboration de mon application</w:t>
       </w:r>
     </w:p>
     <w:p>
@@ -3391,11 +3457,11 @@
       <w:pPr>
         <w:pStyle w:val="Titre2"/>
       </w:pPr>
-      <w:bookmarkStart w:id="2" w:name="_Toc482183579"/>
+      <w:bookmarkStart w:id="3" w:name="_Toc482367346"/>
       <w:r>
         <w:t>Organisation</w:t>
       </w:r>
-      <w:bookmarkEnd w:id="2"/>
+      <w:bookmarkEnd w:id="3"/>
     </w:p>
     <w:p/>
     <w:p>
@@ -3446,11 +3512,19 @@
           <w:lang w:val="de-CH"/>
         </w:rPr>
       </w:pPr>
+      <w:proofErr w:type="spellStart"/>
       <w:r>
         <w:rPr>
           <w:lang w:val="de-CH"/>
         </w:rPr>
-        <w:t xml:space="preserve">Murisier Serge, </w:t>
+        <w:t>Murisier</w:t>
+      </w:r>
+      <w:proofErr w:type="spellEnd"/>
+      <w:r>
+        <w:rPr>
+          <w:lang w:val="de-CH"/>
+        </w:rPr>
+        <w:t xml:space="preserve"> Serge, </w:t>
       </w:r>
       <w:hyperlink r:id="rId8" w:history="1">
         <w:r>
@@ -3496,11 +3570,11 @@
       <w:pPr>
         <w:pStyle w:val="Titre2"/>
       </w:pPr>
-      <w:bookmarkStart w:id="3" w:name="_Toc482183580"/>
+      <w:bookmarkStart w:id="4" w:name="_Toc482367347"/>
       <w:r>
         <w:t>Objectifs</w:t>
       </w:r>
-      <w:bookmarkEnd w:id="3"/>
+      <w:bookmarkEnd w:id="4"/>
     </w:p>
     <w:p>
       <w:r>
@@ -3577,22 +3651,22 @@
       <w:pPr>
         <w:pStyle w:val="Titre1"/>
       </w:pPr>
-      <w:bookmarkStart w:id="4" w:name="_Toc482183581"/>
+      <w:bookmarkStart w:id="5" w:name="_Toc482367348"/>
       <w:r>
         <w:lastRenderedPageBreak/>
         <w:t>Analyse</w:t>
       </w:r>
-      <w:bookmarkEnd w:id="4"/>
+      <w:bookmarkEnd w:id="5"/>
     </w:p>
     <w:p>
       <w:pPr>
         <w:pStyle w:val="Titre2"/>
       </w:pPr>
-      <w:bookmarkStart w:id="5" w:name="_Toc482183582"/>
+      <w:bookmarkStart w:id="6" w:name="_Toc482367349"/>
       <w:r>
         <w:t>Analyse concurrentielle</w:t>
       </w:r>
-      <w:bookmarkEnd w:id="5"/>
+      <w:bookmarkEnd w:id="6"/>
     </w:p>
     <w:p>
       <w:r>
@@ -3662,21 +3736,21 @@
       <w:pPr>
         <w:pStyle w:val="Titre2"/>
       </w:pPr>
-      <w:bookmarkStart w:id="6" w:name="_Toc482183583"/>
+      <w:bookmarkStart w:id="7" w:name="_Toc482367350"/>
       <w:r>
         <w:t>Cahier des charges détaillé</w:t>
       </w:r>
-      <w:bookmarkEnd w:id="6"/>
+      <w:bookmarkEnd w:id="7"/>
     </w:p>
     <w:p>
       <w:pPr>
         <w:pStyle w:val="Titre3"/>
       </w:pPr>
-      <w:bookmarkStart w:id="7" w:name="_Toc482183584"/>
+      <w:bookmarkStart w:id="8" w:name="_Toc482367351"/>
       <w:r>
         <w:t>Définition de l’audience</w:t>
       </w:r>
-      <w:bookmarkEnd w:id="7"/>
+      <w:bookmarkEnd w:id="8"/>
     </w:p>
     <w:p>
       <w:r>
@@ -3687,11 +3761,11 @@
       <w:pPr>
         <w:pStyle w:val="Titre3"/>
       </w:pPr>
-      <w:bookmarkStart w:id="8" w:name="_Toc482183585"/>
+      <w:bookmarkStart w:id="9" w:name="_Toc482367352"/>
       <w:r>
         <w:t>Définition du contenu et des fonctionnalités</w:t>
       </w:r>
-      <w:bookmarkEnd w:id="8"/>
+      <w:bookmarkEnd w:id="9"/>
     </w:p>
     <w:p>
       <w:pPr>
@@ -3800,11 +3874,11 @@
       <w:pPr>
         <w:pStyle w:val="Titre3"/>
       </w:pPr>
-      <w:bookmarkStart w:id="9" w:name="_Toc482183586"/>
+      <w:bookmarkStart w:id="10" w:name="_Toc482367353"/>
       <w:r>
         <w:t>Maquette préliminaire</w:t>
       </w:r>
-      <w:bookmarkEnd w:id="9"/>
+      <w:bookmarkEnd w:id="10"/>
     </w:p>
     <w:p>
       <w:r>
@@ -3852,7 +3926,7 @@
             <v:path o:extrusionok="f" gradientshapeok="t" o:connecttype="rect"/>
             <o:lock v:ext="edit" aspectratio="t"/>
           </v:shapetype>
-          <v:shape id="_x0000_i1025" type="#_x0000_t75" style="width:337.6pt;height:317.9pt">
+          <v:shape id="_x0000_i1025" type="#_x0000_t75" style="width:337.5pt;height:318pt">
             <v:imagedata r:id="rId11" o:title="Connexion"/>
           </v:shape>
         </w:pict>
@@ -3912,7 +3986,7 @@
       <w:r>
         <w:lastRenderedPageBreak/>
         <w:pict>
-          <v:shape id="_x0000_i1026" type="#_x0000_t75" style="width:337.6pt;height:317.9pt">
+          <v:shape id="_x0000_i1026" type="#_x0000_t75" style="width:337.5pt;height:318pt">
             <v:imagedata r:id="rId12" o:title="Inscription"/>
           </v:shape>
         </w:pict>
@@ -3970,7 +4044,7 @@
       </w:r>
       <w:r>
         <w:pict>
-          <v:shape id="_x0000_i1027" type="#_x0000_t75" style="width:438.1pt;height:277.15pt">
+          <v:shape id="_x0000_i1027" type="#_x0000_t75" style="width:437.8pt;height:277.3pt">
             <v:imagedata r:id="rId13" o:title="Recherche musiques"/>
           </v:shape>
         </w:pict>
@@ -4039,7 +4113,7 @@
       </w:r>
       <w:r>
         <w:pict>
-          <v:shape id="_x0000_i1028" type="#_x0000_t75" style="width:453.05pt;height:287.3pt">
+          <v:shape id="_x0000_i1028" type="#_x0000_t75" style="width:453.2pt;height:287.1pt">
             <v:imagedata r:id="rId14" o:title="Favoris"/>
           </v:shape>
         </w:pict>
@@ -4098,7 +4172,7 @@
       </w:r>
       <w:r>
         <w:pict>
-          <v:shape id="_x0000_i1029" type="#_x0000_t75" style="width:453.05pt;height:287.3pt">
+          <v:shape id="_x0000_i1029" type="#_x0000_t75" style="width:453.2pt;height:287.1pt">
             <v:imagedata r:id="rId15" o:title="Playlist"/>
           </v:shape>
         </w:pict>
@@ -4142,11 +4216,11 @@
       <w:pPr>
         <w:pStyle w:val="Titre3"/>
       </w:pPr>
-      <w:bookmarkStart w:id="10" w:name="_Toc482183587"/>
+      <w:bookmarkStart w:id="11" w:name="_Toc482367354"/>
       <w:r>
         <w:t>Détermination des points faibles</w:t>
       </w:r>
-      <w:bookmarkEnd w:id="10"/>
+      <w:bookmarkEnd w:id="11"/>
     </w:p>
     <w:p>
       <w:r>
@@ -4160,11 +4234,11 @@
       <w:pPr>
         <w:pStyle w:val="Titre2"/>
       </w:pPr>
-      <w:bookmarkStart w:id="11" w:name="_Toc482183588"/>
+      <w:bookmarkStart w:id="12" w:name="_Toc482367355"/>
       <w:r>
         <w:t>Stratégie de tests</w:t>
       </w:r>
-      <w:bookmarkEnd w:id="11"/>
+      <w:bookmarkEnd w:id="12"/>
     </w:p>
     <w:p>
       <w:r>
@@ -4178,11 +4252,11 @@
       <w:pPr>
         <w:pStyle w:val="Titre2"/>
       </w:pPr>
-      <w:bookmarkStart w:id="12" w:name="_Toc482183589"/>
+      <w:bookmarkStart w:id="13" w:name="_Toc482367356"/>
       <w:r>
         <w:t>Planification détaillée</w:t>
       </w:r>
-      <w:bookmarkEnd w:id="12"/>
+      <w:bookmarkEnd w:id="13"/>
     </w:p>
     <w:p>
       <w:r>
@@ -4237,21 +4311,21 @@
       <w:pPr>
         <w:pStyle w:val="Titre1"/>
       </w:pPr>
-      <w:bookmarkStart w:id="13" w:name="_Toc482183590"/>
+      <w:bookmarkStart w:id="14" w:name="_Toc482367357"/>
       <w:r>
         <w:t>Conception</w:t>
       </w:r>
-      <w:bookmarkEnd w:id="13"/>
+      <w:bookmarkEnd w:id="14"/>
     </w:p>
     <w:p>
       <w:pPr>
         <w:pStyle w:val="Titre2"/>
       </w:pPr>
-      <w:bookmarkStart w:id="14" w:name="_Toc482183591"/>
+      <w:bookmarkStart w:id="15" w:name="_Toc482367358"/>
       <w:r>
         <w:t>Analyse de l’environnement</w:t>
       </w:r>
-      <w:bookmarkEnd w:id="14"/>
+      <w:bookmarkEnd w:id="15"/>
     </w:p>
     <w:p>
       <w:r>
@@ -4411,14 +4485,14 @@
       <w:pPr>
         <w:pStyle w:val="Titre2"/>
       </w:pPr>
-      <w:bookmarkStart w:id="15" w:name="_Toc482183592"/>
+      <w:bookmarkStart w:id="16" w:name="_Toc482367359"/>
       <w:r>
         <w:t xml:space="preserve">Détermination de l’arborescence </w:t>
       </w:r>
-      <w:bookmarkEnd w:id="15"/>
       <w:r>
         <w:t>de l’application</w:t>
       </w:r>
+      <w:bookmarkEnd w:id="16"/>
     </w:p>
     <w:p>
       <w:r>
@@ -4437,7 +4511,7 @@
       <w:r>
         <w:lastRenderedPageBreak/>
         <w:pict>
-          <v:shape id="_x0000_i1030" type="#_x0000_t75" style="width:107.3pt;height:182.05pt">
+          <v:shape id="_x0000_i1030" type="#_x0000_t75" style="width:107.25pt;height:182.05pt">
             <v:imagedata r:id="rId17" o:title="arborescence"/>
           </v:shape>
         </w:pict>
@@ -4447,11 +4521,11 @@
       <w:pPr>
         <w:pStyle w:val="Titre2"/>
       </w:pPr>
-      <w:bookmarkStart w:id="16" w:name="_Toc482183593"/>
+      <w:bookmarkStart w:id="17" w:name="_Toc482367360"/>
       <w:r>
         <w:t>Définition de la charte graphique</w:t>
       </w:r>
-      <w:bookmarkEnd w:id="16"/>
+      <w:bookmarkEnd w:id="17"/>
     </w:p>
     <w:p>
       <w:r>
@@ -4462,11 +4536,11 @@
       <w:pPr>
         <w:pStyle w:val="Titre2"/>
       </w:pPr>
-      <w:bookmarkStart w:id="17" w:name="_Toc482183594"/>
+      <w:bookmarkStart w:id="18" w:name="_Toc482367361"/>
       <w:r>
         <w:t>Maquette graphique</w:t>
       </w:r>
-      <w:bookmarkEnd w:id="17"/>
+      <w:bookmarkEnd w:id="18"/>
     </w:p>
     <w:p>
       <w:r>
@@ -4646,7 +4720,24 @@
     </w:p>
     <w:p>
       <w:r>
-        <w:t xml:space="preserve">Fenêtre principale (onglet musique/recherche) : </w:t>
+        <w:t xml:space="preserve">Fenêtre principale (onglet </w:t>
+      </w:r>
+      <w:r>
+        <w:t>Playlists</w:t>
+      </w:r>
+      <w:r>
+        <w:t xml:space="preserve">) : </w:t>
+      </w:r>
+    </w:p>
+    <w:p>
+      <w:r>
+        <w:t>Nous pouvons voir que j’ai choisi de mettre l’onglet favoris en premier pour des raisons d</w:t>
+      </w:r>
+      <w:r>
+        <w:t>’ergonomie</w:t>
+      </w:r>
+      <w:r>
+        <w:t>. De plus j’ai ajouté des contrôles pour gérer les playlists qui n’étaient pas sur les maquettes.</w:t>
       </w:r>
     </w:p>
     <w:p>
@@ -4660,10 +4751,10 @@
           <w:lang w:eastAsia="fr-CH"/>
         </w:rPr>
         <w:drawing>
-          <wp:inline distT="0" distB="0" distL="0" distR="0" wp14:anchorId="6595E9E5" wp14:editId="27CCA5C9">
-            <wp:extent cx="5760720" cy="3439160"/>
-            <wp:effectExtent l="0" t="0" r="0" b="8890"/>
-            <wp:docPr id="4" name="Image 4"/>
+          <wp:inline distT="0" distB="0" distL="0" distR="0" wp14:anchorId="1DC45869" wp14:editId="53A49951">
+            <wp:extent cx="5760720" cy="3618230"/>
+            <wp:effectExtent l="0" t="0" r="0" b="1270"/>
+            <wp:docPr id="26" name="Image 26"/>
             <wp:cNvGraphicFramePr>
               <a:graphicFrameLocks xmlns:a="http://schemas.openxmlformats.org/drawingml/2006/main" noChangeAspect="1"/>
             </wp:cNvGraphicFramePr>
@@ -4683,7 +4774,7 @@
                   <pic:spPr>
                     <a:xfrm>
                       <a:off x="0" y="0"/>
-                      <a:ext cx="5760720" cy="3439160"/>
+                      <a:ext cx="5760720" cy="3618230"/>
                     </a:xfrm>
                     <a:prstGeom prst="rect">
                       <a:avLst/>
@@ -4726,13 +4817,31 @@
         <w:fldChar w:fldCharType="end"/>
       </w:r>
       <w:r>
-        <w:t xml:space="preserve"> Fenêtre principale (musique/recherche)</w:t>
-      </w:r>
-    </w:p>
-    <w:p>
+        <w:t xml:space="preserve"> Fenêtre principale (</w:t>
+      </w:r>
+      <w:r>
+        <w:t>Playlists</w:t>
+      </w:r>
+      <w:r>
+        <w:t>)</w:t>
+      </w:r>
+    </w:p>
+    <w:p>
+      <w:r>
+        <w:t>Fenêtre principale (onglet favoris) :</w:t>
+      </w:r>
+      <w:r>
+        <w:br/>
+      </w:r>
+      <w:r>
+        <w:t>Ici</w:t>
+      </w:r>
+      <w:r>
+        <w:t xml:space="preserve"> aussi des modification ont été apporté par rapport aux maquettes préliminaires. </w:t>
+      </w:r>
       <w:r>
         <w:lastRenderedPageBreak/>
-        <w:t>Fenêtre principale (onglet favoris) :</w:t>
+        <w:t>L’ajout du bouton de suppression par exemple.</w:t>
       </w:r>
       <w:r>
         <w:br/>
@@ -4743,10 +4852,10 @@
           <w:lang w:eastAsia="fr-CH"/>
         </w:rPr>
         <w:drawing>
-          <wp:inline distT="0" distB="0" distL="0" distR="0" wp14:anchorId="6387ABE2" wp14:editId="0A78BDB4">
-            <wp:extent cx="5760720" cy="3439160"/>
-            <wp:effectExtent l="0" t="0" r="0" b="8890"/>
-            <wp:docPr id="5" name="Image 5"/>
+          <wp:inline distT="0" distB="0" distL="0" distR="0" wp14:anchorId="22FCF11C" wp14:editId="3870BAC3">
+            <wp:extent cx="5760720" cy="3618230"/>
+            <wp:effectExtent l="0" t="0" r="0" b="1270"/>
+            <wp:docPr id="28" name="Image 28"/>
             <wp:cNvGraphicFramePr>
               <a:graphicFrameLocks xmlns:a="http://schemas.openxmlformats.org/drawingml/2006/main" noChangeAspect="1"/>
             </wp:cNvGraphicFramePr>
@@ -4766,7 +4875,7 @@
                   <pic:spPr>
                     <a:xfrm>
                       <a:off x="0" y="0"/>
-                      <a:ext cx="5760720" cy="3439160"/>
+                      <a:ext cx="5760720" cy="3618230"/>
                     </a:xfrm>
                     <a:prstGeom prst="rect">
                       <a:avLst/>
@@ -4814,7 +4923,21 @@
     </w:p>
     <w:p>
       <w:r>
-        <w:t>Fenêtre principale (onglet playlists) :</w:t>
+        <w:t xml:space="preserve">Fenêtre principale (onglet </w:t>
+      </w:r>
+      <w:r>
+        <w:t>Musiques/recherche</w:t>
+      </w:r>
+      <w:r>
+        <w:t>) :</w:t>
+      </w:r>
+    </w:p>
+    <w:p>
+      <w:r>
+        <w:t>J’ai choisi de mettre la barre de recherche en dehors de l’onglet pour qu’elle soit accessible de n’importe où. J’ai aussi ajouté les boutons d’ajout aux playlists/favoris</w:t>
+      </w:r>
+      <w:r>
+        <w:t>.</w:t>
       </w:r>
     </w:p>
     <w:p>
@@ -4828,10 +4951,10 @@
           <w:lang w:eastAsia="fr-CH"/>
         </w:rPr>
         <w:drawing>
-          <wp:inline distT="0" distB="0" distL="0" distR="0" wp14:anchorId="3743A167" wp14:editId="1466B574">
-            <wp:extent cx="5760720" cy="3439160"/>
-            <wp:effectExtent l="0" t="0" r="0" b="8890"/>
-            <wp:docPr id="6" name="Image 6"/>
+          <wp:inline distT="0" distB="0" distL="0" distR="0" wp14:anchorId="3EF905C6" wp14:editId="408F7543">
+            <wp:extent cx="5760720" cy="3618230"/>
+            <wp:effectExtent l="0" t="0" r="0" b="1270"/>
+            <wp:docPr id="27" name="Image 27"/>
             <wp:cNvGraphicFramePr>
               <a:graphicFrameLocks xmlns:a="http://schemas.openxmlformats.org/drawingml/2006/main" noChangeAspect="1"/>
             </wp:cNvGraphicFramePr>
@@ -4851,7 +4974,7 @@
                   <pic:spPr>
                     <a:xfrm>
                       <a:off x="0" y="0"/>
-                      <a:ext cx="5760720" cy="3439160"/>
+                      <a:ext cx="5760720" cy="3618230"/>
                     </a:xfrm>
                     <a:prstGeom prst="rect">
                       <a:avLst/>
@@ -4894,18 +5017,25 @@
         <w:fldChar w:fldCharType="end"/>
       </w:r>
       <w:r>
-        <w:t xml:space="preserve"> Fenêtre principale (onglet playlists)</w:t>
+        <w:t xml:space="preserve"> Fenêtre principale (onglet </w:t>
+      </w:r>
+      <w:r>
+        <w:t>Musiques/recherche</w:t>
+      </w:r>
+      <w:r>
+        <w:t>)</w:t>
       </w:r>
     </w:p>
     <w:p>
       <w:pPr>
         <w:pStyle w:val="Titre2"/>
       </w:pPr>
-      <w:bookmarkStart w:id="18" w:name="_Toc482183595"/>
-      <w:r>
+      <w:bookmarkStart w:id="19" w:name="_Toc482367362"/>
+      <w:r>
+        <w:lastRenderedPageBreak/>
         <w:t>Conception de la base de données</w:t>
       </w:r>
-      <w:bookmarkEnd w:id="18"/>
+      <w:bookmarkEnd w:id="19"/>
     </w:p>
     <w:p>
       <w:r>
@@ -4922,7 +5052,6 @@
           <w:noProof/>
           <w:lang w:eastAsia="fr-CH"/>
         </w:rPr>
-        <w:lastRenderedPageBreak/>
         <w:drawing>
           <wp:inline distT="0" distB="0" distL="0" distR="0" wp14:anchorId="1863B76D" wp14:editId="04A75139">
             <wp:extent cx="3981270" cy="2210987"/>
@@ -5086,11 +5215,11 @@
       <w:pPr>
         <w:pStyle w:val="Titre2"/>
       </w:pPr>
-      <w:bookmarkStart w:id="19" w:name="_Toc482183596"/>
+      <w:bookmarkStart w:id="20" w:name="_Toc482367363"/>
       <w:r>
         <w:t>Interrogation</w:t>
       </w:r>
-      <w:bookmarkEnd w:id="19"/>
+      <w:bookmarkEnd w:id="20"/>
     </w:p>
     <w:p>
       <w:r>
@@ -5113,8 +5242,86 @@
           <w:szCs w:val="19"/>
           <w:highlight w:val="white"/>
         </w:rPr>
-        <w:t>SELECT * FROM users WHERE pseudoUser = @pseudo AND passUser = @pass</w:t>
-      </w:r>
+        <w:t xml:space="preserve">SELECT * FROM </w:t>
+      </w:r>
+      <w:proofErr w:type="spellStart"/>
+      <w:r>
+        <w:rPr>
+          <w:rFonts w:ascii="Consolas" w:hAnsi="Consolas" w:cs="Consolas"/>
+          <w:color w:val="A31515"/>
+          <w:sz w:val="19"/>
+          <w:szCs w:val="19"/>
+          <w:highlight w:val="white"/>
+        </w:rPr>
+        <w:t>users</w:t>
+      </w:r>
+      <w:proofErr w:type="spellEnd"/>
+      <w:r>
+        <w:rPr>
+          <w:rFonts w:ascii="Consolas" w:hAnsi="Consolas" w:cs="Consolas"/>
+          <w:color w:val="A31515"/>
+          <w:sz w:val="19"/>
+          <w:szCs w:val="19"/>
+          <w:highlight w:val="white"/>
+        </w:rPr>
+        <w:t xml:space="preserve"> WHERE </w:t>
+      </w:r>
+      <w:proofErr w:type="spellStart"/>
+      <w:r>
+        <w:rPr>
+          <w:rFonts w:ascii="Consolas" w:hAnsi="Consolas" w:cs="Consolas"/>
+          <w:color w:val="A31515"/>
+          <w:sz w:val="19"/>
+          <w:szCs w:val="19"/>
+          <w:highlight w:val="white"/>
+        </w:rPr>
+        <w:t>pseudoUser</w:t>
+      </w:r>
+      <w:proofErr w:type="spellEnd"/>
+      <w:r>
+        <w:rPr>
+          <w:rFonts w:ascii="Consolas" w:hAnsi="Consolas" w:cs="Consolas"/>
+          <w:color w:val="A31515"/>
+          <w:sz w:val="19"/>
+          <w:szCs w:val="19"/>
+          <w:highlight w:val="white"/>
+        </w:rPr>
+        <w:t xml:space="preserve"> = @pseudo AND </w:t>
+      </w:r>
+      <w:proofErr w:type="spellStart"/>
+      <w:r>
+        <w:rPr>
+          <w:rFonts w:ascii="Consolas" w:hAnsi="Consolas" w:cs="Consolas"/>
+          <w:color w:val="A31515"/>
+          <w:sz w:val="19"/>
+          <w:szCs w:val="19"/>
+          <w:highlight w:val="white"/>
+        </w:rPr>
+        <w:t>passUser</w:t>
+      </w:r>
+      <w:proofErr w:type="spellEnd"/>
+      <w:r>
+        <w:rPr>
+          <w:rFonts w:ascii="Consolas" w:hAnsi="Consolas" w:cs="Consolas"/>
+          <w:color w:val="A31515"/>
+          <w:sz w:val="19"/>
+          <w:szCs w:val="19"/>
+          <w:highlight w:val="white"/>
+        </w:rPr>
+        <w:t xml:space="preserve"> = @</w:t>
+      </w:r>
+      <w:proofErr w:type="spellStart"/>
+      <w:r>
+        <w:rPr>
+          <w:rFonts w:ascii="Consolas" w:hAnsi="Consolas" w:cs="Consolas"/>
+          <w:color w:val="A31515"/>
+          <w:sz w:val="19"/>
+          <w:szCs w:val="19"/>
+          <w:highlight w:val="white"/>
+        </w:rPr>
+        <w:t>pass</w:t>
+      </w:r>
+      <w:proofErr w:type="spellEnd"/>
       <w:r>
         <w:br/>
       </w:r>
@@ -5140,7 +5347,51 @@
           <w:szCs w:val="19"/>
           <w:highlight w:val="white"/>
         </w:rPr>
-        <w:t>SELECT * FROM users WHERE pseudoUser = @pseudo</w:t>
+        <w:t xml:space="preserve">SELECT * FROM </w:t>
+      </w:r>
+      <w:proofErr w:type="spellStart"/>
+      <w:r>
+        <w:rPr>
+          <w:rFonts w:ascii="Consolas" w:hAnsi="Consolas" w:cs="Consolas"/>
+          <w:color w:val="A31515"/>
+          <w:sz w:val="19"/>
+          <w:szCs w:val="19"/>
+          <w:highlight w:val="white"/>
+        </w:rPr>
+        <w:t>users</w:t>
+      </w:r>
+      <w:proofErr w:type="spellEnd"/>
+      <w:r>
+        <w:rPr>
+          <w:rFonts w:ascii="Consolas" w:hAnsi="Consolas" w:cs="Consolas"/>
+          <w:color w:val="A31515"/>
+          <w:sz w:val="19"/>
+          <w:szCs w:val="19"/>
+          <w:highlight w:val="white"/>
+        </w:rPr>
+        <w:t xml:space="preserve"> WHERE </w:t>
+      </w:r>
+      <w:proofErr w:type="spellStart"/>
+      <w:r>
+        <w:rPr>
+          <w:rFonts w:ascii="Consolas" w:hAnsi="Consolas" w:cs="Consolas"/>
+          <w:color w:val="A31515"/>
+          <w:sz w:val="19"/>
+          <w:szCs w:val="19"/>
+          <w:highlight w:val="white"/>
+        </w:rPr>
+        <w:t>pseudoUser</w:t>
+      </w:r>
+      <w:proofErr w:type="spellEnd"/>
+      <w:r>
+        <w:rPr>
+          <w:rFonts w:ascii="Consolas" w:hAnsi="Consolas" w:cs="Consolas"/>
+          <w:color w:val="A31515"/>
+          <w:sz w:val="19"/>
+          <w:szCs w:val="19"/>
+          <w:highlight w:val="white"/>
+        </w:rPr>
+        <w:t xml:space="preserve"> = @pseudo</w:t>
       </w:r>
       <w:r>
         <w:br/>
@@ -5163,7 +5414,52 @@
           <w:szCs w:val="19"/>
           <w:highlight w:val="white"/>
         </w:rPr>
-        <w:t>INSERT INTO users (pseudoUser,passUser,privilegesUser) VALUES (@pseudo,@pass,0)</w:t>
+        <w:lastRenderedPageBreak/>
+        <w:t xml:space="preserve">INSERT INTO </w:t>
+      </w:r>
+      <w:proofErr w:type="spellStart"/>
+      <w:r>
+        <w:rPr>
+          <w:rFonts w:ascii="Consolas" w:hAnsi="Consolas" w:cs="Consolas"/>
+          <w:color w:val="A31515"/>
+          <w:sz w:val="19"/>
+          <w:szCs w:val="19"/>
+          <w:highlight w:val="white"/>
+        </w:rPr>
+        <w:t>users</w:t>
+      </w:r>
+      <w:proofErr w:type="spellEnd"/>
+      <w:r>
+        <w:rPr>
+          <w:rFonts w:ascii="Consolas" w:hAnsi="Consolas" w:cs="Consolas"/>
+          <w:color w:val="A31515"/>
+          <w:sz w:val="19"/>
+          <w:szCs w:val="19"/>
+          <w:highlight w:val="white"/>
+        </w:rPr>
+        <w:t xml:space="preserve"> (</w:t>
+      </w:r>
+      <w:proofErr w:type="spellStart"/>
+      <w:r>
+        <w:rPr>
+          <w:rFonts w:ascii="Consolas" w:hAnsi="Consolas" w:cs="Consolas"/>
+          <w:color w:val="A31515"/>
+          <w:sz w:val="19"/>
+          <w:szCs w:val="19"/>
+          <w:highlight w:val="white"/>
+        </w:rPr>
+        <w:t>pseudoUser,passUser,privilegesUser</w:t>
+      </w:r>
+      <w:proofErr w:type="spellEnd"/>
+      <w:r>
+        <w:rPr>
+          <w:rFonts w:ascii="Consolas" w:hAnsi="Consolas" w:cs="Consolas"/>
+          <w:color w:val="A31515"/>
+          <w:sz w:val="19"/>
+          <w:szCs w:val="19"/>
+          <w:highlight w:val="white"/>
+        </w:rPr>
+        <w:t>) VALUES (@pseudo,@pass,0)</w:t>
       </w:r>
       <w:r>
         <w:br/>
@@ -5186,8 +5482,218 @@
           <w:szCs w:val="19"/>
           <w:highlight w:val="white"/>
         </w:rPr>
-        <w:t>SELECT idMusic,titleMusic,labelType,fileName,nameArtist FROM musics,artists,types WHERE musics.idArtist = artists.idArtist AND musics.idType = types.idType AND (musics.titleMusic = @title OR artists.nameArtist = @artist</w:t>
-      </w:r>
+        <w:t xml:space="preserve">SELECT </w:t>
+      </w:r>
+      <w:proofErr w:type="spellStart"/>
+      <w:r>
+        <w:rPr>
+          <w:rFonts w:ascii="Consolas" w:hAnsi="Consolas" w:cs="Consolas"/>
+          <w:color w:val="A31515"/>
+          <w:sz w:val="19"/>
+          <w:szCs w:val="19"/>
+          <w:highlight w:val="white"/>
+        </w:rPr>
+        <w:t>idMusic,titleMusic,labelType,fileName,nameArtist</w:t>
+      </w:r>
+      <w:proofErr w:type="spellEnd"/>
+      <w:r>
+        <w:rPr>
+          <w:rFonts w:ascii="Consolas" w:hAnsi="Consolas" w:cs="Consolas"/>
+          <w:color w:val="A31515"/>
+          <w:sz w:val="19"/>
+          <w:szCs w:val="19"/>
+          <w:highlight w:val="white"/>
+        </w:rPr>
+        <w:t xml:space="preserve"> FROM </w:t>
+      </w:r>
+      <w:proofErr w:type="spellStart"/>
+      <w:r>
+        <w:rPr>
+          <w:rFonts w:ascii="Consolas" w:hAnsi="Consolas" w:cs="Consolas"/>
+          <w:color w:val="A31515"/>
+          <w:sz w:val="19"/>
+          <w:szCs w:val="19"/>
+          <w:highlight w:val="white"/>
+        </w:rPr>
+        <w:t>musics,artists,types</w:t>
+      </w:r>
+      <w:proofErr w:type="spellEnd"/>
+      <w:r>
+        <w:rPr>
+          <w:rFonts w:ascii="Consolas" w:hAnsi="Consolas" w:cs="Consolas"/>
+          <w:color w:val="A31515"/>
+          <w:sz w:val="19"/>
+          <w:szCs w:val="19"/>
+          <w:highlight w:val="white"/>
+        </w:rPr>
+        <w:t xml:space="preserve"> WHERE </w:t>
+      </w:r>
+      <w:proofErr w:type="spellStart"/>
+      <w:r>
+        <w:rPr>
+          <w:rFonts w:ascii="Consolas" w:hAnsi="Consolas" w:cs="Consolas"/>
+          <w:color w:val="A31515"/>
+          <w:sz w:val="19"/>
+          <w:szCs w:val="19"/>
+          <w:highlight w:val="white"/>
+        </w:rPr>
+        <w:t>musics.idArtist</w:t>
+      </w:r>
+      <w:proofErr w:type="spellEnd"/>
+      <w:r>
+        <w:rPr>
+          <w:rFonts w:ascii="Consolas" w:hAnsi="Consolas" w:cs="Consolas"/>
+          <w:color w:val="A31515"/>
+          <w:sz w:val="19"/>
+          <w:szCs w:val="19"/>
+          <w:highlight w:val="white"/>
+        </w:rPr>
+        <w:t xml:space="preserve"> = </w:t>
+      </w:r>
+      <w:proofErr w:type="spellStart"/>
+      <w:r>
+        <w:rPr>
+          <w:rFonts w:ascii="Consolas" w:hAnsi="Consolas" w:cs="Consolas"/>
+          <w:color w:val="A31515"/>
+          <w:sz w:val="19"/>
+          <w:szCs w:val="19"/>
+          <w:highlight w:val="white"/>
+        </w:rPr>
+        <w:t>artists.idArtist</w:t>
+      </w:r>
+      <w:proofErr w:type="spellEnd"/>
+      <w:r>
+        <w:rPr>
+          <w:rFonts w:ascii="Consolas" w:hAnsi="Consolas" w:cs="Consolas"/>
+          <w:color w:val="A31515"/>
+          <w:sz w:val="19"/>
+          <w:szCs w:val="19"/>
+          <w:highlight w:val="white"/>
+        </w:rPr>
+        <w:t xml:space="preserve"> AND </w:t>
+      </w:r>
+      <w:proofErr w:type="spellStart"/>
+      <w:r>
+        <w:rPr>
+          <w:rFonts w:ascii="Consolas" w:hAnsi="Consolas" w:cs="Consolas"/>
+          <w:color w:val="A31515"/>
+          <w:sz w:val="19"/>
+          <w:szCs w:val="19"/>
+          <w:highlight w:val="white"/>
+        </w:rPr>
+        <w:t>musics.idType</w:t>
+      </w:r>
+      <w:proofErr w:type="spellEnd"/>
+      <w:r>
+        <w:rPr>
+          <w:rFonts w:ascii="Consolas" w:hAnsi="Consolas" w:cs="Consolas"/>
+          <w:color w:val="A31515"/>
+          <w:sz w:val="19"/>
+          <w:szCs w:val="19"/>
+          <w:highlight w:val="white"/>
+        </w:rPr>
+        <w:t xml:space="preserve"> = </w:t>
+      </w:r>
+      <w:proofErr w:type="spellStart"/>
+      <w:r>
+        <w:rPr>
+          <w:rFonts w:ascii="Consolas" w:hAnsi="Consolas" w:cs="Consolas"/>
+          <w:color w:val="A31515"/>
+          <w:sz w:val="19"/>
+          <w:szCs w:val="19"/>
+          <w:highlight w:val="white"/>
+        </w:rPr>
+        <w:t>types.idType</w:t>
+      </w:r>
+      <w:proofErr w:type="spellEnd"/>
+      <w:r>
+        <w:rPr>
+          <w:rFonts w:ascii="Consolas" w:hAnsi="Consolas" w:cs="Consolas"/>
+          <w:color w:val="A31515"/>
+          <w:sz w:val="19"/>
+          <w:szCs w:val="19"/>
+          <w:highlight w:val="white"/>
+        </w:rPr>
+        <w:t xml:space="preserve"> AND (</w:t>
+      </w:r>
+      <w:proofErr w:type="spellStart"/>
+      <w:r>
+        <w:rPr>
+          <w:rFonts w:ascii="Consolas" w:hAnsi="Consolas" w:cs="Consolas"/>
+          <w:color w:val="A31515"/>
+          <w:sz w:val="19"/>
+          <w:szCs w:val="19"/>
+          <w:highlight w:val="white"/>
+        </w:rPr>
+        <w:t>musics.titleMusic</w:t>
+      </w:r>
+      <w:proofErr w:type="spellEnd"/>
+      <w:r>
+        <w:rPr>
+          <w:rFonts w:ascii="Consolas" w:hAnsi="Consolas" w:cs="Consolas"/>
+          <w:color w:val="A31515"/>
+          <w:sz w:val="19"/>
+          <w:szCs w:val="19"/>
+          <w:highlight w:val="white"/>
+        </w:rPr>
+        <w:t xml:space="preserve"> = @</w:t>
+      </w:r>
+      <w:proofErr w:type="spellStart"/>
+      <w:r>
+        <w:rPr>
+          <w:rFonts w:ascii="Consolas" w:hAnsi="Consolas" w:cs="Consolas"/>
+          <w:color w:val="A31515"/>
+          <w:sz w:val="19"/>
+          <w:szCs w:val="19"/>
+          <w:highlight w:val="white"/>
+        </w:rPr>
+        <w:t>title</w:t>
+      </w:r>
+      <w:proofErr w:type="spellEnd"/>
+      <w:r>
+        <w:rPr>
+          <w:rFonts w:ascii="Consolas" w:hAnsi="Consolas" w:cs="Consolas"/>
+          <w:color w:val="A31515"/>
+          <w:sz w:val="19"/>
+          <w:szCs w:val="19"/>
+          <w:highlight w:val="white"/>
+        </w:rPr>
+        <w:t xml:space="preserve"> OR </w:t>
+      </w:r>
+      <w:proofErr w:type="spellStart"/>
+      <w:r>
+        <w:rPr>
+          <w:rFonts w:ascii="Consolas" w:hAnsi="Consolas" w:cs="Consolas"/>
+          <w:color w:val="A31515"/>
+          <w:sz w:val="19"/>
+          <w:szCs w:val="19"/>
+          <w:highlight w:val="white"/>
+        </w:rPr>
+        <w:t>artists.nameArtist</w:t>
+      </w:r>
+      <w:proofErr w:type="spellEnd"/>
+      <w:r>
+        <w:rPr>
+          <w:rFonts w:ascii="Consolas" w:hAnsi="Consolas" w:cs="Consolas"/>
+          <w:color w:val="A31515"/>
+          <w:sz w:val="19"/>
+          <w:szCs w:val="19"/>
+          <w:highlight w:val="white"/>
+        </w:rPr>
+        <w:t xml:space="preserve"> = @</w:t>
+      </w:r>
+      <w:proofErr w:type="spellStart"/>
+      <w:r>
+        <w:rPr>
+          <w:rFonts w:ascii="Consolas" w:hAnsi="Consolas" w:cs="Consolas"/>
+          <w:color w:val="A31515"/>
+          <w:sz w:val="19"/>
+          <w:szCs w:val="19"/>
+          <w:highlight w:val="white"/>
+        </w:rPr>
+        <w:t>artist</w:t>
+      </w:r>
+      <w:proofErr w:type="spellEnd"/>
       <w:r>
         <w:rPr>
           <w:rFonts w:ascii="Consolas" w:hAnsi="Consolas" w:cs="Consolas"/>
@@ -5198,7 +5704,6 @@
         <w:br/>
       </w:r>
       <w:r>
-        <w:lastRenderedPageBreak/>
         <w:t>Récupère les informations des musiques après une recherche sur le nom de la musique ou sur l’artiste</w:t>
       </w:r>
     </w:p>
@@ -5218,8 +5723,262 @@
           <w:szCs w:val="19"/>
           <w:highlight w:val="white"/>
         </w:rPr>
-        <w:t>SELECT DISTINCT musics.idMusic,musics.titleMusic,types.labelType,musics.fileName,artists.nameArtist,playlists.namePlaylist,playlists.idPlaylist FROM musics,favorites,contain,users,playlists,types,artists WHERE users.idUser = playlists.idUser AND contain.idPlaylist = playlists.idPlaylist AND contain.idMusic = musics.idMusic AND users.idUser = @id AND types.idType = musics.idType AND musics.idArtist = artists.idArtist</w:t>
-      </w:r>
+        <w:t xml:space="preserve">SELECT DISTINCT musics.idMusic,musics.titleMusic,types.labelType,musics.fileName,artists.nameArtist,playlists.namePlaylist,playlists.idPlaylist FROM </w:t>
+      </w:r>
+      <w:proofErr w:type="spellStart"/>
+      <w:r>
+        <w:rPr>
+          <w:rFonts w:ascii="Consolas" w:hAnsi="Consolas" w:cs="Consolas"/>
+          <w:color w:val="A31515"/>
+          <w:sz w:val="19"/>
+          <w:szCs w:val="19"/>
+          <w:highlight w:val="white"/>
+        </w:rPr>
+        <w:t>musics,favorites,contain,users,playlists,types,artists</w:t>
+      </w:r>
+      <w:proofErr w:type="spellEnd"/>
+      <w:r>
+        <w:rPr>
+          <w:rFonts w:ascii="Consolas" w:hAnsi="Consolas" w:cs="Consolas"/>
+          <w:color w:val="A31515"/>
+          <w:sz w:val="19"/>
+          <w:szCs w:val="19"/>
+          <w:highlight w:val="white"/>
+        </w:rPr>
+        <w:t xml:space="preserve"> WHERE </w:t>
+      </w:r>
+      <w:proofErr w:type="spellStart"/>
+      <w:r>
+        <w:rPr>
+          <w:rFonts w:ascii="Consolas" w:hAnsi="Consolas" w:cs="Consolas"/>
+          <w:color w:val="A31515"/>
+          <w:sz w:val="19"/>
+          <w:szCs w:val="19"/>
+          <w:highlight w:val="white"/>
+        </w:rPr>
+        <w:t>users.idUser</w:t>
+      </w:r>
+      <w:proofErr w:type="spellEnd"/>
+      <w:r>
+        <w:rPr>
+          <w:rFonts w:ascii="Consolas" w:hAnsi="Consolas" w:cs="Consolas"/>
+          <w:color w:val="A31515"/>
+          <w:sz w:val="19"/>
+          <w:szCs w:val="19"/>
+          <w:highlight w:val="white"/>
+        </w:rPr>
+        <w:t xml:space="preserve"> = </w:t>
+      </w:r>
+      <w:proofErr w:type="spellStart"/>
+      <w:r>
+        <w:rPr>
+          <w:rFonts w:ascii="Consolas" w:hAnsi="Consolas" w:cs="Consolas"/>
+          <w:color w:val="A31515"/>
+          <w:sz w:val="19"/>
+          <w:szCs w:val="19"/>
+          <w:highlight w:val="white"/>
+        </w:rPr>
+        <w:t>playlists.idUser</w:t>
+      </w:r>
+      <w:proofErr w:type="spellEnd"/>
+      <w:r>
+        <w:rPr>
+          <w:rFonts w:ascii="Consolas" w:hAnsi="Consolas" w:cs="Consolas"/>
+          <w:color w:val="A31515"/>
+          <w:sz w:val="19"/>
+          <w:szCs w:val="19"/>
+          <w:highlight w:val="white"/>
+        </w:rPr>
+        <w:t xml:space="preserve"> AND </w:t>
+      </w:r>
+      <w:proofErr w:type="spellStart"/>
+      <w:r>
+        <w:rPr>
+          <w:rFonts w:ascii="Consolas" w:hAnsi="Consolas" w:cs="Consolas"/>
+          <w:color w:val="A31515"/>
+          <w:sz w:val="19"/>
+          <w:szCs w:val="19"/>
+          <w:highlight w:val="white"/>
+        </w:rPr>
+        <w:t>contain.idPlaylist</w:t>
+      </w:r>
+      <w:proofErr w:type="spellEnd"/>
+      <w:r>
+        <w:rPr>
+          <w:rFonts w:ascii="Consolas" w:hAnsi="Consolas" w:cs="Consolas"/>
+          <w:color w:val="A31515"/>
+          <w:sz w:val="19"/>
+          <w:szCs w:val="19"/>
+          <w:highlight w:val="white"/>
+        </w:rPr>
+        <w:t xml:space="preserve"> = </w:t>
+      </w:r>
+      <w:proofErr w:type="spellStart"/>
+      <w:r>
+        <w:rPr>
+          <w:rFonts w:ascii="Consolas" w:hAnsi="Consolas" w:cs="Consolas"/>
+          <w:color w:val="A31515"/>
+          <w:sz w:val="19"/>
+          <w:szCs w:val="19"/>
+          <w:highlight w:val="white"/>
+        </w:rPr>
+        <w:t>playlists.idPlaylist</w:t>
+      </w:r>
+      <w:proofErr w:type="spellEnd"/>
+      <w:r>
+        <w:rPr>
+          <w:rFonts w:ascii="Consolas" w:hAnsi="Consolas" w:cs="Consolas"/>
+          <w:color w:val="A31515"/>
+          <w:sz w:val="19"/>
+          <w:szCs w:val="19"/>
+          <w:highlight w:val="white"/>
+        </w:rPr>
+        <w:t xml:space="preserve"> AND </w:t>
+      </w:r>
+      <w:proofErr w:type="spellStart"/>
+      <w:r>
+        <w:rPr>
+          <w:rFonts w:ascii="Consolas" w:hAnsi="Consolas" w:cs="Consolas"/>
+          <w:color w:val="A31515"/>
+          <w:sz w:val="19"/>
+          <w:szCs w:val="19"/>
+          <w:highlight w:val="white"/>
+        </w:rPr>
+        <w:t>contain.idMusic</w:t>
+      </w:r>
+      <w:proofErr w:type="spellEnd"/>
+      <w:r>
+        <w:rPr>
+          <w:rFonts w:ascii="Consolas" w:hAnsi="Consolas" w:cs="Consolas"/>
+          <w:color w:val="A31515"/>
+          <w:sz w:val="19"/>
+          <w:szCs w:val="19"/>
+          <w:highlight w:val="white"/>
+        </w:rPr>
+        <w:t xml:space="preserve"> = </w:t>
+      </w:r>
+      <w:proofErr w:type="spellStart"/>
+      <w:r>
+        <w:rPr>
+          <w:rFonts w:ascii="Consolas" w:hAnsi="Consolas" w:cs="Consolas"/>
+          <w:color w:val="A31515"/>
+          <w:sz w:val="19"/>
+          <w:szCs w:val="19"/>
+          <w:highlight w:val="white"/>
+        </w:rPr>
+        <w:t>musics.idMusic</w:t>
+      </w:r>
+      <w:proofErr w:type="spellEnd"/>
+      <w:r>
+        <w:rPr>
+          <w:rFonts w:ascii="Consolas" w:hAnsi="Consolas" w:cs="Consolas"/>
+          <w:color w:val="A31515"/>
+          <w:sz w:val="19"/>
+          <w:szCs w:val="19"/>
+          <w:highlight w:val="white"/>
+        </w:rPr>
+        <w:t xml:space="preserve"> AND </w:t>
+      </w:r>
+      <w:proofErr w:type="spellStart"/>
+      <w:r>
+        <w:rPr>
+          <w:rFonts w:ascii="Consolas" w:hAnsi="Consolas" w:cs="Consolas"/>
+          <w:color w:val="A31515"/>
+          <w:sz w:val="19"/>
+          <w:szCs w:val="19"/>
+          <w:highlight w:val="white"/>
+        </w:rPr>
+        <w:t>users.idUser</w:t>
+      </w:r>
+      <w:proofErr w:type="spellEnd"/>
+      <w:r>
+        <w:rPr>
+          <w:rFonts w:ascii="Consolas" w:hAnsi="Consolas" w:cs="Consolas"/>
+          <w:color w:val="A31515"/>
+          <w:sz w:val="19"/>
+          <w:szCs w:val="19"/>
+          <w:highlight w:val="white"/>
+        </w:rPr>
+        <w:t xml:space="preserve"> = @id AND </w:t>
+      </w:r>
+      <w:proofErr w:type="spellStart"/>
+      <w:r>
+        <w:rPr>
+          <w:rFonts w:ascii="Consolas" w:hAnsi="Consolas" w:cs="Consolas"/>
+          <w:color w:val="A31515"/>
+          <w:sz w:val="19"/>
+          <w:szCs w:val="19"/>
+          <w:highlight w:val="white"/>
+        </w:rPr>
+        <w:t>types.idType</w:t>
+      </w:r>
+      <w:proofErr w:type="spellEnd"/>
+      <w:r>
+        <w:rPr>
+          <w:rFonts w:ascii="Consolas" w:hAnsi="Consolas" w:cs="Consolas"/>
+          <w:color w:val="A31515"/>
+          <w:sz w:val="19"/>
+          <w:szCs w:val="19"/>
+          <w:highlight w:val="white"/>
+        </w:rPr>
+        <w:t xml:space="preserve"> = </w:t>
+      </w:r>
+      <w:proofErr w:type="spellStart"/>
+      <w:r>
+        <w:rPr>
+          <w:rFonts w:ascii="Consolas" w:hAnsi="Consolas" w:cs="Consolas"/>
+          <w:color w:val="A31515"/>
+          <w:sz w:val="19"/>
+          <w:szCs w:val="19"/>
+          <w:highlight w:val="white"/>
+        </w:rPr>
+        <w:t>musics.idType</w:t>
+      </w:r>
+      <w:proofErr w:type="spellEnd"/>
+      <w:r>
+        <w:rPr>
+          <w:rFonts w:ascii="Consolas" w:hAnsi="Consolas" w:cs="Consolas"/>
+          <w:color w:val="A31515"/>
+          <w:sz w:val="19"/>
+          <w:szCs w:val="19"/>
+          <w:highlight w:val="white"/>
+        </w:rPr>
+        <w:t xml:space="preserve"> AND </w:t>
+      </w:r>
+      <w:proofErr w:type="spellStart"/>
+      <w:r>
+        <w:rPr>
+          <w:rFonts w:ascii="Consolas" w:hAnsi="Consolas" w:cs="Consolas"/>
+          <w:color w:val="A31515"/>
+          <w:sz w:val="19"/>
+          <w:szCs w:val="19"/>
+          <w:highlight w:val="white"/>
+        </w:rPr>
+        <w:t>musics.idArtist</w:t>
+      </w:r>
+      <w:proofErr w:type="spellEnd"/>
+      <w:r>
+        <w:rPr>
+          <w:rFonts w:ascii="Consolas" w:hAnsi="Consolas" w:cs="Consolas"/>
+          <w:color w:val="A31515"/>
+          <w:sz w:val="19"/>
+          <w:szCs w:val="19"/>
+          <w:highlight w:val="white"/>
+        </w:rPr>
+        <w:t xml:space="preserve"> = </w:t>
+      </w:r>
+      <w:proofErr w:type="spellStart"/>
+      <w:r>
+        <w:rPr>
+          <w:rFonts w:ascii="Consolas" w:hAnsi="Consolas" w:cs="Consolas"/>
+          <w:color w:val="A31515"/>
+          <w:sz w:val="19"/>
+          <w:szCs w:val="19"/>
+          <w:highlight w:val="white"/>
+        </w:rPr>
+        <w:t>artists.idArtist</w:t>
+      </w:r>
+      <w:proofErr w:type="spellEnd"/>
       <w:r>
         <w:rPr>
           <w:rFonts w:ascii="Consolas" w:hAnsi="Consolas" w:cs="Consolas"/>
@@ -5252,7 +6011,227 @@
           <w:szCs w:val="19"/>
           <w:highlight w:val="white"/>
         </w:rPr>
-        <w:t>SELECT musics.idMusic,musics.titleMusic,types.labelType,musics.fileName,artists.nameArtist FROM musics,artists,types,users,favorites WHERE musics.idType = types.idType AND musics.idArtist = artists.idArtist AND users.idUser = favorites.idUser AND musics.idMusic = favorites.idMusic AND users.idUser = @id</w:t>
+        <w:t xml:space="preserve">SELECT musics.idMusic,musics.titleMusic,types.labelType,musics.fileName,artists.nameArtist FROM </w:t>
+      </w:r>
+      <w:proofErr w:type="spellStart"/>
+      <w:r>
+        <w:rPr>
+          <w:rFonts w:ascii="Consolas" w:hAnsi="Consolas" w:cs="Consolas"/>
+          <w:color w:val="A31515"/>
+          <w:sz w:val="19"/>
+          <w:szCs w:val="19"/>
+          <w:highlight w:val="white"/>
+        </w:rPr>
+        <w:t>musics,artists,types,users,favorites</w:t>
+      </w:r>
+      <w:proofErr w:type="spellEnd"/>
+      <w:r>
+        <w:rPr>
+          <w:rFonts w:ascii="Consolas" w:hAnsi="Consolas" w:cs="Consolas"/>
+          <w:color w:val="A31515"/>
+          <w:sz w:val="19"/>
+          <w:szCs w:val="19"/>
+          <w:highlight w:val="white"/>
+        </w:rPr>
+        <w:t xml:space="preserve"> WHERE </w:t>
+      </w:r>
+      <w:proofErr w:type="spellStart"/>
+      <w:r>
+        <w:rPr>
+          <w:rFonts w:ascii="Consolas" w:hAnsi="Consolas" w:cs="Consolas"/>
+          <w:color w:val="A31515"/>
+          <w:sz w:val="19"/>
+          <w:szCs w:val="19"/>
+          <w:highlight w:val="white"/>
+        </w:rPr>
+        <w:t>musics.idType</w:t>
+      </w:r>
+      <w:proofErr w:type="spellEnd"/>
+      <w:r>
+        <w:rPr>
+          <w:rFonts w:ascii="Consolas" w:hAnsi="Consolas" w:cs="Consolas"/>
+          <w:color w:val="A31515"/>
+          <w:sz w:val="19"/>
+          <w:szCs w:val="19"/>
+          <w:highlight w:val="white"/>
+        </w:rPr>
+        <w:t xml:space="preserve"> = </w:t>
+      </w:r>
+      <w:proofErr w:type="spellStart"/>
+      <w:r>
+        <w:rPr>
+          <w:rFonts w:ascii="Consolas" w:hAnsi="Consolas" w:cs="Consolas"/>
+          <w:color w:val="A31515"/>
+          <w:sz w:val="19"/>
+          <w:szCs w:val="19"/>
+          <w:highlight w:val="white"/>
+        </w:rPr>
+        <w:t>types.idType</w:t>
+      </w:r>
+      <w:proofErr w:type="spellEnd"/>
+      <w:r>
+        <w:rPr>
+          <w:rFonts w:ascii="Consolas" w:hAnsi="Consolas" w:cs="Consolas"/>
+          <w:color w:val="A31515"/>
+          <w:sz w:val="19"/>
+          <w:szCs w:val="19"/>
+          <w:highlight w:val="white"/>
+        </w:rPr>
+        <w:t xml:space="preserve"> AND </w:t>
+      </w:r>
+      <w:proofErr w:type="spellStart"/>
+      <w:r>
+        <w:rPr>
+          <w:rFonts w:ascii="Consolas" w:hAnsi="Consolas" w:cs="Consolas"/>
+          <w:color w:val="A31515"/>
+          <w:sz w:val="19"/>
+          <w:szCs w:val="19"/>
+          <w:highlight w:val="white"/>
+        </w:rPr>
+        <w:t>musics.idArtist</w:t>
+      </w:r>
+      <w:proofErr w:type="spellEnd"/>
+      <w:r>
+        <w:rPr>
+          <w:rFonts w:ascii="Consolas" w:hAnsi="Consolas" w:cs="Consolas"/>
+          <w:color w:val="A31515"/>
+          <w:sz w:val="19"/>
+          <w:szCs w:val="19"/>
+          <w:highlight w:val="white"/>
+        </w:rPr>
+        <w:t xml:space="preserve"> = </w:t>
+      </w:r>
+      <w:proofErr w:type="spellStart"/>
+      <w:r>
+        <w:rPr>
+          <w:rFonts w:ascii="Consolas" w:hAnsi="Consolas" w:cs="Consolas"/>
+          <w:color w:val="A31515"/>
+          <w:sz w:val="19"/>
+          <w:szCs w:val="19"/>
+          <w:highlight w:val="white"/>
+        </w:rPr>
+        <w:t>artists.idArtist</w:t>
+      </w:r>
+      <w:proofErr w:type="spellEnd"/>
+      <w:r>
+        <w:rPr>
+          <w:rFonts w:ascii="Consolas" w:hAnsi="Consolas" w:cs="Consolas"/>
+          <w:color w:val="A31515"/>
+          <w:sz w:val="19"/>
+          <w:szCs w:val="19"/>
+          <w:highlight w:val="white"/>
+        </w:rPr>
+        <w:t xml:space="preserve"> AND </w:t>
+      </w:r>
+      <w:proofErr w:type="spellStart"/>
+      <w:r>
+        <w:rPr>
+          <w:rFonts w:ascii="Consolas" w:hAnsi="Consolas" w:cs="Consolas"/>
+          <w:color w:val="A31515"/>
+          <w:sz w:val="19"/>
+          <w:szCs w:val="19"/>
+          <w:highlight w:val="white"/>
+        </w:rPr>
+        <w:t>users.idUser</w:t>
+      </w:r>
+      <w:proofErr w:type="spellEnd"/>
+      <w:r>
+        <w:rPr>
+          <w:rFonts w:ascii="Consolas" w:hAnsi="Consolas" w:cs="Consolas"/>
+          <w:color w:val="A31515"/>
+          <w:sz w:val="19"/>
+          <w:szCs w:val="19"/>
+          <w:highlight w:val="white"/>
+        </w:rPr>
+        <w:t xml:space="preserve"> = </w:t>
+      </w:r>
+      <w:proofErr w:type="spellStart"/>
+      <w:r>
+        <w:rPr>
+          <w:rFonts w:ascii="Consolas" w:hAnsi="Consolas" w:cs="Consolas"/>
+          <w:color w:val="A31515"/>
+          <w:sz w:val="19"/>
+          <w:szCs w:val="19"/>
+          <w:highlight w:val="white"/>
+        </w:rPr>
+        <w:t>favorites.idUser</w:t>
+      </w:r>
+      <w:proofErr w:type="spellEnd"/>
+      <w:r>
+        <w:rPr>
+          <w:rFonts w:ascii="Consolas" w:hAnsi="Consolas" w:cs="Consolas"/>
+          <w:color w:val="A31515"/>
+          <w:sz w:val="19"/>
+          <w:szCs w:val="19"/>
+          <w:highlight w:val="white"/>
+        </w:rPr>
+        <w:t xml:space="preserve"> AND </w:t>
+      </w:r>
+      <w:proofErr w:type="spellStart"/>
+      <w:r>
+        <w:rPr>
+          <w:rFonts w:ascii="Consolas" w:hAnsi="Consolas" w:cs="Consolas"/>
+          <w:color w:val="A31515"/>
+          <w:sz w:val="19"/>
+          <w:szCs w:val="19"/>
+          <w:highlight w:val="white"/>
+        </w:rPr>
+        <w:t>musics.idMusic</w:t>
+      </w:r>
+      <w:proofErr w:type="spellEnd"/>
+      <w:r>
+        <w:rPr>
+          <w:rFonts w:ascii="Consolas" w:hAnsi="Consolas" w:cs="Consolas"/>
+          <w:color w:val="A31515"/>
+          <w:sz w:val="19"/>
+          <w:szCs w:val="19"/>
+          <w:highlight w:val="white"/>
+        </w:rPr>
+        <w:t xml:space="preserve"> = </w:t>
+      </w:r>
+      <w:proofErr w:type="spellStart"/>
+      <w:r>
+        <w:rPr>
+          <w:rFonts w:ascii="Consolas" w:hAnsi="Consolas" w:cs="Consolas"/>
+          <w:color w:val="A31515"/>
+          <w:sz w:val="19"/>
+          <w:szCs w:val="19"/>
+          <w:highlight w:val="white"/>
+        </w:rPr>
+        <w:t>favorites.idMusic</w:t>
+      </w:r>
+      <w:proofErr w:type="spellEnd"/>
+      <w:r>
+        <w:rPr>
+          <w:rFonts w:ascii="Consolas" w:hAnsi="Consolas" w:cs="Consolas"/>
+          <w:color w:val="A31515"/>
+          <w:sz w:val="19"/>
+          <w:szCs w:val="19"/>
+          <w:highlight w:val="white"/>
+        </w:rPr>
+        <w:t xml:space="preserve"> AND </w:t>
+      </w:r>
+      <w:proofErr w:type="spellStart"/>
+      <w:r>
+        <w:rPr>
+          <w:rFonts w:ascii="Consolas" w:hAnsi="Consolas" w:cs="Consolas"/>
+          <w:color w:val="A31515"/>
+          <w:sz w:val="19"/>
+          <w:szCs w:val="19"/>
+          <w:highlight w:val="white"/>
+        </w:rPr>
+        <w:t>users.idUser</w:t>
+      </w:r>
+      <w:proofErr w:type="spellEnd"/>
+      <w:r>
+        <w:rPr>
+          <w:rFonts w:ascii="Consolas" w:hAnsi="Consolas" w:cs="Consolas"/>
+          <w:color w:val="A31515"/>
+          <w:sz w:val="19"/>
+          <w:szCs w:val="19"/>
+          <w:highlight w:val="white"/>
+        </w:rPr>
+        <w:t xml:space="preserve"> = @id</w:t>
       </w:r>
       <w:r>
         <w:rPr>
@@ -5286,8 +6265,42 @@
           <w:szCs w:val="19"/>
           <w:highlight w:val="white"/>
         </w:rPr>
-        <w:t>SELECT DISTINCT titleMusic FROM musics</w:t>
-      </w:r>
+        <w:t xml:space="preserve">SELECT DISTINCT </w:t>
+      </w:r>
+      <w:proofErr w:type="spellStart"/>
+      <w:r>
+        <w:rPr>
+          <w:rFonts w:ascii="Consolas" w:hAnsi="Consolas" w:cs="Consolas"/>
+          <w:color w:val="A31515"/>
+          <w:sz w:val="19"/>
+          <w:szCs w:val="19"/>
+          <w:highlight w:val="white"/>
+        </w:rPr>
+        <w:t>titleMusic</w:t>
+      </w:r>
+      <w:proofErr w:type="spellEnd"/>
+      <w:r>
+        <w:rPr>
+          <w:rFonts w:ascii="Consolas" w:hAnsi="Consolas" w:cs="Consolas"/>
+          <w:color w:val="A31515"/>
+          <w:sz w:val="19"/>
+          <w:szCs w:val="19"/>
+          <w:highlight w:val="white"/>
+        </w:rPr>
+        <w:t xml:space="preserve"> FROM </w:t>
+      </w:r>
+      <w:proofErr w:type="spellStart"/>
+      <w:r>
+        <w:rPr>
+          <w:rFonts w:ascii="Consolas" w:hAnsi="Consolas" w:cs="Consolas"/>
+          <w:color w:val="A31515"/>
+          <w:sz w:val="19"/>
+          <w:szCs w:val="19"/>
+          <w:highlight w:val="white"/>
+        </w:rPr>
+        <w:t>musics</w:t>
+      </w:r>
+      <w:proofErr w:type="spellEnd"/>
       <w:r>
         <w:rPr>
           <w:rFonts w:ascii="Consolas" w:hAnsi="Consolas" w:cs="Consolas"/>
@@ -5320,8 +6333,42 @@
           <w:szCs w:val="19"/>
           <w:highlight w:val="white"/>
         </w:rPr>
-        <w:t>SELECT DISTINCT nameArtist FROM artists</w:t>
-      </w:r>
+        <w:t xml:space="preserve">SELECT DISTINCT </w:t>
+      </w:r>
+      <w:proofErr w:type="spellStart"/>
+      <w:r>
+        <w:rPr>
+          <w:rFonts w:ascii="Consolas" w:hAnsi="Consolas" w:cs="Consolas"/>
+          <w:color w:val="A31515"/>
+          <w:sz w:val="19"/>
+          <w:szCs w:val="19"/>
+          <w:highlight w:val="white"/>
+        </w:rPr>
+        <w:t>nameArtist</w:t>
+      </w:r>
+      <w:proofErr w:type="spellEnd"/>
+      <w:r>
+        <w:rPr>
+          <w:rFonts w:ascii="Consolas" w:hAnsi="Consolas" w:cs="Consolas"/>
+          <w:color w:val="A31515"/>
+          <w:sz w:val="19"/>
+          <w:szCs w:val="19"/>
+          <w:highlight w:val="white"/>
+        </w:rPr>
+        <w:t xml:space="preserve"> FROM </w:t>
+      </w:r>
+      <w:proofErr w:type="spellStart"/>
+      <w:r>
+        <w:rPr>
+          <w:rFonts w:ascii="Consolas" w:hAnsi="Consolas" w:cs="Consolas"/>
+          <w:color w:val="A31515"/>
+          <w:sz w:val="19"/>
+          <w:szCs w:val="19"/>
+          <w:highlight w:val="white"/>
+        </w:rPr>
+        <w:t>artists</w:t>
+      </w:r>
+      <w:proofErr w:type="spellEnd"/>
       <w:r>
         <w:rPr>
           <w:rFonts w:ascii="Consolas" w:hAnsi="Consolas" w:cs="Consolas"/>
@@ -5354,7 +6401,73 @@
           <w:szCs w:val="19"/>
           <w:highlight w:val="white"/>
         </w:rPr>
-        <w:t>INSERT INTO favorites (idUser,idMusic) VALUES (@idUser,@idMusic)</w:t>
+        <w:t>INSERT INTO favorites (</w:t>
+      </w:r>
+      <w:proofErr w:type="spellStart"/>
+      <w:r>
+        <w:rPr>
+          <w:rFonts w:ascii="Consolas" w:hAnsi="Consolas" w:cs="Consolas"/>
+          <w:color w:val="A31515"/>
+          <w:sz w:val="19"/>
+          <w:szCs w:val="19"/>
+          <w:highlight w:val="white"/>
+        </w:rPr>
+        <w:t>idUser,idMusic</w:t>
+      </w:r>
+      <w:proofErr w:type="spellEnd"/>
+      <w:r>
+        <w:rPr>
+          <w:rFonts w:ascii="Consolas" w:hAnsi="Consolas" w:cs="Consolas"/>
+          <w:color w:val="A31515"/>
+          <w:sz w:val="19"/>
+          <w:szCs w:val="19"/>
+          <w:highlight w:val="white"/>
+        </w:rPr>
+        <w:t>) VALUES (@</w:t>
+      </w:r>
+      <w:proofErr w:type="spellStart"/>
+      <w:r>
+        <w:rPr>
+          <w:rFonts w:ascii="Consolas" w:hAnsi="Consolas" w:cs="Consolas"/>
+          <w:color w:val="A31515"/>
+          <w:sz w:val="19"/>
+          <w:szCs w:val="19"/>
+          <w:highlight w:val="white"/>
+        </w:rPr>
+        <w:t>idUser</w:t>
+      </w:r>
+      <w:proofErr w:type="spellEnd"/>
+      <w:r>
+        <w:rPr>
+          <w:rFonts w:ascii="Consolas" w:hAnsi="Consolas" w:cs="Consolas"/>
+          <w:color w:val="A31515"/>
+          <w:sz w:val="19"/>
+          <w:szCs w:val="19"/>
+          <w:highlight w:val="white"/>
+        </w:rPr>
+        <w:t>,@</w:t>
+      </w:r>
+      <w:proofErr w:type="spellStart"/>
+      <w:r>
+        <w:rPr>
+          <w:rFonts w:ascii="Consolas" w:hAnsi="Consolas" w:cs="Consolas"/>
+          <w:color w:val="A31515"/>
+          <w:sz w:val="19"/>
+          <w:szCs w:val="19"/>
+          <w:highlight w:val="white"/>
+        </w:rPr>
+        <w:t>idMusic</w:t>
+      </w:r>
+      <w:proofErr w:type="spellEnd"/>
+      <w:r>
+        <w:rPr>
+          <w:rFonts w:ascii="Consolas" w:hAnsi="Consolas" w:cs="Consolas"/>
+          <w:color w:val="A31515"/>
+          <w:sz w:val="19"/>
+          <w:szCs w:val="19"/>
+          <w:highlight w:val="white"/>
+        </w:rPr>
+        <w:t>)</w:t>
       </w:r>
       <w:r>
         <w:rPr>
@@ -5385,7 +6498,95 @@
           <w:szCs w:val="19"/>
           <w:highlight w:val="white"/>
         </w:rPr>
-        <w:t>INSERT INTO contain (idPlaylist,idMusic) VALUES (@idPlaylist,@idMusic)</w:t>
+        <w:t xml:space="preserve">INSERT INTO </w:t>
+      </w:r>
+      <w:proofErr w:type="spellStart"/>
+      <w:r>
+        <w:rPr>
+          <w:rFonts w:ascii="Consolas" w:hAnsi="Consolas" w:cs="Consolas"/>
+          <w:color w:val="A31515"/>
+          <w:sz w:val="19"/>
+          <w:szCs w:val="19"/>
+          <w:highlight w:val="white"/>
+        </w:rPr>
+        <w:t>contain</w:t>
+      </w:r>
+      <w:proofErr w:type="spellEnd"/>
+      <w:r>
+        <w:rPr>
+          <w:rFonts w:ascii="Consolas" w:hAnsi="Consolas" w:cs="Consolas"/>
+          <w:color w:val="A31515"/>
+          <w:sz w:val="19"/>
+          <w:szCs w:val="19"/>
+          <w:highlight w:val="white"/>
+        </w:rPr>
+        <w:t xml:space="preserve"> (</w:t>
+      </w:r>
+      <w:proofErr w:type="spellStart"/>
+      <w:r>
+        <w:rPr>
+          <w:rFonts w:ascii="Consolas" w:hAnsi="Consolas" w:cs="Consolas"/>
+          <w:color w:val="A31515"/>
+          <w:sz w:val="19"/>
+          <w:szCs w:val="19"/>
+          <w:highlight w:val="white"/>
+        </w:rPr>
+        <w:t>idPlaylist,idMusic</w:t>
+      </w:r>
+      <w:proofErr w:type="spellEnd"/>
+      <w:r>
+        <w:rPr>
+          <w:rFonts w:ascii="Consolas" w:hAnsi="Consolas" w:cs="Consolas"/>
+          <w:color w:val="A31515"/>
+          <w:sz w:val="19"/>
+          <w:szCs w:val="19"/>
+          <w:highlight w:val="white"/>
+        </w:rPr>
+        <w:t>) VALUES (@</w:t>
+      </w:r>
+      <w:proofErr w:type="spellStart"/>
+      <w:r>
+        <w:rPr>
+          <w:rFonts w:ascii="Consolas" w:hAnsi="Consolas" w:cs="Consolas"/>
+          <w:color w:val="A31515"/>
+          <w:sz w:val="19"/>
+          <w:szCs w:val="19"/>
+          <w:highlight w:val="white"/>
+        </w:rPr>
+        <w:t>idPlaylist</w:t>
+      </w:r>
+      <w:proofErr w:type="spellEnd"/>
+      <w:r>
+        <w:rPr>
+          <w:rFonts w:ascii="Consolas" w:hAnsi="Consolas" w:cs="Consolas"/>
+          <w:color w:val="A31515"/>
+          <w:sz w:val="19"/>
+          <w:szCs w:val="19"/>
+          <w:highlight w:val="white"/>
+        </w:rPr>
+        <w:t>,@</w:t>
+      </w:r>
+      <w:proofErr w:type="spellStart"/>
+      <w:r>
+        <w:rPr>
+          <w:rFonts w:ascii="Consolas" w:hAnsi="Consolas" w:cs="Consolas"/>
+          <w:color w:val="A31515"/>
+          <w:sz w:val="19"/>
+          <w:szCs w:val="19"/>
+          <w:highlight w:val="white"/>
+        </w:rPr>
+        <w:t>idMusic</w:t>
+      </w:r>
+      <w:proofErr w:type="spellEnd"/>
+      <w:r>
+        <w:rPr>
+          <w:rFonts w:ascii="Consolas" w:hAnsi="Consolas" w:cs="Consolas"/>
+          <w:color w:val="A31515"/>
+          <w:sz w:val="19"/>
+          <w:szCs w:val="19"/>
+          <w:highlight w:val="white"/>
+        </w:rPr>
+        <w:t>)</w:t>
       </w:r>
       <w:r>
         <w:rPr>
@@ -5419,8 +6620,108 @@
           <w:szCs w:val="19"/>
           <w:highlight w:val="white"/>
         </w:rPr>
-        <w:t>SELECT playlists.namePlaylist,playlists.idPlaylist FROM playlists,users WHERE users.idUser = @id AND playlists.idUser = users.idUser</w:t>
-      </w:r>
+        <w:t xml:space="preserve">SELECT </w:t>
+      </w:r>
+      <w:proofErr w:type="spellStart"/>
+      <w:r>
+        <w:rPr>
+          <w:rFonts w:ascii="Consolas" w:hAnsi="Consolas" w:cs="Consolas"/>
+          <w:color w:val="A31515"/>
+          <w:sz w:val="19"/>
+          <w:szCs w:val="19"/>
+          <w:highlight w:val="white"/>
+        </w:rPr>
+        <w:t>playlists.namePlaylist,playlists.idPlaylist</w:t>
+      </w:r>
+      <w:proofErr w:type="spellEnd"/>
+      <w:r>
+        <w:rPr>
+          <w:rFonts w:ascii="Consolas" w:hAnsi="Consolas" w:cs="Consolas"/>
+          <w:color w:val="A31515"/>
+          <w:sz w:val="19"/>
+          <w:szCs w:val="19"/>
+          <w:highlight w:val="white"/>
+        </w:rPr>
+        <w:t xml:space="preserve"> FROM </w:t>
+      </w:r>
+      <w:proofErr w:type="spellStart"/>
+      <w:r>
+        <w:rPr>
+          <w:rFonts w:ascii="Consolas" w:hAnsi="Consolas" w:cs="Consolas"/>
+          <w:color w:val="A31515"/>
+          <w:sz w:val="19"/>
+          <w:szCs w:val="19"/>
+          <w:highlight w:val="white"/>
+        </w:rPr>
+        <w:t>playlists,users</w:t>
+      </w:r>
+      <w:proofErr w:type="spellEnd"/>
+      <w:r>
+        <w:rPr>
+          <w:rFonts w:ascii="Consolas" w:hAnsi="Consolas" w:cs="Consolas"/>
+          <w:color w:val="A31515"/>
+          <w:sz w:val="19"/>
+          <w:szCs w:val="19"/>
+          <w:highlight w:val="white"/>
+        </w:rPr>
+        <w:t xml:space="preserve"> WHERE </w:t>
+      </w:r>
+      <w:proofErr w:type="spellStart"/>
+      <w:r>
+        <w:rPr>
+          <w:rFonts w:ascii="Consolas" w:hAnsi="Consolas" w:cs="Consolas"/>
+          <w:color w:val="A31515"/>
+          <w:sz w:val="19"/>
+          <w:szCs w:val="19"/>
+          <w:highlight w:val="white"/>
+        </w:rPr>
+        <w:t>users.idUser</w:t>
+      </w:r>
+      <w:proofErr w:type="spellEnd"/>
+      <w:r>
+        <w:rPr>
+          <w:rFonts w:ascii="Consolas" w:hAnsi="Consolas" w:cs="Consolas"/>
+          <w:color w:val="A31515"/>
+          <w:sz w:val="19"/>
+          <w:szCs w:val="19"/>
+          <w:highlight w:val="white"/>
+        </w:rPr>
+        <w:t xml:space="preserve"> = @id AND </w:t>
+      </w:r>
+      <w:proofErr w:type="spellStart"/>
+      <w:r>
+        <w:rPr>
+          <w:rFonts w:ascii="Consolas" w:hAnsi="Consolas" w:cs="Consolas"/>
+          <w:color w:val="A31515"/>
+          <w:sz w:val="19"/>
+          <w:szCs w:val="19"/>
+          <w:highlight w:val="white"/>
+        </w:rPr>
+        <w:t>playlists.idUser</w:t>
+      </w:r>
+      <w:proofErr w:type="spellEnd"/>
+      <w:r>
+        <w:rPr>
+          <w:rFonts w:ascii="Consolas" w:hAnsi="Consolas" w:cs="Consolas"/>
+          <w:color w:val="A31515"/>
+          <w:sz w:val="19"/>
+          <w:szCs w:val="19"/>
+          <w:highlight w:val="white"/>
+        </w:rPr>
+        <w:t xml:space="preserve"> = </w:t>
+      </w:r>
+      <w:proofErr w:type="spellStart"/>
+      <w:r>
+        <w:rPr>
+          <w:rFonts w:ascii="Consolas" w:hAnsi="Consolas" w:cs="Consolas"/>
+          <w:color w:val="A31515"/>
+          <w:sz w:val="19"/>
+          <w:szCs w:val="19"/>
+          <w:highlight w:val="white"/>
+        </w:rPr>
+        <w:t>users.idUser</w:t>
+      </w:r>
+      <w:proofErr w:type="spellEnd"/>
       <w:r>
         <w:rPr>
           <w:rFonts w:ascii="Consolas" w:hAnsi="Consolas" w:cs="Consolas"/>
@@ -5434,8 +6735,13 @@
         <w:t>R</w:t>
       </w:r>
       <w:r>
-        <w:t>écupère les information des playlists (id et nom) afin de les afficher dans les combobox</w:t>
-      </w:r>
+        <w:t xml:space="preserve">écupère les information des playlists (id et nom) afin de les afficher dans les </w:t>
+      </w:r>
+      <w:proofErr w:type="spellStart"/>
+      <w:r>
+        <w:t>combobox</w:t>
+      </w:r>
+      <w:proofErr w:type="spellEnd"/>
     </w:p>
     <w:p>
       <w:pPr>
@@ -5453,8 +6759,108 @@
           <w:szCs w:val="19"/>
           <w:highlight w:val="white"/>
         </w:rPr>
-        <w:t>DELETE FROM contain WHERE idPlaylist = @idPlaylist AND idMusic = @idMusic</w:t>
-      </w:r>
+        <w:t xml:space="preserve">DELETE FROM </w:t>
+      </w:r>
+      <w:proofErr w:type="spellStart"/>
+      <w:r>
+        <w:rPr>
+          <w:rFonts w:ascii="Consolas" w:hAnsi="Consolas" w:cs="Consolas"/>
+          <w:color w:val="A31515"/>
+          <w:sz w:val="19"/>
+          <w:szCs w:val="19"/>
+          <w:highlight w:val="white"/>
+        </w:rPr>
+        <w:t>contain</w:t>
+      </w:r>
+      <w:proofErr w:type="spellEnd"/>
+      <w:r>
+        <w:rPr>
+          <w:rFonts w:ascii="Consolas" w:hAnsi="Consolas" w:cs="Consolas"/>
+          <w:color w:val="A31515"/>
+          <w:sz w:val="19"/>
+          <w:szCs w:val="19"/>
+          <w:highlight w:val="white"/>
+        </w:rPr>
+        <w:t xml:space="preserve"> WHERE </w:t>
+      </w:r>
+      <w:proofErr w:type="spellStart"/>
+      <w:r>
+        <w:rPr>
+          <w:rFonts w:ascii="Consolas" w:hAnsi="Consolas" w:cs="Consolas"/>
+          <w:color w:val="A31515"/>
+          <w:sz w:val="19"/>
+          <w:szCs w:val="19"/>
+          <w:highlight w:val="white"/>
+        </w:rPr>
+        <w:t>idPlaylist</w:t>
+      </w:r>
+      <w:proofErr w:type="spellEnd"/>
+      <w:r>
+        <w:rPr>
+          <w:rFonts w:ascii="Consolas" w:hAnsi="Consolas" w:cs="Consolas"/>
+          <w:color w:val="A31515"/>
+          <w:sz w:val="19"/>
+          <w:szCs w:val="19"/>
+          <w:highlight w:val="white"/>
+        </w:rPr>
+        <w:t xml:space="preserve"> = @</w:t>
+      </w:r>
+      <w:proofErr w:type="spellStart"/>
+      <w:r>
+        <w:rPr>
+          <w:rFonts w:ascii="Consolas" w:hAnsi="Consolas" w:cs="Consolas"/>
+          <w:color w:val="A31515"/>
+          <w:sz w:val="19"/>
+          <w:szCs w:val="19"/>
+          <w:highlight w:val="white"/>
+        </w:rPr>
+        <w:t>idPlaylist</w:t>
+      </w:r>
+      <w:proofErr w:type="spellEnd"/>
+      <w:r>
+        <w:rPr>
+          <w:rFonts w:ascii="Consolas" w:hAnsi="Consolas" w:cs="Consolas"/>
+          <w:color w:val="A31515"/>
+          <w:sz w:val="19"/>
+          <w:szCs w:val="19"/>
+          <w:highlight w:val="white"/>
+        </w:rPr>
+        <w:t xml:space="preserve"> AND </w:t>
+      </w:r>
+      <w:proofErr w:type="spellStart"/>
+      <w:r>
+        <w:rPr>
+          <w:rFonts w:ascii="Consolas" w:hAnsi="Consolas" w:cs="Consolas"/>
+          <w:color w:val="A31515"/>
+          <w:sz w:val="19"/>
+          <w:szCs w:val="19"/>
+          <w:highlight w:val="white"/>
+        </w:rPr>
+        <w:t>idMusic</w:t>
+      </w:r>
+      <w:proofErr w:type="spellEnd"/>
+      <w:r>
+        <w:rPr>
+          <w:rFonts w:ascii="Consolas" w:hAnsi="Consolas" w:cs="Consolas"/>
+          <w:color w:val="A31515"/>
+          <w:sz w:val="19"/>
+          <w:szCs w:val="19"/>
+          <w:highlight w:val="white"/>
+        </w:rPr>
+        <w:t xml:space="preserve"> = @</w:t>
+      </w:r>
+      <w:proofErr w:type="spellStart"/>
+      <w:r>
+        <w:rPr>
+          <w:rFonts w:ascii="Consolas" w:hAnsi="Consolas" w:cs="Consolas"/>
+          <w:color w:val="A31515"/>
+          <w:sz w:val="19"/>
+          <w:szCs w:val="19"/>
+          <w:highlight w:val="white"/>
+        </w:rPr>
+        <w:t>idMusic</w:t>
+      </w:r>
+      <w:proofErr w:type="spellEnd"/>
       <w:r>
         <w:rPr>
           <w:rFonts w:ascii="Consolas" w:hAnsi="Consolas" w:cs="Consolas"/>
@@ -5487,8 +6893,64 @@
           <w:szCs w:val="19"/>
           <w:highlight w:val="white"/>
         </w:rPr>
-        <w:t>DELETE FROM contain WHERE idPlaylist = @idPlaylist</w:t>
-      </w:r>
+        <w:t xml:space="preserve">DELETE FROM </w:t>
+      </w:r>
+      <w:proofErr w:type="spellStart"/>
+      <w:r>
+        <w:rPr>
+          <w:rFonts w:ascii="Consolas" w:hAnsi="Consolas" w:cs="Consolas"/>
+          <w:color w:val="A31515"/>
+          <w:sz w:val="19"/>
+          <w:szCs w:val="19"/>
+          <w:highlight w:val="white"/>
+        </w:rPr>
+        <w:t>contain</w:t>
+      </w:r>
+      <w:proofErr w:type="spellEnd"/>
+      <w:r>
+        <w:rPr>
+          <w:rFonts w:ascii="Consolas" w:hAnsi="Consolas" w:cs="Consolas"/>
+          <w:color w:val="A31515"/>
+          <w:sz w:val="19"/>
+          <w:szCs w:val="19"/>
+          <w:highlight w:val="white"/>
+        </w:rPr>
+        <w:t xml:space="preserve"> WHERE </w:t>
+      </w:r>
+      <w:proofErr w:type="spellStart"/>
+      <w:r>
+        <w:rPr>
+          <w:rFonts w:ascii="Consolas" w:hAnsi="Consolas" w:cs="Consolas"/>
+          <w:color w:val="A31515"/>
+          <w:sz w:val="19"/>
+          <w:szCs w:val="19"/>
+          <w:highlight w:val="white"/>
+        </w:rPr>
+        <w:t>idPlaylist</w:t>
+      </w:r>
+      <w:proofErr w:type="spellEnd"/>
+      <w:r>
+        <w:rPr>
+          <w:rFonts w:ascii="Consolas" w:hAnsi="Consolas" w:cs="Consolas"/>
+          <w:color w:val="A31515"/>
+          <w:sz w:val="19"/>
+          <w:szCs w:val="19"/>
+          <w:highlight w:val="white"/>
+        </w:rPr>
+        <w:t xml:space="preserve"> = @</w:t>
+      </w:r>
+      <w:proofErr w:type="spellStart"/>
+      <w:r>
+        <w:rPr>
+          <w:rFonts w:ascii="Consolas" w:hAnsi="Consolas" w:cs="Consolas"/>
+          <w:color w:val="A31515"/>
+          <w:sz w:val="19"/>
+          <w:szCs w:val="19"/>
+          <w:highlight w:val="white"/>
+        </w:rPr>
+        <w:t>idPlaylist</w:t>
+      </w:r>
+      <w:proofErr w:type="spellEnd"/>
       <w:r>
         <w:rPr>
           <w:rFonts w:ascii="Consolas" w:hAnsi="Consolas" w:cs="Consolas"/>
@@ -5521,8 +6983,42 @@
           <w:szCs w:val="19"/>
           <w:highlight w:val="white"/>
         </w:rPr>
-        <w:t>DELETE FROM playlists WHERE idPlaylist = @idPlaylist</w:t>
-      </w:r>
+        <w:t xml:space="preserve">DELETE FROM playlists WHERE </w:t>
+      </w:r>
+      <w:proofErr w:type="spellStart"/>
+      <w:r>
+        <w:rPr>
+          <w:rFonts w:ascii="Consolas" w:hAnsi="Consolas" w:cs="Consolas"/>
+          <w:color w:val="A31515"/>
+          <w:sz w:val="19"/>
+          <w:szCs w:val="19"/>
+          <w:highlight w:val="white"/>
+        </w:rPr>
+        <w:t>idPlaylist</w:t>
+      </w:r>
+      <w:proofErr w:type="spellEnd"/>
+      <w:r>
+        <w:rPr>
+          <w:rFonts w:ascii="Consolas" w:hAnsi="Consolas" w:cs="Consolas"/>
+          <w:color w:val="A31515"/>
+          <w:sz w:val="19"/>
+          <w:szCs w:val="19"/>
+          <w:highlight w:val="white"/>
+        </w:rPr>
+        <w:t xml:space="preserve"> = @</w:t>
+      </w:r>
+      <w:proofErr w:type="spellStart"/>
+      <w:r>
+        <w:rPr>
+          <w:rFonts w:ascii="Consolas" w:hAnsi="Consolas" w:cs="Consolas"/>
+          <w:color w:val="A31515"/>
+          <w:sz w:val="19"/>
+          <w:szCs w:val="19"/>
+          <w:highlight w:val="white"/>
+        </w:rPr>
+        <w:t>idPlaylist</w:t>
+      </w:r>
+      <w:proofErr w:type="spellEnd"/>
       <w:r>
         <w:rPr>
           <w:rFonts w:ascii="Consolas" w:hAnsi="Consolas" w:cs="Consolas"/>
@@ -5555,8 +7051,152 @@
           <w:szCs w:val="19"/>
           <w:highlight w:val="white"/>
         </w:rPr>
-        <w:t>INSERT INTO playlists (namePlaylist,idUser) SELECT @name,@idUser WHERE NOT EXISTS (SELECT * FROM playlists WHERE namePlaylist = @name AND idUser = @idUser</w:t>
-      </w:r>
+        <w:t>INSERT INTO playlists (</w:t>
+      </w:r>
+      <w:proofErr w:type="spellStart"/>
+      <w:r>
+        <w:rPr>
+          <w:rFonts w:ascii="Consolas" w:hAnsi="Consolas" w:cs="Consolas"/>
+          <w:color w:val="A31515"/>
+          <w:sz w:val="19"/>
+          <w:szCs w:val="19"/>
+          <w:highlight w:val="white"/>
+        </w:rPr>
+        <w:t>namePlaylist,idUser</w:t>
+      </w:r>
+      <w:proofErr w:type="spellEnd"/>
+      <w:r>
+        <w:rPr>
+          <w:rFonts w:ascii="Consolas" w:hAnsi="Consolas" w:cs="Consolas"/>
+          <w:color w:val="A31515"/>
+          <w:sz w:val="19"/>
+          <w:szCs w:val="19"/>
+          <w:highlight w:val="white"/>
+        </w:rPr>
+        <w:t>) SELECT @</w:t>
+      </w:r>
+      <w:proofErr w:type="spellStart"/>
+      <w:r>
+        <w:rPr>
+          <w:rFonts w:ascii="Consolas" w:hAnsi="Consolas" w:cs="Consolas"/>
+          <w:color w:val="A31515"/>
+          <w:sz w:val="19"/>
+          <w:szCs w:val="19"/>
+          <w:highlight w:val="white"/>
+        </w:rPr>
+        <w:t>name</w:t>
+      </w:r>
+      <w:proofErr w:type="spellEnd"/>
+      <w:r>
+        <w:rPr>
+          <w:rFonts w:ascii="Consolas" w:hAnsi="Consolas" w:cs="Consolas"/>
+          <w:color w:val="A31515"/>
+          <w:sz w:val="19"/>
+          <w:szCs w:val="19"/>
+          <w:highlight w:val="white"/>
+        </w:rPr>
+        <w:t>,@</w:t>
+      </w:r>
+      <w:proofErr w:type="spellStart"/>
+      <w:r>
+        <w:rPr>
+          <w:rFonts w:ascii="Consolas" w:hAnsi="Consolas" w:cs="Consolas"/>
+          <w:color w:val="A31515"/>
+          <w:sz w:val="19"/>
+          <w:szCs w:val="19"/>
+          <w:highlight w:val="white"/>
+        </w:rPr>
+        <w:t>idUser</w:t>
+      </w:r>
+      <w:proofErr w:type="spellEnd"/>
+      <w:r>
+        <w:rPr>
+          <w:rFonts w:ascii="Consolas" w:hAnsi="Consolas" w:cs="Consolas"/>
+          <w:color w:val="A31515"/>
+          <w:sz w:val="19"/>
+          <w:szCs w:val="19"/>
+          <w:highlight w:val="white"/>
+        </w:rPr>
+        <w:t xml:space="preserve"> WHERE NOT EXISTS (SELECT * FROM playlists WHERE </w:t>
+      </w:r>
+      <w:proofErr w:type="spellStart"/>
+      <w:r>
+        <w:rPr>
+          <w:rFonts w:ascii="Consolas" w:hAnsi="Consolas" w:cs="Consolas"/>
+          <w:color w:val="A31515"/>
+          <w:sz w:val="19"/>
+          <w:szCs w:val="19"/>
+          <w:highlight w:val="white"/>
+        </w:rPr>
+        <w:t>namePlaylist</w:t>
+      </w:r>
+      <w:proofErr w:type="spellEnd"/>
+      <w:r>
+        <w:rPr>
+          <w:rFonts w:ascii="Consolas" w:hAnsi="Consolas" w:cs="Consolas"/>
+          <w:color w:val="A31515"/>
+          <w:sz w:val="19"/>
+          <w:szCs w:val="19"/>
+          <w:highlight w:val="white"/>
+        </w:rPr>
+        <w:t xml:space="preserve"> = @</w:t>
+      </w:r>
+      <w:proofErr w:type="spellStart"/>
+      <w:r>
+        <w:rPr>
+          <w:rFonts w:ascii="Consolas" w:hAnsi="Consolas" w:cs="Consolas"/>
+          <w:color w:val="A31515"/>
+          <w:sz w:val="19"/>
+          <w:szCs w:val="19"/>
+          <w:highlight w:val="white"/>
+        </w:rPr>
+        <w:t>name</w:t>
+      </w:r>
+      <w:proofErr w:type="spellEnd"/>
+      <w:r>
+        <w:rPr>
+          <w:rFonts w:ascii="Consolas" w:hAnsi="Consolas" w:cs="Consolas"/>
+          <w:color w:val="A31515"/>
+          <w:sz w:val="19"/>
+          <w:szCs w:val="19"/>
+          <w:highlight w:val="white"/>
+        </w:rPr>
+        <w:t xml:space="preserve"> AND </w:t>
+      </w:r>
+      <w:proofErr w:type="spellStart"/>
+      <w:r>
+        <w:rPr>
+          <w:rFonts w:ascii="Consolas" w:hAnsi="Consolas" w:cs="Consolas"/>
+          <w:color w:val="A31515"/>
+          <w:sz w:val="19"/>
+          <w:szCs w:val="19"/>
+          <w:highlight w:val="white"/>
+        </w:rPr>
+        <w:t>idUser</w:t>
+      </w:r>
+      <w:proofErr w:type="spellEnd"/>
+      <w:r>
+        <w:rPr>
+          <w:rFonts w:ascii="Consolas" w:hAnsi="Consolas" w:cs="Consolas"/>
+          <w:color w:val="A31515"/>
+          <w:sz w:val="19"/>
+          <w:szCs w:val="19"/>
+          <w:highlight w:val="white"/>
+        </w:rPr>
+        <w:t xml:space="preserve"> = @</w:t>
+      </w:r>
+      <w:proofErr w:type="spellStart"/>
+      <w:r>
+        <w:rPr>
+          <w:rFonts w:ascii="Consolas" w:hAnsi="Consolas" w:cs="Consolas"/>
+          <w:color w:val="A31515"/>
+          <w:sz w:val="19"/>
+          <w:szCs w:val="19"/>
+          <w:highlight w:val="white"/>
+        </w:rPr>
+        <w:t>idUser</w:t>
+      </w:r>
+      <w:proofErr w:type="spellEnd"/>
       <w:r>
         <w:rPr>
           <w:rFonts w:ascii="Consolas" w:hAnsi="Consolas" w:cs="Consolas"/>
@@ -5592,8 +7232,86 @@
           <w:szCs w:val="19"/>
           <w:highlight w:val="white"/>
         </w:rPr>
-        <w:t>DELETE FROM favorites WHERE idUser = @idUser AND idMusic = @idMusic</w:t>
-      </w:r>
+        <w:t xml:space="preserve">DELETE FROM favorites WHERE </w:t>
+      </w:r>
+      <w:proofErr w:type="spellStart"/>
+      <w:r>
+        <w:rPr>
+          <w:rFonts w:ascii="Consolas" w:hAnsi="Consolas" w:cs="Consolas"/>
+          <w:color w:val="A31515"/>
+          <w:sz w:val="19"/>
+          <w:szCs w:val="19"/>
+          <w:highlight w:val="white"/>
+        </w:rPr>
+        <w:t>idUser</w:t>
+      </w:r>
+      <w:proofErr w:type="spellEnd"/>
+      <w:r>
+        <w:rPr>
+          <w:rFonts w:ascii="Consolas" w:hAnsi="Consolas" w:cs="Consolas"/>
+          <w:color w:val="A31515"/>
+          <w:sz w:val="19"/>
+          <w:szCs w:val="19"/>
+          <w:highlight w:val="white"/>
+        </w:rPr>
+        <w:t xml:space="preserve"> = @</w:t>
+      </w:r>
+      <w:proofErr w:type="spellStart"/>
+      <w:r>
+        <w:rPr>
+          <w:rFonts w:ascii="Consolas" w:hAnsi="Consolas" w:cs="Consolas"/>
+          <w:color w:val="A31515"/>
+          <w:sz w:val="19"/>
+          <w:szCs w:val="19"/>
+          <w:highlight w:val="white"/>
+        </w:rPr>
+        <w:t>idUser</w:t>
+      </w:r>
+      <w:proofErr w:type="spellEnd"/>
+      <w:r>
+        <w:rPr>
+          <w:rFonts w:ascii="Consolas" w:hAnsi="Consolas" w:cs="Consolas"/>
+          <w:color w:val="A31515"/>
+          <w:sz w:val="19"/>
+          <w:szCs w:val="19"/>
+          <w:highlight w:val="white"/>
+        </w:rPr>
+        <w:t xml:space="preserve"> AND </w:t>
+      </w:r>
+      <w:proofErr w:type="spellStart"/>
+      <w:r>
+        <w:rPr>
+          <w:rFonts w:ascii="Consolas" w:hAnsi="Consolas" w:cs="Consolas"/>
+          <w:color w:val="A31515"/>
+          <w:sz w:val="19"/>
+          <w:szCs w:val="19"/>
+          <w:highlight w:val="white"/>
+        </w:rPr>
+        <w:t>idMusic</w:t>
+      </w:r>
+      <w:proofErr w:type="spellEnd"/>
+      <w:r>
+        <w:rPr>
+          <w:rFonts w:ascii="Consolas" w:hAnsi="Consolas" w:cs="Consolas"/>
+          <w:color w:val="A31515"/>
+          <w:sz w:val="19"/>
+          <w:szCs w:val="19"/>
+          <w:highlight w:val="white"/>
+        </w:rPr>
+        <w:t xml:space="preserve"> = @</w:t>
+      </w:r>
+      <w:proofErr w:type="spellStart"/>
+      <w:r>
+        <w:rPr>
+          <w:rFonts w:ascii="Consolas" w:hAnsi="Consolas" w:cs="Consolas"/>
+          <w:color w:val="A31515"/>
+          <w:sz w:val="19"/>
+          <w:szCs w:val="19"/>
+          <w:highlight w:val="white"/>
+        </w:rPr>
+        <w:t>idMusic</w:t>
+      </w:r>
+      <w:proofErr w:type="spellEnd"/>
       <w:r>
         <w:rPr>
           <w:rFonts w:ascii="Consolas" w:hAnsi="Consolas" w:cs="Consolas"/>
@@ -5614,11 +7332,12 @@
       <w:pPr>
         <w:pStyle w:val="Titre2"/>
       </w:pPr>
-      <w:bookmarkStart w:id="20" w:name="_Toc482183597"/>
-      <w:r>
+      <w:bookmarkStart w:id="21" w:name="_Toc482367364"/>
+      <w:r>
+        <w:lastRenderedPageBreak/>
         <w:t>Conception du code</w:t>
       </w:r>
-      <w:bookmarkEnd w:id="20"/>
+      <w:bookmarkEnd w:id="21"/>
     </w:p>
     <w:p>
       <w:r>
@@ -5633,7 +7352,6 @@
         <w:rPr>
           <w:b/>
         </w:rPr>
-        <w:lastRenderedPageBreak/>
         <w:t>MusicData</w:t>
       </w:r>
       <w:r>
@@ -5822,6 +7540,7 @@
         <w:rPr>
           <w:b/>
         </w:rPr>
+        <w:lastRenderedPageBreak/>
         <w:br/>
       </w:r>
       <w:r>
@@ -5836,7 +7555,6 @@
         <w:rPr>
           <w:b/>
         </w:rPr>
-        <w:lastRenderedPageBreak/>
         <w:t>User</w:t>
       </w:r>
       <w:r>
@@ -5939,6 +7657,7 @@
       <w:pPr>
         <w:keepNext/>
       </w:pPr>
+      <w:proofErr w:type="spellStart"/>
       <w:r>
         <w:rPr>
           <w:b/>
@@ -5946,6 +7665,7 @@
         <w:lastRenderedPageBreak/>
         <w:t>Db</w:t>
       </w:r>
+      <w:proofErr w:type="spellEnd"/>
       <w:r>
         <w:rPr>
           <w:b/>
@@ -6020,8 +7740,13 @@
         <w:fldChar w:fldCharType="end"/>
       </w:r>
       <w:r>
-        <w:t xml:space="preserve"> Classe Db</w:t>
-      </w:r>
+        <w:t xml:space="preserve"> Classe </w:t>
+      </w:r>
+      <w:proofErr w:type="spellStart"/>
+      <w:r>
+        <w:t>Db</w:t>
+      </w:r>
+      <w:proofErr w:type="spellEnd"/>
     </w:p>
     <w:p>
       <w:pPr>
@@ -6034,7 +7759,15 @@
         <w:br/>
       </w:r>
       <w:r>
-        <w:t xml:space="preserve">La classe Db est une des plus importantes c’est elle qui s’occupe de la communication avec la base de données. On voit donc que ses propriétés servent à stocker les données de connexion à la base (adresse, nom de la base de données, nom d’utilisateur et mot de passe). Les méthodes ont très souvent la même forme. Pour les méthodes retournant un résultat une liste d’objets (que nous avons vu plus </w:t>
+        <w:t xml:space="preserve">La classe </w:t>
+      </w:r>
+      <w:proofErr w:type="spellStart"/>
+      <w:r>
+        <w:t>Db</w:t>
+      </w:r>
+      <w:proofErr w:type="spellEnd"/>
+      <w:r>
+        <w:t xml:space="preserve"> est une des plus importantes c’est elle qui s’occupe de la communication avec la base de données. On voit donc que ses propriétés servent à stocker les données de connexion à la base (adresse, nom de la base de données, nom d’utilisateur et mot de passe). Les méthodes ont très souvent la même forme. Pour les méthodes retournant un résultat une liste d’objets (que nous avons vu plus </w:t>
       </w:r>
       <w:r>
         <w:lastRenderedPageBreak/>
@@ -6111,8 +7844,13 @@
         <w:fldChar w:fldCharType="end"/>
       </w:r>
       <w:r>
-        <w:t xml:space="preserve"> Méthode TestConnection</w:t>
-      </w:r>
+        <w:t xml:space="preserve"> Méthode </w:t>
+      </w:r>
+      <w:proofErr w:type="spellStart"/>
+      <w:r>
+        <w:t>TestConnection</w:t>
+      </w:r>
+      <w:proofErr w:type="spellEnd"/>
     </w:p>
     <w:p>
       <w:pPr>
@@ -6193,8 +7931,13 @@
         <w:fldChar w:fldCharType="end"/>
       </w:r>
       <w:r>
-        <w:t xml:space="preserve"> Méthode AddFavorite</w:t>
-      </w:r>
+        <w:t xml:space="preserve"> Méthode </w:t>
+      </w:r>
+      <w:proofErr w:type="spellStart"/>
+      <w:r>
+        <w:t>AddFavorite</w:t>
+      </w:r>
+      <w:proofErr w:type="spellEnd"/>
     </w:p>
     <w:p>
       <w:r>
@@ -6335,10 +8078,26 @@
         <w:keepNext/>
       </w:pPr>
       <w:r>
-        <w:t>Pour commencer la fenêtre de connexion. Rien de spécial si nous cliquons sur le lien la textbox de confirmation de mot de passe devient visible et nous pouvons nous inscrire. Puis toutes les vérifications de texte sont faites sur les champs pour la connexion ou l’inscription.</w:t>
-      </w:r>
-      <w:r>
-        <w:t xml:space="preserve"> J’avais besoin d’une méthode pour hasher les mots de passe en Md5</w:t>
+        <w:t xml:space="preserve">Pour commencer la fenêtre de connexion. Rien de spécial si nous cliquons sur le lien la </w:t>
+      </w:r>
+      <w:proofErr w:type="spellStart"/>
+      <w:r>
+        <w:t>textbox</w:t>
+      </w:r>
+      <w:proofErr w:type="spellEnd"/>
+      <w:r>
+        <w:t xml:space="preserve"> de confirmation de mot de passe devient visible et nous pouvons nous inscrire. Puis toutes les vérifications de texte sont faites sur les champs pour la connexion ou l’inscription.</w:t>
+      </w:r>
+      <w:r>
+        <w:t xml:space="preserve"> J’avais besoin d’une méthode pour </w:t>
+      </w:r>
+      <w:proofErr w:type="spellStart"/>
+      <w:r>
+        <w:t>hasher</w:t>
+      </w:r>
+      <w:proofErr w:type="spellEnd"/>
+      <w:r>
+        <w:t xml:space="preserve"> les mots de passe en Md5</w:t>
       </w:r>
       <w:r>
         <w:t xml:space="preserve"> j’ai donc effectué une petite recherche et j’ai trouvé ceci qui marche </w:t>
@@ -6441,7 +8200,15 @@
         <w:t>utilisateur. Elle récupère aussi la connexion à la base de données</w:t>
       </w:r>
       <w:r>
-        <w:t xml:space="preserve">. Une fois tout ça fait la méthode « UpdateData » va se charger de </w:t>
+        <w:t>. Une fois tout ça fait la méthode « </w:t>
+      </w:r>
+      <w:proofErr w:type="spellStart"/>
+      <w:r>
+        <w:t>UpdateData</w:t>
+      </w:r>
+      <w:proofErr w:type="spellEnd"/>
+      <w:r>
+        <w:t xml:space="preserve"> » va se charger de </w:t>
       </w:r>
       <w:r>
         <w:t>récupérer</w:t>
@@ -6526,8 +8293,13 @@
         <w:fldChar w:fldCharType="end"/>
       </w:r>
       <w:r>
-        <w:t xml:space="preserve"> Méthode UpdateData</w:t>
-      </w:r>
+        <w:t xml:space="preserve"> Méthode </w:t>
+      </w:r>
+      <w:proofErr w:type="spellStart"/>
+      <w:r>
+        <w:t>UpdateData</w:t>
+      </w:r>
+      <w:proofErr w:type="spellEnd"/>
     </w:p>
     <w:p>
       <w:pPr>
@@ -6535,7 +8307,15 @@
       </w:pPr>
       <w:r>
         <w:lastRenderedPageBreak/>
-        <w:t>Quand l’utilisateur effectue une recherche c’est la fonction « Search » qui s’en occupe.</w:t>
+        <w:t>Quand l’utilisateur effectue une recherche c’est la fonction « </w:t>
+      </w:r>
+      <w:proofErr w:type="spellStart"/>
+      <w:r>
+        <w:t>Search</w:t>
+      </w:r>
+      <w:proofErr w:type="spellEnd"/>
+      <w:r>
+        <w:t> » qui s’en occupe.</w:t>
       </w:r>
       <w:r>
         <w:br/>
@@ -6608,8 +8388,13 @@
         <w:fldChar w:fldCharType="end"/>
       </w:r>
       <w:r>
-        <w:t xml:space="preserve"> Méthode Search</w:t>
-      </w:r>
+        <w:t xml:space="preserve"> Méthode </w:t>
+      </w:r>
+      <w:proofErr w:type="spellStart"/>
+      <w:r>
+        <w:t>Search</w:t>
+      </w:r>
+      <w:proofErr w:type="spellEnd"/>
     </w:p>
     <w:p>
       <w:pPr>
@@ -6703,13 +8488,37 @@
         <w:t xml:space="preserve">Pour la gestion du temps </w:t>
       </w:r>
       <w:r>
-        <w:t xml:space="preserve">j’ai utilisé une trackbar qui se règle en fonction de la musique sélectionnée. Avec un timer réglé toutes les 500 millisecondes je </w:t>
+        <w:t xml:space="preserve">j’ai utilisé une trackbar qui se règle en fonction de la musique sélectionnée. Avec un </w:t>
+      </w:r>
+      <w:proofErr w:type="spellStart"/>
+      <w:r>
+        <w:t>timer</w:t>
+      </w:r>
+      <w:proofErr w:type="spellEnd"/>
+      <w:r>
+        <w:t xml:space="preserve"> réglé toutes les 500 millisecondes je </w:t>
       </w:r>
       <w:r>
         <w:t>mets</w:t>
       </w:r>
       <w:r>
-        <w:t xml:space="preserve"> à jour cette trackbar avec la méthode « SetTimeBar » jumelée avec la méthode « SecondesToMMSS ».</w:t>
+        <w:t xml:space="preserve"> à jour cette trackbar avec la méthode « </w:t>
+      </w:r>
+      <w:proofErr w:type="spellStart"/>
+      <w:r>
+        <w:t>SetTimeBar</w:t>
+      </w:r>
+      <w:proofErr w:type="spellEnd"/>
+      <w:r>
+        <w:t> » jumelée avec la méthode « </w:t>
+      </w:r>
+      <w:proofErr w:type="spellStart"/>
+      <w:r>
+        <w:t>SecondesToMMSS</w:t>
+      </w:r>
+      <w:proofErr w:type="spellEnd"/>
+      <w:r>
+        <w:t> ».</w:t>
       </w:r>
       <w:r>
         <w:br/>
@@ -6782,8 +8591,13 @@
         <w:fldChar w:fldCharType="end"/>
       </w:r>
       <w:r>
-        <w:t xml:space="preserve"> Méthode SetTimeBar</w:t>
-      </w:r>
+        <w:t xml:space="preserve"> Méthode </w:t>
+      </w:r>
+      <w:proofErr w:type="spellStart"/>
+      <w:r>
+        <w:t>SetTimeBar</w:t>
+      </w:r>
+      <w:proofErr w:type="spellEnd"/>
     </w:p>
     <w:p>
       <w:pPr>
@@ -6798,7 +8612,23 @@
         <w:t xml:space="preserve">La méthode </w:t>
       </w:r>
       <w:r>
-        <w:t>« SecondesToMMSS » me permet de convertir un entier représentant des secondes en chaine de caractères sous le format mm : ss.</w:t>
+        <w:t>« </w:t>
+      </w:r>
+      <w:proofErr w:type="spellStart"/>
+      <w:r>
+        <w:t>SecondesToMMSS</w:t>
+      </w:r>
+      <w:proofErr w:type="spellEnd"/>
+      <w:r>
+        <w:t xml:space="preserve"> » me permet de convertir un entier représentant des secondes en chaine de caractères sous le format mm : </w:t>
+      </w:r>
+      <w:proofErr w:type="spellStart"/>
+      <w:r>
+        <w:t>ss</w:t>
+      </w:r>
+      <w:proofErr w:type="spellEnd"/>
+      <w:r>
+        <w:t>.</w:t>
       </w:r>
       <w:r>
         <w:br/>
@@ -6874,18 +8704,23 @@
         <w:fldChar w:fldCharType="end"/>
       </w:r>
       <w:r>
-        <w:t xml:space="preserve"> Méthode SecondesToMMSS</w:t>
-      </w:r>
+        <w:t xml:space="preserve"> Méthode </w:t>
+      </w:r>
+      <w:proofErr w:type="spellStart"/>
+      <w:r>
+        <w:t>SecondesToMMSS</w:t>
+      </w:r>
+      <w:proofErr w:type="spellEnd"/>
     </w:p>
     <w:p>
       <w:pPr>
         <w:pStyle w:val="Titre2"/>
       </w:pPr>
-      <w:bookmarkStart w:id="21" w:name="_Toc482183598"/>
+      <w:bookmarkStart w:id="22" w:name="_Toc482367365"/>
       <w:r>
         <w:t>Ressources</w:t>
       </w:r>
-      <w:bookmarkEnd w:id="21"/>
+      <w:bookmarkEnd w:id="22"/>
     </w:p>
     <w:p>
       <w:r>
@@ -7009,22 +8844,22 @@
       <w:pPr>
         <w:pStyle w:val="Titre1"/>
       </w:pPr>
-      <w:bookmarkStart w:id="22" w:name="_Toc482183599"/>
+      <w:bookmarkStart w:id="23" w:name="_Toc482367366"/>
       <w:r>
         <w:lastRenderedPageBreak/>
         <w:t>Réalisation</w:t>
       </w:r>
-      <w:bookmarkEnd w:id="22"/>
+      <w:bookmarkEnd w:id="23"/>
     </w:p>
     <w:p>
       <w:pPr>
         <w:pStyle w:val="Titre2"/>
       </w:pPr>
-      <w:bookmarkStart w:id="23" w:name="_Toc482183600"/>
+      <w:bookmarkStart w:id="24" w:name="_Toc482367367"/>
       <w:r>
         <w:t>Dossier de réalisation</w:t>
       </w:r>
-      <w:bookmarkEnd w:id="23"/>
+      <w:bookmarkEnd w:id="24"/>
     </w:p>
     <w:p>
       <w:r>
@@ -7075,7 +8910,15 @@
         </w:numPr>
       </w:pPr>
       <w:r>
-        <w:t>Les fichiers .sql de backup</w:t>
+        <w:t>Les fichiers .</w:t>
+      </w:r>
+      <w:proofErr w:type="spellStart"/>
+      <w:r>
+        <w:t>sql</w:t>
+      </w:r>
+      <w:proofErr w:type="spellEnd"/>
+      <w:r>
+        <w:t xml:space="preserve"> de backup</w:t>
       </w:r>
     </w:p>
     <w:p>
@@ -7087,7 +8930,23 @@
         </w:numPr>
       </w:pPr>
       <w:r>
-        <w:t>Fichier Mcd (jMerise)</w:t>
+        <w:t xml:space="preserve">Fichier </w:t>
+      </w:r>
+      <w:proofErr w:type="spellStart"/>
+      <w:r>
+        <w:t>Mcd</w:t>
+      </w:r>
+      <w:proofErr w:type="spellEnd"/>
+      <w:r>
+        <w:t xml:space="preserve"> (</w:t>
+      </w:r>
+      <w:proofErr w:type="spellStart"/>
+      <w:r>
+        <w:t>jMerise</w:t>
+      </w:r>
+      <w:proofErr w:type="spellEnd"/>
+      <w:r>
+        <w:t>)</w:t>
       </w:r>
     </w:p>
     <w:p>
@@ -7237,8 +9096,29 @@
         </w:numPr>
       </w:pPr>
       <w:r>
-        <w:t>HP compaq elite 8300 convertible microtower</w:t>
-      </w:r>
+        <w:t xml:space="preserve">HP </w:t>
+      </w:r>
+      <w:proofErr w:type="spellStart"/>
+      <w:r>
+        <w:t>compaq</w:t>
+      </w:r>
+      <w:proofErr w:type="spellEnd"/>
+      <w:r>
+        <w:t xml:space="preserve"> </w:t>
+      </w:r>
+      <w:proofErr w:type="spellStart"/>
+      <w:r>
+        <w:t>elite</w:t>
+      </w:r>
+      <w:proofErr w:type="spellEnd"/>
+      <w:r>
+        <w:t xml:space="preserve"> 8300 convertible </w:t>
+      </w:r>
+      <w:proofErr w:type="spellStart"/>
+      <w:r>
+        <w:t>microtower</w:t>
+      </w:r>
+      <w:proofErr w:type="spellEnd"/>
     </w:p>
     <w:p>
       <w:pPr>
@@ -7341,8 +9221,13 @@
       </w:r>
     </w:p>
     <w:p>
-      <w:r>
-        <w:t>SoundStream V1.0</w:t>
+      <w:proofErr w:type="spellStart"/>
+      <w:r>
+        <w:t>SoundStream</w:t>
+      </w:r>
+      <w:proofErr w:type="spellEnd"/>
+      <w:r>
+        <w:t xml:space="preserve"> V1.0</w:t>
       </w:r>
     </w:p>
     <w:p>
@@ -7361,17 +9246,28 @@
       <w:r>
         <w:t>MySQL</w:t>
       </w:r>
+      <w:r>
+        <w:t xml:space="preserve"> </w:t>
+      </w:r>
+      <w:proofErr w:type="spellStart"/>
+      <w:r>
+        <w:t>Connector</w:t>
+      </w:r>
+      <w:proofErr w:type="spellEnd"/>
+      <w:r>
+        <w:t>/Net</w:t>
+      </w:r>
     </w:p>
     <w:p>
       <w:pPr>
         <w:pStyle w:val="Titre2"/>
       </w:pPr>
-      <w:bookmarkStart w:id="24" w:name="_Toc482183601"/>
+      <w:bookmarkStart w:id="25" w:name="_Toc482367368"/>
       <w:r>
         <w:lastRenderedPageBreak/>
         <w:t>Description des tests</w:t>
       </w:r>
-      <w:bookmarkEnd w:id="24"/>
+      <w:bookmarkEnd w:id="25"/>
     </w:p>
     <w:p>
       <w:r>
@@ -7387,13 +9283,7 @@
         </w:numPr>
       </w:pPr>
       <w:r>
-        <w:t xml:space="preserve">Erreur lors de la suppression d’une playlist si la liste déroulante </w:t>
-      </w:r>
-      <w:r>
-        <w:t xml:space="preserve">des playlists </w:t>
-      </w:r>
-      <w:r>
-        <w:t>est vide</w:t>
+        <w:t>Erreur lors de la suppression d’une playlist si la liste déroulante des playlists est vide</w:t>
       </w:r>
     </w:p>
     <w:p>
@@ -7422,12 +9312,7 @@
     </w:p>
     <w:p>
       <w:r>
-        <w:t>Grâce à la collaboration de mes collègues j’ai pu corriger ces bugs, que je n’avais pas remarqué tout seul,</w:t>
-      </w:r>
-      <w:bookmarkStart w:id="25" w:name="_GoBack"/>
-      <w:bookmarkEnd w:id="25"/>
-      <w:r>
-        <w:t xml:space="preserve"> immédiatement.</w:t>
+        <w:t>Grâce à la collaboration de mes collègues j’ai pu corriger ces bugs, que je n’avais pas remarqué tout seul, immédiatement.</w:t>
       </w:r>
     </w:p>
     <w:p>
@@ -7508,8 +9393,13 @@
         <w:fldChar w:fldCharType="end"/>
       </w:r>
       <w:r>
-        <w:t xml:space="preserve"> Tests unitaires de SecondesToMMSS</w:t>
-      </w:r>
+        <w:t xml:space="preserve"> Tests unitaires de </w:t>
+      </w:r>
+      <w:proofErr w:type="spellStart"/>
+      <w:r>
+        <w:t>SecondesToMMSS</w:t>
+      </w:r>
+      <w:proofErr w:type="spellEnd"/>
     </w:p>
     <w:p>
       <w:r>
@@ -7520,38 +9410,71 @@
       <w:pPr>
         <w:pStyle w:val="Titre2"/>
       </w:pPr>
-      <w:bookmarkStart w:id="26" w:name="_Toc482183602"/>
+      <w:bookmarkStart w:id="26" w:name="_Toc482367369"/>
+      <w:r>
+        <w:t>Erreurs restantes</w:t>
+      </w:r>
+      <w:bookmarkEnd w:id="26"/>
+    </w:p>
+    <w:p>
+      <w:r>
+        <w:t>Je n’ai pour l’instant pas trouvé d’erreurs restantes.</w:t>
+      </w:r>
+    </w:p>
+    <w:p>
+      <w:pPr>
+        <w:pStyle w:val="Titre1"/>
+      </w:pPr>
+      <w:bookmarkStart w:id="27" w:name="_Toc482367370"/>
       <w:r>
         <w:lastRenderedPageBreak/>
-        <w:t>Erreurs restantes</w:t>
-      </w:r>
-      <w:bookmarkEnd w:id="26"/>
+        <w:t>La vie du projet</w:t>
+      </w:r>
+      <w:bookmarkEnd w:id="27"/>
+    </w:p>
+    <w:p>
+      <w:r>
+        <w:rPr>
+          <w:highlight w:val="yellow"/>
+        </w:rPr>
+        <w:t xml:space="preserve">Planning final </w:t>
+      </w:r>
+      <w:r>
+        <w:rPr>
+          <w:highlight w:val="yellow"/>
+        </w:rPr>
+        <w:t>ici</w:t>
+      </w:r>
     </w:p>
     <w:p>
       <w:pPr>
         <w:pStyle w:val="Titre1"/>
       </w:pPr>
-      <w:bookmarkStart w:id="27" w:name="_Toc482183603"/>
-      <w:r>
-        <w:t>La vie du projet</w:t>
-      </w:r>
-      <w:bookmarkEnd w:id="27"/>
+      <w:bookmarkStart w:id="28" w:name="_Toc482367371"/>
+      <w:r>
+        <w:t>Conclusion</w:t>
+      </w:r>
+      <w:bookmarkEnd w:id="28"/>
+    </w:p>
+    <w:p>
+      <w:r>
+        <w:rPr>
+          <w:highlight w:val="yellow"/>
+        </w:rPr>
+        <w:t xml:space="preserve">Conclusion </w:t>
+      </w:r>
+      <w:r>
+        <w:rPr>
+          <w:highlight w:val="yellow"/>
+        </w:rPr>
+        <w:t>ici</w:t>
+      </w:r>
     </w:p>
     <w:p>
       <w:pPr>
         <w:pStyle w:val="Titre1"/>
       </w:pPr>
-      <w:bookmarkStart w:id="28" w:name="_Toc482183604"/>
-      <w:r>
-        <w:t>Conclusion</w:t>
-      </w:r>
-      <w:bookmarkEnd w:id="28"/>
-    </w:p>
-    <w:p>
-      <w:pPr>
-        <w:pStyle w:val="Titre1"/>
-      </w:pPr>
-      <w:bookmarkStart w:id="29" w:name="_Toc482183605"/>
+      <w:bookmarkStart w:id="29" w:name="_Toc482367372"/>
       <w:r>
         <w:t>Annexes</w:t>
       </w:r>
@@ -7561,21 +9484,528 @@
       <w:pPr>
         <w:pStyle w:val="Titre2"/>
       </w:pPr>
-      <w:bookmarkStart w:id="30" w:name="_Toc482183606"/>
+      <w:bookmarkStart w:id="30" w:name="_Toc482367373"/>
       <w:r>
         <w:t>Sources – bibliographie</w:t>
       </w:r>
       <w:bookmarkEnd w:id="30"/>
     </w:p>
     <w:p>
+      <w:r>
+        <w:t>Liens utiles :</w:t>
+      </w:r>
+    </w:p>
+    <w:p>
+      <w:pPr>
+        <w:pStyle w:val="Paragraphedeliste"/>
+        <w:numPr>
+          <w:ilvl w:val="0"/>
+          <w:numId w:val="11"/>
+        </w:numPr>
+      </w:pPr>
+      <w:hyperlink r:id="rId44" w:history="1">
+        <w:r>
+          <w:rPr>
+            <w:rStyle w:val="Lienhypertexte"/>
+          </w:rPr>
+          <w:t>https://dev.mysql.com</w:t>
+        </w:r>
+      </w:hyperlink>
+    </w:p>
+    <w:p>
+      <w:pPr>
+        <w:pStyle w:val="Paragraphedeliste"/>
+        <w:numPr>
+          <w:ilvl w:val="0"/>
+          <w:numId w:val="11"/>
+        </w:numPr>
+      </w:pPr>
+      <w:hyperlink r:id="rId45" w:history="1">
+        <w:r>
+          <w:rPr>
+            <w:rStyle w:val="Lienhypertexte"/>
+          </w:rPr>
+          <w:t>https://docs.microsoft.com/fr-fr/dotnet/articles/csharp/language-reference/index</w:t>
+        </w:r>
+      </w:hyperlink>
+    </w:p>
+    <w:p>
+      <w:pPr>
+        <w:pStyle w:val="Paragraphedeliste"/>
+        <w:numPr>
+          <w:ilvl w:val="0"/>
+          <w:numId w:val="11"/>
+        </w:numPr>
+      </w:pPr>
+      <w:hyperlink r:id="rId46" w:history="1">
+        <w:r>
+          <w:rPr>
+            <w:rStyle w:val="Lienhypertexte"/>
+          </w:rPr>
+          <w:t>https://www.developpez.net/</w:t>
+        </w:r>
+      </w:hyperlink>
+    </w:p>
+    <w:p>
+      <w:pPr>
+        <w:pStyle w:val="Paragraphedeliste"/>
+        <w:numPr>
+          <w:ilvl w:val="0"/>
+          <w:numId w:val="11"/>
+        </w:numPr>
+      </w:pPr>
+      <w:hyperlink r:id="rId47" w:history="1">
+        <w:r>
+          <w:rPr>
+            <w:rStyle w:val="Lienhypertexte"/>
+          </w:rPr>
+          <w:t>https://coderwall.com</w:t>
+        </w:r>
+      </w:hyperlink>
+    </w:p>
+    <w:p>
+      <w:pPr>
+        <w:pStyle w:val="Paragraphedeliste"/>
+        <w:numPr>
+          <w:ilvl w:val="0"/>
+          <w:numId w:val="11"/>
+        </w:numPr>
+      </w:pPr>
+      <w:hyperlink r:id="rId48" w:history="1">
+        <w:r>
+          <w:rPr>
+            <w:rStyle w:val="Lienhypertexte"/>
+          </w:rPr>
+          <w:t>www.google.ch</w:t>
+        </w:r>
+      </w:hyperlink>
+    </w:p>
+    <w:p>
+      <w:pPr>
+        <w:pStyle w:val="Paragraphedeliste"/>
+        <w:numPr>
+          <w:ilvl w:val="0"/>
+          <w:numId w:val="11"/>
+        </w:numPr>
+      </w:pPr>
+      <w:hyperlink r:id="rId49" w:history="1">
+        <w:r>
+          <w:rPr>
+            <w:rStyle w:val="Lienhypertexte"/>
+          </w:rPr>
+          <w:t>https://github.com</w:t>
+        </w:r>
+      </w:hyperlink>
+    </w:p>
+    <w:p>
+      <w:pPr>
+        <w:pStyle w:val="Paragraphedeliste"/>
+        <w:numPr>
+          <w:ilvl w:val="0"/>
+          <w:numId w:val="11"/>
+        </w:numPr>
+      </w:pPr>
+      <w:r>
+        <w:t xml:space="preserve">Dylan </w:t>
+      </w:r>
+      <w:proofErr w:type="spellStart"/>
+      <w:r>
+        <w:t>Schito</w:t>
+      </w:r>
+      <w:proofErr w:type="spellEnd"/>
+    </w:p>
+    <w:p/>
+    <w:p>
       <w:pPr>
         <w:pStyle w:val="Titre2"/>
       </w:pPr>
-      <w:bookmarkStart w:id="31" w:name="_Toc482183607"/>
+      <w:bookmarkStart w:id="31" w:name="_Toc482367374"/>
       <w:r>
         <w:t>Procédure d’installation</w:t>
       </w:r>
       <w:bookmarkEnd w:id="31"/>
+    </w:p>
+    <w:p>
+      <w:r>
+        <w:t>Installation de la base de données :</w:t>
+      </w:r>
+    </w:p>
+    <w:p>
+      <w:r>
+        <w:t>Tout d’abord il vous faudra télécharger « </w:t>
+      </w:r>
+      <w:proofErr w:type="spellStart"/>
+      <w:r>
+        <w:t>EasyPHP</w:t>
+      </w:r>
+      <w:proofErr w:type="spellEnd"/>
+      <w:r>
+        <w:t xml:space="preserve"> </w:t>
+      </w:r>
+      <w:proofErr w:type="spellStart"/>
+      <w:r>
+        <w:t>Devserver</w:t>
+      </w:r>
+      <w:proofErr w:type="spellEnd"/>
+      <w:r>
+        <w:t> » à l’adresse suivante :</w:t>
+      </w:r>
+    </w:p>
+    <w:p>
+      <w:hyperlink r:id="rId50" w:history="1">
+        <w:r>
+          <w:rPr>
+            <w:rStyle w:val="Lienhypertexte"/>
+          </w:rPr>
+          <w:t>http://www.easyphp.org/save-easyphp-devserver-latest.php</w:t>
+        </w:r>
+      </w:hyperlink>
+    </w:p>
+    <w:p>
+      <w:r>
+        <w:t>Suivez les étapes d’installations.</w:t>
+      </w:r>
+    </w:p>
+    <w:p>
+      <w:r>
+        <w:t xml:space="preserve">Une fois l’installation terminée lancez </w:t>
+      </w:r>
+      <w:proofErr w:type="spellStart"/>
+      <w:r>
+        <w:t>EasyPHP</w:t>
+      </w:r>
+      <w:proofErr w:type="spellEnd"/>
+      <w:r>
+        <w:t xml:space="preserve"> en mode administrateur.</w:t>
+      </w:r>
+      <w:r>
+        <w:t xml:space="preserve"> Puis démarrez les deux serveurs.</w:t>
+      </w:r>
+    </w:p>
+    <w:p>
+      <w:r>
+        <w:rPr>
+          <w:noProof/>
+          <w:lang w:eastAsia="fr-CH"/>
+        </w:rPr>
+        <w:drawing>
+          <wp:inline distT="0" distB="0" distL="0" distR="0">
+            <wp:extent cx="4714875" cy="828675"/>
+            <wp:effectExtent l="0" t="0" r="9525" b="9525"/>
+            <wp:docPr id="29" name="Image 29"/>
+            <wp:cNvGraphicFramePr>
+              <a:graphicFrameLocks xmlns:a="http://schemas.openxmlformats.org/drawingml/2006/main" noChangeAspect="1"/>
+            </wp:cNvGraphicFramePr>
+            <a:graphic xmlns:a="http://schemas.openxmlformats.org/drawingml/2006/main">
+              <a:graphicData uri="http://schemas.openxmlformats.org/drawingml/2006/picture">
+                <pic:pic xmlns:pic="http://schemas.openxmlformats.org/drawingml/2006/picture">
+                  <pic:nvPicPr>
+                    <pic:cNvPr id="0" name="Picture 7"/>
+                    <pic:cNvPicPr>
+                      <a:picLocks noChangeAspect="1" noChangeArrowheads="1"/>
+                    </pic:cNvPicPr>
+                  </pic:nvPicPr>
+                  <pic:blipFill>
+                    <a:blip r:embed="rId51">
+                      <a:extLst>
+                        <a:ext uri="{28A0092B-C50C-407E-A947-70E740481C1C}">
+                          <a14:useLocalDpi xmlns:a14="http://schemas.microsoft.com/office/drawing/2010/main" val="0"/>
+                        </a:ext>
+                      </a:extLst>
+                    </a:blip>
+                    <a:srcRect/>
+                    <a:stretch>
+                      <a:fillRect/>
+                    </a:stretch>
+                  </pic:blipFill>
+                  <pic:spPr bwMode="auto">
+                    <a:xfrm>
+                      <a:off x="0" y="0"/>
+                      <a:ext cx="4714875" cy="828675"/>
+                    </a:xfrm>
+                    <a:prstGeom prst="rect">
+                      <a:avLst/>
+                    </a:prstGeom>
+                    <a:noFill/>
+                    <a:ln>
+                      <a:noFill/>
+                    </a:ln>
+                  </pic:spPr>
+                </pic:pic>
+              </a:graphicData>
+            </a:graphic>
+          </wp:inline>
+        </w:drawing>
+      </w:r>
+    </w:p>
+    <w:p>
+      <w:r>
+        <w:t xml:space="preserve">Après cela ouvrez </w:t>
+      </w:r>
+      <w:proofErr w:type="spellStart"/>
+      <w:r>
+        <w:t>phpMyAdmin</w:t>
+      </w:r>
+      <w:proofErr w:type="spellEnd"/>
+      <w:r>
+        <w:t>.</w:t>
+      </w:r>
+    </w:p>
+    <w:p>
+      <w:r>
+        <w:rPr>
+          <w:noProof/>
+          <w:lang w:eastAsia="fr-CH"/>
+        </w:rPr>
+        <w:drawing>
+          <wp:inline distT="0" distB="0" distL="0" distR="0">
+            <wp:extent cx="5762625" cy="723900"/>
+            <wp:effectExtent l="0" t="0" r="9525" b="0"/>
+            <wp:docPr id="30" name="Image 30"/>
+            <wp:cNvGraphicFramePr>
+              <a:graphicFrameLocks xmlns:a="http://schemas.openxmlformats.org/drawingml/2006/main" noChangeAspect="1"/>
+            </wp:cNvGraphicFramePr>
+            <a:graphic xmlns:a="http://schemas.openxmlformats.org/drawingml/2006/main">
+              <a:graphicData uri="http://schemas.openxmlformats.org/drawingml/2006/picture">
+                <pic:pic xmlns:pic="http://schemas.openxmlformats.org/drawingml/2006/picture">
+                  <pic:nvPicPr>
+                    <pic:cNvPr id="0" name="Picture 8"/>
+                    <pic:cNvPicPr>
+                      <a:picLocks noChangeAspect="1" noChangeArrowheads="1"/>
+                    </pic:cNvPicPr>
+                  </pic:nvPicPr>
+                  <pic:blipFill>
+                    <a:blip r:embed="rId52">
+                      <a:extLst>
+                        <a:ext uri="{28A0092B-C50C-407E-A947-70E740481C1C}">
+                          <a14:useLocalDpi xmlns:a14="http://schemas.microsoft.com/office/drawing/2010/main" val="0"/>
+                        </a:ext>
+                      </a:extLst>
+                    </a:blip>
+                    <a:srcRect/>
+                    <a:stretch>
+                      <a:fillRect/>
+                    </a:stretch>
+                  </pic:blipFill>
+                  <pic:spPr bwMode="auto">
+                    <a:xfrm>
+                      <a:off x="0" y="0"/>
+                      <a:ext cx="5762625" cy="723900"/>
+                    </a:xfrm>
+                    <a:prstGeom prst="rect">
+                      <a:avLst/>
+                    </a:prstGeom>
+                    <a:noFill/>
+                    <a:ln>
+                      <a:noFill/>
+                    </a:ln>
+                  </pic:spPr>
+                </pic:pic>
+              </a:graphicData>
+            </a:graphic>
+          </wp:inline>
+        </w:drawing>
+      </w:r>
+    </w:p>
+    <w:p>
+      <w:r>
+        <w:t>Cliquez sur « Importer ».</w:t>
+      </w:r>
+    </w:p>
+    <w:p>
+      <w:r>
+        <w:rPr>
+          <w:noProof/>
+          <w:lang w:eastAsia="fr-CH"/>
+        </w:rPr>
+        <w:lastRenderedPageBreak/>
+        <w:drawing>
+          <wp:inline distT="0" distB="0" distL="0" distR="0">
+            <wp:extent cx="5762625" cy="2152650"/>
+            <wp:effectExtent l="0" t="0" r="9525" b="0"/>
+            <wp:docPr id="32" name="Image 32"/>
+            <wp:cNvGraphicFramePr>
+              <a:graphicFrameLocks xmlns:a="http://schemas.openxmlformats.org/drawingml/2006/main" noChangeAspect="1"/>
+            </wp:cNvGraphicFramePr>
+            <a:graphic xmlns:a="http://schemas.openxmlformats.org/drawingml/2006/main">
+              <a:graphicData uri="http://schemas.openxmlformats.org/drawingml/2006/picture">
+                <pic:pic xmlns:pic="http://schemas.openxmlformats.org/drawingml/2006/picture">
+                  <pic:nvPicPr>
+                    <pic:cNvPr id="0" name="Picture 10"/>
+                    <pic:cNvPicPr>
+                      <a:picLocks noChangeAspect="1" noChangeArrowheads="1"/>
+                    </pic:cNvPicPr>
+                  </pic:nvPicPr>
+                  <pic:blipFill>
+                    <a:blip r:embed="rId53">
+                      <a:extLst>
+                        <a:ext uri="{28A0092B-C50C-407E-A947-70E740481C1C}">
+                          <a14:useLocalDpi xmlns:a14="http://schemas.microsoft.com/office/drawing/2010/main" val="0"/>
+                        </a:ext>
+                      </a:extLst>
+                    </a:blip>
+                    <a:srcRect/>
+                    <a:stretch>
+                      <a:fillRect/>
+                    </a:stretch>
+                  </pic:blipFill>
+                  <pic:spPr bwMode="auto">
+                    <a:xfrm>
+                      <a:off x="0" y="0"/>
+                      <a:ext cx="5762625" cy="2152650"/>
+                    </a:xfrm>
+                    <a:prstGeom prst="rect">
+                      <a:avLst/>
+                    </a:prstGeom>
+                    <a:noFill/>
+                    <a:ln>
+                      <a:noFill/>
+                    </a:ln>
+                  </pic:spPr>
+                </pic:pic>
+              </a:graphicData>
+            </a:graphic>
+          </wp:inline>
+        </w:drawing>
+      </w:r>
+    </w:p>
+    <w:p>
+      <w:r>
+        <w:lastRenderedPageBreak/>
+        <w:t xml:space="preserve">Choisissez le fichier </w:t>
+      </w:r>
+      <w:proofErr w:type="spellStart"/>
+      <w:r>
+        <w:t>install.sql</w:t>
+      </w:r>
+      <w:proofErr w:type="spellEnd"/>
+      <w:r>
+        <w:t xml:space="preserve"> dans le dossier « Install » puis cliquez sur exécuter.</w:t>
+      </w:r>
+      <w:r>
+        <w:br/>
+      </w:r>
+      <w:r>
+        <w:rPr>
+          <w:noProof/>
+          <w:lang w:eastAsia="fr-CH"/>
+        </w:rPr>
+        <w:drawing>
+          <wp:inline distT="0" distB="0" distL="0" distR="0">
+            <wp:extent cx="5524500" cy="7258050"/>
+            <wp:effectExtent l="0" t="0" r="0" b="0"/>
+            <wp:docPr id="34" name="Image 34"/>
+            <wp:cNvGraphicFramePr>
+              <a:graphicFrameLocks xmlns:a="http://schemas.openxmlformats.org/drawingml/2006/main" noChangeAspect="1"/>
+            </wp:cNvGraphicFramePr>
+            <a:graphic xmlns:a="http://schemas.openxmlformats.org/drawingml/2006/main">
+              <a:graphicData uri="http://schemas.openxmlformats.org/drawingml/2006/picture">
+                <pic:pic xmlns:pic="http://schemas.openxmlformats.org/drawingml/2006/picture">
+                  <pic:nvPicPr>
+                    <pic:cNvPr id="0" name="Picture 12"/>
+                    <pic:cNvPicPr>
+                      <a:picLocks noChangeAspect="1" noChangeArrowheads="1"/>
+                    </pic:cNvPicPr>
+                  </pic:nvPicPr>
+                  <pic:blipFill>
+                    <a:blip r:embed="rId54">
+                      <a:extLst>
+                        <a:ext uri="{28A0092B-C50C-407E-A947-70E740481C1C}">
+                          <a14:useLocalDpi xmlns:a14="http://schemas.microsoft.com/office/drawing/2010/main" val="0"/>
+                        </a:ext>
+                      </a:extLst>
+                    </a:blip>
+                    <a:srcRect/>
+                    <a:stretch>
+                      <a:fillRect/>
+                    </a:stretch>
+                  </pic:blipFill>
+                  <pic:spPr bwMode="auto">
+                    <a:xfrm>
+                      <a:off x="0" y="0"/>
+                      <a:ext cx="5524500" cy="7258050"/>
+                    </a:xfrm>
+                    <a:prstGeom prst="rect">
+                      <a:avLst/>
+                    </a:prstGeom>
+                    <a:noFill/>
+                    <a:ln>
+                      <a:noFill/>
+                    </a:ln>
+                  </pic:spPr>
+                </pic:pic>
+              </a:graphicData>
+            </a:graphic>
+          </wp:inline>
+        </w:drawing>
+      </w:r>
+    </w:p>
+    <w:p>
+      <w:r>
+        <w:t>Il vous suffit maintenant d’exécuter le fichier « SoundStream.exe »</w:t>
+      </w:r>
+      <w:r>
+        <w:t xml:space="preserve"> qui se trouve dans le dossier « App » dans le dossier « Install »</w:t>
+      </w:r>
+      <w:r>
+        <w:t>.</w:t>
+      </w:r>
+    </w:p>
+    <w:p>
+      <w:r>
+        <w:rPr>
+          <w:noProof/>
+          <w:lang w:eastAsia="fr-CH"/>
+        </w:rPr>
+        <w:drawing>
+          <wp:inline distT="0" distB="0" distL="0" distR="0">
+            <wp:extent cx="5715000" cy="704850"/>
+            <wp:effectExtent l="0" t="0" r="0" b="0"/>
+            <wp:docPr id="35" name="Image 35"/>
+            <wp:cNvGraphicFramePr>
+              <a:graphicFrameLocks xmlns:a="http://schemas.openxmlformats.org/drawingml/2006/main" noChangeAspect="1"/>
+            </wp:cNvGraphicFramePr>
+            <a:graphic xmlns:a="http://schemas.openxmlformats.org/drawingml/2006/main">
+              <a:graphicData uri="http://schemas.openxmlformats.org/drawingml/2006/picture">
+                <pic:pic xmlns:pic="http://schemas.openxmlformats.org/drawingml/2006/picture">
+                  <pic:nvPicPr>
+                    <pic:cNvPr id="0" name="Picture 13"/>
+                    <pic:cNvPicPr>
+                      <a:picLocks noChangeAspect="1" noChangeArrowheads="1"/>
+                    </pic:cNvPicPr>
+                  </pic:nvPicPr>
+                  <pic:blipFill>
+                    <a:blip r:embed="rId55">
+                      <a:extLst>
+                        <a:ext uri="{28A0092B-C50C-407E-A947-70E740481C1C}">
+                          <a14:useLocalDpi xmlns:a14="http://schemas.microsoft.com/office/drawing/2010/main" val="0"/>
+                        </a:ext>
+                      </a:extLst>
+                    </a:blip>
+                    <a:srcRect/>
+                    <a:stretch>
+                      <a:fillRect/>
+                    </a:stretch>
+                  </pic:blipFill>
+                  <pic:spPr bwMode="auto">
+                    <a:xfrm>
+                      <a:off x="0" y="0"/>
+                      <a:ext cx="5715000" cy="704850"/>
+                    </a:xfrm>
+                    <a:prstGeom prst="rect">
+                      <a:avLst/>
+                    </a:prstGeom>
+                    <a:noFill/>
+                    <a:ln>
+                      <a:noFill/>
+                    </a:ln>
+                  </pic:spPr>
+                </pic:pic>
+              </a:graphicData>
+            </a:graphic>
+          </wp:inline>
+        </w:drawing>
+      </w:r>
     </w:p>
     <w:sectPr>
       <w:pgSz w:w="11906" w:h="16838"/>
@@ -7705,9 +10135,9 @@
     </w:lvl>
   </w:abstractNum>
   <w:abstractNum w:abstractNumId="1" w15:restartNumberingAfterBreak="0">
-    <w:nsid w:val="210E5387"/>
+    <w:nsid w:val="1E7D515D"/>
     <w:multiLevelType w:val="hybridMultilevel"/>
-    <w:tmpl w:val="48623920"/>
+    <w:tmpl w:val="4C941A7C"/>
     <w:lvl w:ilvl="0" w:tplc="100C0001">
       <w:start w:val="1"/>
       <w:numFmt w:val="bullet"/>
@@ -7818,6 +10248,119 @@
     </w:lvl>
   </w:abstractNum>
   <w:abstractNum w:abstractNumId="2" w15:restartNumberingAfterBreak="0">
+    <w:nsid w:val="210E5387"/>
+    <w:multiLevelType w:val="hybridMultilevel"/>
+    <w:tmpl w:val="48623920"/>
+    <w:lvl w:ilvl="0" w:tplc="100C0001">
+      <w:start w:val="1"/>
+      <w:numFmt w:val="bullet"/>
+      <w:lvlText w:val=""/>
+      <w:lvlJc w:val="left"/>
+      <w:pPr>
+        <w:ind w:left="720" w:hanging="360"/>
+      </w:pPr>
+      <w:rPr>
+        <w:rFonts w:ascii="Symbol" w:hAnsi="Symbol" w:hint="default"/>
+      </w:rPr>
+    </w:lvl>
+    <w:lvl w:ilvl="1" w:tplc="100C0003" w:tentative="1">
+      <w:start w:val="1"/>
+      <w:numFmt w:val="bullet"/>
+      <w:lvlText w:val="o"/>
+      <w:lvlJc w:val="left"/>
+      <w:pPr>
+        <w:ind w:left="1440" w:hanging="360"/>
+      </w:pPr>
+      <w:rPr>
+        <w:rFonts w:ascii="Courier New" w:hAnsi="Courier New" w:cs="Courier New" w:hint="default"/>
+      </w:rPr>
+    </w:lvl>
+    <w:lvl w:ilvl="2" w:tplc="100C0005" w:tentative="1">
+      <w:start w:val="1"/>
+      <w:numFmt w:val="bullet"/>
+      <w:lvlText w:val=""/>
+      <w:lvlJc w:val="left"/>
+      <w:pPr>
+        <w:ind w:left="2160" w:hanging="360"/>
+      </w:pPr>
+      <w:rPr>
+        <w:rFonts w:ascii="Wingdings" w:hAnsi="Wingdings" w:hint="default"/>
+      </w:rPr>
+    </w:lvl>
+    <w:lvl w:ilvl="3" w:tplc="100C0001" w:tentative="1">
+      <w:start w:val="1"/>
+      <w:numFmt w:val="bullet"/>
+      <w:lvlText w:val=""/>
+      <w:lvlJc w:val="left"/>
+      <w:pPr>
+        <w:ind w:left="2880" w:hanging="360"/>
+      </w:pPr>
+      <w:rPr>
+        <w:rFonts w:ascii="Symbol" w:hAnsi="Symbol" w:hint="default"/>
+      </w:rPr>
+    </w:lvl>
+    <w:lvl w:ilvl="4" w:tplc="100C0003" w:tentative="1">
+      <w:start w:val="1"/>
+      <w:numFmt w:val="bullet"/>
+      <w:lvlText w:val="o"/>
+      <w:lvlJc w:val="left"/>
+      <w:pPr>
+        <w:ind w:left="3600" w:hanging="360"/>
+      </w:pPr>
+      <w:rPr>
+        <w:rFonts w:ascii="Courier New" w:hAnsi="Courier New" w:cs="Courier New" w:hint="default"/>
+      </w:rPr>
+    </w:lvl>
+    <w:lvl w:ilvl="5" w:tplc="100C0005" w:tentative="1">
+      <w:start w:val="1"/>
+      <w:numFmt w:val="bullet"/>
+      <w:lvlText w:val=""/>
+      <w:lvlJc w:val="left"/>
+      <w:pPr>
+        <w:ind w:left="4320" w:hanging="360"/>
+      </w:pPr>
+      <w:rPr>
+        <w:rFonts w:ascii="Wingdings" w:hAnsi="Wingdings" w:hint="default"/>
+      </w:rPr>
+    </w:lvl>
+    <w:lvl w:ilvl="6" w:tplc="100C0001" w:tentative="1">
+      <w:start w:val="1"/>
+      <w:numFmt w:val="bullet"/>
+      <w:lvlText w:val=""/>
+      <w:lvlJc w:val="left"/>
+      <w:pPr>
+        <w:ind w:left="5040" w:hanging="360"/>
+      </w:pPr>
+      <w:rPr>
+        <w:rFonts w:ascii="Symbol" w:hAnsi="Symbol" w:hint="default"/>
+      </w:rPr>
+    </w:lvl>
+    <w:lvl w:ilvl="7" w:tplc="100C0003" w:tentative="1">
+      <w:start w:val="1"/>
+      <w:numFmt w:val="bullet"/>
+      <w:lvlText w:val="o"/>
+      <w:lvlJc w:val="left"/>
+      <w:pPr>
+        <w:ind w:left="5760" w:hanging="360"/>
+      </w:pPr>
+      <w:rPr>
+        <w:rFonts w:ascii="Courier New" w:hAnsi="Courier New" w:cs="Courier New" w:hint="default"/>
+      </w:rPr>
+    </w:lvl>
+    <w:lvl w:ilvl="8" w:tplc="100C0005" w:tentative="1">
+      <w:start w:val="1"/>
+      <w:numFmt w:val="bullet"/>
+      <w:lvlText w:val=""/>
+      <w:lvlJc w:val="left"/>
+      <w:pPr>
+        <w:ind w:left="6480" w:hanging="360"/>
+      </w:pPr>
+      <w:rPr>
+        <w:rFonts w:ascii="Wingdings" w:hAnsi="Wingdings" w:hint="default"/>
+      </w:rPr>
+    </w:lvl>
+  </w:abstractNum>
+  <w:abstractNum w:abstractNumId="3" w15:restartNumberingAfterBreak="0">
     <w:nsid w:val="278D1109"/>
     <w:multiLevelType w:val="hybridMultilevel"/>
     <w:tmpl w:val="723E515E"/>
@@ -7931,7 +10474,7 @@
       </w:rPr>
     </w:lvl>
   </w:abstractNum>
-  <w:abstractNum w:abstractNumId="3" w15:restartNumberingAfterBreak="0">
+  <w:abstractNum w:abstractNumId="4" w15:restartNumberingAfterBreak="0">
     <w:nsid w:val="2C197BCD"/>
     <w:multiLevelType w:val="hybridMultilevel"/>
     <w:tmpl w:val="88EA2212"/>
@@ -8044,7 +10587,7 @@
       </w:rPr>
     </w:lvl>
   </w:abstractNum>
-  <w:abstractNum w:abstractNumId="4" w15:restartNumberingAfterBreak="0">
+  <w:abstractNum w:abstractNumId="5" w15:restartNumberingAfterBreak="0">
     <w:nsid w:val="2D6B1DBD"/>
     <w:multiLevelType w:val="hybridMultilevel"/>
     <w:tmpl w:val="09382E24"/>
@@ -8157,7 +10700,7 @@
       </w:rPr>
     </w:lvl>
   </w:abstractNum>
-  <w:abstractNum w:abstractNumId="5" w15:restartNumberingAfterBreak="0">
+  <w:abstractNum w:abstractNumId="6" w15:restartNumberingAfterBreak="0">
     <w:nsid w:val="2ED975B1"/>
     <w:multiLevelType w:val="hybridMultilevel"/>
     <w:tmpl w:val="A468BA68"/>
@@ -8243,7 +10786,7 @@
       </w:pPr>
     </w:lvl>
   </w:abstractNum>
-  <w:abstractNum w:abstractNumId="6" w15:restartNumberingAfterBreak="0">
+  <w:abstractNum w:abstractNumId="7" w15:restartNumberingAfterBreak="0">
     <w:nsid w:val="49FE491D"/>
     <w:multiLevelType w:val="hybridMultilevel"/>
     <w:tmpl w:val="45505B78"/>
@@ -8356,7 +10899,7 @@
       </w:rPr>
     </w:lvl>
   </w:abstractNum>
-  <w:abstractNum w:abstractNumId="7" w15:restartNumberingAfterBreak="0">
+  <w:abstractNum w:abstractNumId="8" w15:restartNumberingAfterBreak="0">
     <w:nsid w:val="5459284A"/>
     <w:multiLevelType w:val="hybridMultilevel"/>
     <w:tmpl w:val="9E8618E8"/>
@@ -8469,7 +11012,7 @@
       </w:rPr>
     </w:lvl>
   </w:abstractNum>
-  <w:abstractNum w:abstractNumId="8" w15:restartNumberingAfterBreak="0">
+  <w:abstractNum w:abstractNumId="9" w15:restartNumberingAfterBreak="0">
     <w:nsid w:val="5AFB0F8C"/>
     <w:multiLevelType w:val="hybridMultilevel"/>
     <w:tmpl w:val="6722E85A"/>
@@ -8582,7 +11125,7 @@
       </w:rPr>
     </w:lvl>
   </w:abstractNum>
-  <w:abstractNum w:abstractNumId="9" w15:restartNumberingAfterBreak="0">
+  <w:abstractNum w:abstractNumId="10" w15:restartNumberingAfterBreak="0">
     <w:nsid w:val="7A0858C0"/>
     <w:multiLevelType w:val="hybridMultilevel"/>
     <w:tmpl w:val="2C04F100"/>
@@ -8696,34 +11239,37 @@
     </w:lvl>
   </w:abstractNum>
   <w:num w:numId="1">
+    <w:abstractNumId w:val="6"/>
+  </w:num>
+  <w:num w:numId="2">
+    <w:abstractNumId w:val="8"/>
+  </w:num>
+  <w:num w:numId="3">
     <w:abstractNumId w:val="5"/>
   </w:num>
-  <w:num w:numId="2">
+  <w:num w:numId="4">
+    <w:abstractNumId w:val="10"/>
+  </w:num>
+  <w:num w:numId="5">
+    <w:abstractNumId w:val="3"/>
+  </w:num>
+  <w:num w:numId="6">
     <w:abstractNumId w:val="7"/>
   </w:num>
-  <w:num w:numId="3">
-    <w:abstractNumId w:val="4"/>
-  </w:num>
-  <w:num w:numId="4">
+  <w:num w:numId="7">
     <w:abstractNumId w:val="9"/>
   </w:num>
-  <w:num w:numId="5">
+  <w:num w:numId="8">
     <w:abstractNumId w:val="2"/>
   </w:num>
-  <w:num w:numId="6">
-    <w:abstractNumId w:val="6"/>
-  </w:num>
-  <w:num w:numId="7">
-    <w:abstractNumId w:val="8"/>
-  </w:num>
-  <w:num w:numId="8">
-    <w:abstractNumId w:val="1"/>
-  </w:num>
   <w:num w:numId="9">
-    <w:abstractNumId w:val="3"/>
+    <w:abstractNumId w:val="4"/>
   </w:num>
   <w:num w:numId="10">
     <w:abstractNumId w:val="0"/>
+  </w:num>
+  <w:num w:numId="11">
+    <w:abstractNumId w:val="1"/>
   </w:num>
 </w:numbering>
 </file>
@@ -9195,7 +11741,6 @@
   <w:style w:type="character" w:default="1" w:styleId="Policepardfaut">
     <w:name w:val="Default Paragraph Font"/>
     <w:uiPriority w:val="1"/>
-    <w:semiHidden/>
     <w:unhideWhenUsed/>
   </w:style>
   <w:style w:type="table" w:default="1" w:styleId="TableauNormal">
@@ -9432,6 +11977,18 @@
       <w:color w:val="C45911" w:themeColor="accent2" w:themeShade="BF"/>
       <w:sz w:val="24"/>
       <w:shd w:val="solid" w:color="auto" w:fill="auto"/>
+    </w:rPr>
+  </w:style>
+  <w:style w:type="character" w:styleId="Lienhypertextesuivivisit">
+    <w:name w:val="FollowedHyperlink"/>
+    <w:basedOn w:val="Policepardfaut"/>
+    <w:uiPriority w:val="99"/>
+    <w:semiHidden/>
+    <w:unhideWhenUsed/>
+    <w:rsid w:val="00B41FE5"/>
+    <w:rPr>
+      <w:color w:val="954F72" w:themeColor="followedHyperlink"/>
+      <w:u w:val="single"/>
     </w:rPr>
   </w:style>
 </w:styles>
@@ -9703,7 +12260,7 @@
 </file>
 
 <file path=customXml/itemProps1.xml><?xml version="1.0" encoding="utf-8"?>
-<ds:datastoreItem xmlns:ds="http://schemas.openxmlformats.org/officeDocument/2006/customXml" ds:itemID="{34134977-708B-41A3-8D05-B905BE68A745}">
+<ds:datastoreItem xmlns:ds="http://schemas.openxmlformats.org/officeDocument/2006/customXml" ds:itemID="{49EF7253-98FC-4F24-A11C-0DDE2CA71888}">
   <ds:schemaRefs>
     <ds:schemaRef ds:uri="http://schemas.openxmlformats.org/officeDocument/2006/bibliography"/>
   </ds:schemaRefs>

</xml_diff>

<commit_message>
Snippets modifié + doc MAJ
</commit_message>
<xml_diff>
--- a/Documentation/Documentation_CSharp.docx
+++ b/Documentation/Documentation_CSharp.docx
@@ -155,7 +155,6 @@
                                     <w:dataBinding w:prefixMappings="xmlns:ns0='http://purl.org/dc/elements/1.1/' xmlns:ns1='http://schemas.openxmlformats.org/package/2006/metadata/core-properties' " w:xpath="/ns1:coreProperties[1]/ns0:subject[1]" w:storeItemID="{6C3C8BC8-F283-45AE-878A-BAB7291924A1}"/>
                                     <w:text/>
                                   </w:sdtPr>
-                                  <w:sdtEndPr/>
                                   <w:sdtContent>
                                     <w:r>
                                       <w:rPr>
@@ -270,7 +269,6 @@
                               <w:dataBinding w:prefixMappings="xmlns:ns0='http://purl.org/dc/elements/1.1/' xmlns:ns1='http://schemas.openxmlformats.org/package/2006/metadata/core-properties' " w:xpath="/ns1:coreProperties[1]/ns0:subject[1]" w:storeItemID="{6C3C8BC8-F283-45AE-878A-BAB7291924A1}"/>
                               <w:text/>
                             </w:sdtPr>
-                            <w:sdtEndPr/>
                             <w:sdtContent>
                               <w:r>
                                 <w:rPr>
@@ -913,7 +911,6 @@
                                     <w:dataBinding w:prefixMappings="xmlns:ns0='http://schemas.openxmlformats.org/officeDocument/2006/extended-properties' " w:xpath="/ns0:Properties[1]/ns0:Company[1]" w:storeItemID="{6668398D-A668-4E3E-A5EB-62B293D839F1}"/>
                                     <w:text/>
                                   </w:sdtPr>
-                                  <w:sdtEndPr/>
                                   <w:sdtContent>
                                     <w:r>
                                       <w:rPr>
@@ -940,7 +937,6 @@
                                   <w:dataBinding w:prefixMappings="xmlns:ns0='http://purl.org/dc/elements/1.1/' xmlns:ns1='http://schemas.openxmlformats.org/package/2006/metadata/core-properties' " w:xpath="/ns1:coreProperties[1]/ns1:category[1]" w:storeItemID="{6C3C8BC8-F283-45AE-878A-BAB7291924A1}"/>
                                   <w:text/>
                                 </w:sdtPr>
-                                <w:sdtEndPr/>
                                 <w:sdtContent>
                                   <w:p>
                                     <w:pPr>
@@ -1012,7 +1008,6 @@
                               <w:dataBinding w:prefixMappings="xmlns:ns0='http://schemas.openxmlformats.org/officeDocument/2006/extended-properties' " w:xpath="/ns0:Properties[1]/ns0:Company[1]" w:storeItemID="{6668398D-A668-4E3E-A5EB-62B293D839F1}"/>
                               <w:text/>
                             </w:sdtPr>
-                            <w:sdtEndPr/>
                             <w:sdtContent>
                               <w:r>
                                 <w:rPr>
@@ -1039,7 +1034,6 @@
                             <w:dataBinding w:prefixMappings="xmlns:ns0='http://purl.org/dc/elements/1.1/' xmlns:ns1='http://schemas.openxmlformats.org/package/2006/metadata/core-properties' " w:xpath="/ns1:coreProperties[1]/ns1:category[1]" w:storeItemID="{6C3C8BC8-F283-45AE-878A-BAB7291924A1}"/>
                             <w:text/>
                           </w:sdtPr>
-                          <w:sdtEndPr/>
                           <w:sdtContent>
                             <w:p>
                               <w:pPr>
@@ -4036,7 +4030,7 @@
       </w:r>
       <w:r>
         <w:pict>
-          <v:shape id="_x0000_i1027" type="#_x0000_t75" style="width:437.8pt;height:277.3pt">
+          <v:shape id="_x0000_i1027" type="#_x0000_t75" style="width:438pt;height:277.5pt">
             <v:imagedata r:id="rId15" o:title="Recherche musiques"/>
           </v:shape>
         </w:pict>
@@ -4105,7 +4099,7 @@
       </w:r>
       <w:r>
         <w:pict>
-          <v:shape id="_x0000_i1028" type="#_x0000_t75" style="width:453.2pt;height:287.1pt">
+          <v:shape id="_x0000_i1028" type="#_x0000_t75" style="width:453pt;height:287.25pt">
             <v:imagedata r:id="rId16" o:title="Favoris"/>
           </v:shape>
         </w:pict>
@@ -4164,7 +4158,7 @@
       </w:r>
       <w:r>
         <w:pict>
-          <v:shape id="_x0000_i1029" type="#_x0000_t75" style="width:453.2pt;height:287.1pt">
+          <v:shape id="_x0000_i1029" type="#_x0000_t75" style="width:453pt;height:287.25pt">
             <v:imagedata r:id="rId17" o:title="Playlist"/>
           </v:shape>
         </w:pict>
@@ -4256,6 +4250,9 @@
       </w:r>
     </w:p>
     <w:p>
+      <w:pPr>
+        <w:keepNext/>
+      </w:pPr>
       <w:r>
         <w:rPr>
           <w:noProof/>
@@ -4301,6 +4298,35 @@
     </w:p>
     <w:p>
       <w:pPr>
+        <w:pStyle w:val="Lgende"/>
+      </w:pPr>
+      <w:r>
+        <w:t xml:space="preserve">Figure </w:t>
+      </w:r>
+      <w:r>
+        <w:fldChar w:fldCharType="begin"/>
+      </w:r>
+      <w:r>
+        <w:instrText xml:space="preserve"> SEQ Figure \* ARABIC </w:instrText>
+      </w:r>
+      <w:r>
+        <w:fldChar w:fldCharType="separate"/>
+      </w:r>
+      <w:r>
+        <w:rPr>
+          <w:noProof/>
+        </w:rPr>
+        <w:t>6</w:t>
+      </w:r>
+      <w:r>
+        <w:fldChar w:fldCharType="end"/>
+      </w:r>
+      <w:r>
+        <w:t xml:space="preserve"> Planning initial</w:t>
+      </w:r>
+    </w:p>
+    <w:p>
+      <w:pPr>
         <w:pStyle w:val="Titre1"/>
       </w:pPr>
       <w:bookmarkStart w:id="13" w:name="_Toc482367357"/>
@@ -4498,9 +4524,9 @@
     </w:p>
     <w:p>
       <w:pPr>
+        <w:keepNext/>
         <w:jc w:val="center"/>
       </w:pPr>
-      <w:bookmarkStart w:id="16" w:name="_GoBack"/>
       <w:r>
         <w:lastRenderedPageBreak/>
         <w:pict>
@@ -4509,32 +4535,64 @@
           </v:shape>
         </w:pict>
       </w:r>
+    </w:p>
+    <w:p>
+      <w:pPr>
+        <w:pStyle w:val="Lgende"/>
+        <w:jc w:val="center"/>
+      </w:pPr>
+      <w:r>
+        <w:t xml:space="preserve">Figure </w:t>
+      </w:r>
+      <w:r>
+        <w:fldChar w:fldCharType="begin"/>
+      </w:r>
+      <w:r>
+        <w:instrText xml:space="preserve"> SEQ Figure \* ARABIC </w:instrText>
+      </w:r>
+      <w:r>
+        <w:fldChar w:fldCharType="separate"/>
+      </w:r>
+      <w:r>
+        <w:rPr>
+          <w:noProof/>
+        </w:rPr>
+        <w:t>7</w:t>
+      </w:r>
+      <w:r>
+        <w:fldChar w:fldCharType="end"/>
+      </w:r>
+      <w:r>
+        <w:t xml:space="preserve"> A</w:t>
+      </w:r>
+      <w:r>
+        <w:t>rborescence</w:t>
+      </w:r>
+    </w:p>
+    <w:p>
+      <w:pPr>
+        <w:pStyle w:val="Titre2"/>
+      </w:pPr>
+      <w:bookmarkStart w:id="16" w:name="_Toc482367360"/>
+      <w:r>
+        <w:t>Définition de la charte graphique</w:t>
+      </w:r>
       <w:bookmarkEnd w:id="16"/>
     </w:p>
     <w:p>
+      <w:r>
+        <w:t>Concernant la charte graphique j’ai choisi de faire quelque chose de sobre et d’intuitif avec mes connaissances. C’est pour ça que j’ai choisi de n’avoir que deux fenêtres afin de ne pas perdre l’utilisateur. Puis pour les couleurs j’ai décidé de rester sur quelque chose de sobre, en l’occurrence du blanc.</w:t>
+      </w:r>
+    </w:p>
+    <w:p>
       <w:pPr>
         <w:pStyle w:val="Titre2"/>
       </w:pPr>
-      <w:bookmarkStart w:id="17" w:name="_Toc482367360"/>
-      <w:r>
-        <w:t>Définition de la charte graphique</w:t>
+      <w:bookmarkStart w:id="17" w:name="_Toc482367361"/>
+      <w:r>
+        <w:t>Maquette graphique</w:t>
       </w:r>
       <w:bookmarkEnd w:id="17"/>
-    </w:p>
-    <w:p>
-      <w:r>
-        <w:t>Concernant la charte graphique j’ai choisi de faire quelque chose de sobre et d’intuitif avec mes connaissances. C’est pour ça que j’ai choisi de n’avoir que deux fenêtres afin de ne pas perdre l’utilisateur. Puis pour les couleurs j’ai décidé de rester sur quelque chose de sobre, en l’occurrence du blanc.</w:t>
-      </w:r>
-    </w:p>
-    <w:p>
-      <w:pPr>
-        <w:pStyle w:val="Titre2"/>
-      </w:pPr>
-      <w:bookmarkStart w:id="18" w:name="_Toc482367361"/>
-      <w:r>
-        <w:t>Maquette graphique</w:t>
-      </w:r>
-      <w:bookmarkEnd w:id="18"/>
     </w:p>
     <w:p>
       <w:r>
@@ -4614,7 +4672,7 @@
         <w:rPr>
           <w:noProof/>
         </w:rPr>
-        <w:t>6</w:t>
+        <w:t>8</w:t>
       </w:r>
       <w:r>
         <w:rPr>
@@ -4700,7 +4758,7 @@
         <w:rPr>
           <w:noProof/>
         </w:rPr>
-        <w:t>7</w:t>
+        <w:t>9</w:t>
       </w:r>
       <w:r>
         <w:rPr>
@@ -4793,10 +4851,7 @@
         <w:fldChar w:fldCharType="begin"/>
       </w:r>
       <w:r>
-        <w:instrText xml:space="preserve"> SEQ F</w:instrText>
-      </w:r>
-      <w:r>
-        <w:instrText xml:space="preserve">igure \* ARABIC </w:instrText>
+        <w:instrText xml:space="preserve"> SEQ Figure \* ARABIC </w:instrText>
       </w:r>
       <w:r>
         <w:fldChar w:fldCharType="separate"/>
@@ -4805,7 +4860,7 @@
         <w:rPr>
           <w:noProof/>
         </w:rPr>
-        <w:t>8</w:t>
+        <w:t>10</w:t>
       </w:r>
       <w:r>
         <w:rPr>
@@ -4906,7 +4961,7 @@
         <w:rPr>
           <w:noProof/>
         </w:rPr>
-        <w:t>9</w:t>
+        <w:t>11</w:t>
       </w:r>
       <w:r>
         <w:rPr>
@@ -5005,7 +5060,7 @@
         <w:rPr>
           <w:noProof/>
         </w:rPr>
-        <w:t>10</w:t>
+        <w:t>12</w:t>
       </w:r>
       <w:r>
         <w:rPr>
@@ -5027,12 +5082,12 @@
       <w:pPr>
         <w:pStyle w:val="Titre2"/>
       </w:pPr>
-      <w:bookmarkStart w:id="19" w:name="_Toc482367362"/>
+      <w:bookmarkStart w:id="18" w:name="_Toc482367362"/>
       <w:r>
         <w:lastRenderedPageBreak/>
         <w:t>Conception de la base de données</w:t>
       </w:r>
-      <w:bookmarkEnd w:id="19"/>
+      <w:bookmarkEnd w:id="18"/>
     </w:p>
     <w:p>
       <w:r>
@@ -5107,7 +5162,7 @@
         <w:rPr>
           <w:noProof/>
         </w:rPr>
-        <w:t>11</w:t>
+        <w:t>13</w:t>
       </w:r>
       <w:r>
         <w:rPr>
@@ -5195,7 +5250,7 @@
         <w:rPr>
           <w:noProof/>
         </w:rPr>
-        <w:t>12</w:t>
+        <w:t>14</w:t>
       </w:r>
       <w:r>
         <w:rPr>
@@ -5212,11 +5267,11 @@
       <w:pPr>
         <w:pStyle w:val="Titre2"/>
       </w:pPr>
-      <w:bookmarkStart w:id="20" w:name="_Toc482367363"/>
+      <w:bookmarkStart w:id="19" w:name="_Toc482367363"/>
       <w:r>
         <w:t>Interrogation</w:t>
       </w:r>
-      <w:bookmarkEnd w:id="20"/>
+      <w:bookmarkEnd w:id="19"/>
     </w:p>
     <w:p>
       <w:r>
@@ -5740,12 +5795,12 @@
       <w:pPr>
         <w:pStyle w:val="Titre2"/>
       </w:pPr>
-      <w:bookmarkStart w:id="21" w:name="_Toc482367364"/>
+      <w:bookmarkStart w:id="20" w:name="_Toc482367364"/>
       <w:r>
         <w:lastRenderedPageBreak/>
         <w:t>Conception du code</w:t>
       </w:r>
-      <w:bookmarkEnd w:id="21"/>
+      <w:bookmarkEnd w:id="20"/>
     </w:p>
     <w:p>
       <w:r>
@@ -5830,7 +5885,7 @@
         <w:rPr>
           <w:noProof/>
         </w:rPr>
-        <w:t>13</w:t>
+        <w:t>15</w:t>
       </w:r>
       <w:r>
         <w:rPr>
@@ -5937,7 +5992,7 @@
         <w:rPr>
           <w:noProof/>
         </w:rPr>
-        <w:t>14</w:t>
+        <w:t>16</w:t>
       </w:r>
       <w:r>
         <w:rPr>
@@ -6039,7 +6094,7 @@
         <w:rPr>
           <w:noProof/>
         </w:rPr>
-        <w:t>15</w:t>
+        <w:t>17</w:t>
       </w:r>
       <w:r>
         <w:rPr>
@@ -6149,7 +6204,7 @@
         <w:rPr>
           <w:noProof/>
         </w:rPr>
-        <w:t>16</w:t>
+        <w:t>18</w:t>
       </w:r>
       <w:r>
         <w:rPr>
@@ -6172,178 +6227,111 @@
         <w:br/>
       </w:r>
       <w:r>
-        <w:t>La classe Db est une des plus importantes c’est elle qui s’occupe de la communication avec la base de données. On voit donc que ses propriétés servent à stocker les données de connexion à la base (adresse, nom de la base de données, nom d’utilisateur et mot de passe). Les méthodes ont très souvent la même forme. Pour les méthodes retournant un résultat une liste d’objets (que nous avons vu plus tôt) est retournée.</w:t>
+        <w:t xml:space="preserve">La classe Db est une des plus importantes c’est elle qui s’occupe de la communication avec la base de données. On voit donc que ses propriétés servent à stocker les données de connexion à la base (adresse, nom de la base de données, nom d’utilisateur et mot de passe). Les méthodes ont très souvent la même forme. Pour les méthodes retournant un résultat une liste d’objets (que nous avons vu plus </w:t>
+      </w:r>
+      <w:r>
+        <w:lastRenderedPageBreak/>
+        <w:t>tôt) est retournée.</w:t>
       </w:r>
       <w:r>
         <w:br/>
       </w:r>
-      <w:bookmarkStart w:id="22" w:name="_MON_1556447332"/>
-      <w:bookmarkEnd w:id="22"/>
+      <w:bookmarkStart w:id="21" w:name="_MON_1556714793"/>
+      <w:bookmarkEnd w:id="21"/>
       <w:r>
         <w:object w:dxaOrig="9072" w:dyaOrig="6184">
-          <v:shape id="_x0000_i1037" type="#_x0000_t75" style="width:453.6pt;height:309.2pt" o:ole="">
+          <v:shape id="_x0000_i1035" type="#_x0000_t75" style="width:453.75pt;height:309pt" o:ole="">
             <v:imagedata r:id="rId31" o:title=""/>
           </v:shape>
-          <o:OLEObject Type="Embed" ProgID="Word.OpenDocumentText.12" ShapeID="_x0000_i1037" DrawAspect="Content" ObjectID="_1556449305" r:id="rId32"/>
+          <o:OLEObject Type="Embed" ProgID="Word.OpenDocumentText.12" ShapeID="_x0000_i1035" DrawAspect="Content" ObjectID="_1556715474" r:id="rId32"/>
         </w:object>
       </w:r>
-      <w:r>
-        <w:br/>
+    </w:p>
+    <w:p>
+      <w:pPr>
+        <w:pStyle w:val="Lgende"/>
+      </w:pPr>
+      <w:r>
+        <w:t xml:space="preserve">Figure </w:t>
+      </w:r>
+      <w:r>
+        <w:fldChar w:fldCharType="begin"/>
+      </w:r>
+      <w:r>
+        <w:instrText xml:space="preserve"> SEQ Figure \* ARABIC </w:instrText>
+      </w:r>
+      <w:r>
+        <w:fldChar w:fldCharType="separate"/>
       </w:r>
       <w:r>
         <w:rPr>
           <w:noProof/>
-          <w:lang w:eastAsia="fr-CH"/>
-        </w:rPr>
-        <w:drawing>
-          <wp:inline distT="0" distB="0" distL="0" distR="0" wp14:anchorId="4856F9BD" wp14:editId="3812751D">
-            <wp:extent cx="5760720" cy="2428240"/>
-            <wp:effectExtent l="0" t="0" r="0" b="0"/>
-            <wp:docPr id="17" name="Image 17"/>
-            <wp:cNvGraphicFramePr>
-              <a:graphicFrameLocks xmlns:a="http://schemas.openxmlformats.org/drawingml/2006/main" noChangeAspect="1"/>
-            </wp:cNvGraphicFramePr>
-            <a:graphic xmlns:a="http://schemas.openxmlformats.org/drawingml/2006/main">
-              <a:graphicData uri="http://schemas.openxmlformats.org/drawingml/2006/picture">
-                <pic:pic xmlns:pic="http://schemas.openxmlformats.org/drawingml/2006/picture">
-                  <pic:nvPicPr>
-                    <pic:cNvPr id="1" name=""/>
-                    <pic:cNvPicPr/>
-                  </pic:nvPicPr>
-                  <pic:blipFill>
-                    <a:blip r:embed="rId33"/>
-                    <a:stretch>
-                      <a:fillRect/>
-                    </a:stretch>
-                  </pic:blipFill>
-                  <pic:spPr>
-                    <a:xfrm>
-                      <a:off x="0" y="0"/>
-                      <a:ext cx="5760720" cy="2428240"/>
-                    </a:xfrm>
-                    <a:prstGeom prst="rect">
-                      <a:avLst/>
-                    </a:prstGeom>
-                  </pic:spPr>
-                </pic:pic>
-              </a:graphicData>
-            </a:graphic>
-          </wp:inline>
-        </w:drawing>
-      </w:r>
-    </w:p>
-    <w:p>
-      <w:pPr>
-        <w:pStyle w:val="Lgende"/>
-      </w:pPr>
-      <w:r>
-        <w:t xml:space="preserve">Figure </w:t>
-      </w:r>
-      <w:r>
-        <w:fldChar w:fldCharType="begin"/>
-      </w:r>
-      <w:r>
-        <w:instrText xml:space="preserve"> SEQ Figure \* ARABIC </w:instrText>
-      </w:r>
-      <w:r>
-        <w:fldChar w:fldCharType="separate"/>
+        </w:rPr>
+        <w:t>19</w:t>
       </w:r>
       <w:r>
         <w:rPr>
           <w:noProof/>
         </w:rPr>
-        <w:t>17</w:t>
-      </w:r>
-      <w:r>
-        <w:rPr>
-          <w:noProof/>
-        </w:rPr>
         <w:fldChar w:fldCharType="end"/>
       </w:r>
       <w:r>
-        <w:t xml:space="preserve"> Méthode TestConnection</w:t>
-      </w:r>
+        <w:t xml:space="preserve"> Méthode </w:t>
+      </w:r>
+      <w:proofErr w:type="spellStart"/>
+      <w:r>
+        <w:t>TestConnection</w:t>
+      </w:r>
+      <w:proofErr w:type="spellEnd"/>
     </w:p>
     <w:p>
       <w:pPr>
         <w:keepNext/>
       </w:pPr>
       <w:r>
-        <w:lastRenderedPageBreak/>
         <w:br/>
         <w:t>Les requêtes qui ne retournent rien sont sous cette forme :</w:t>
       </w:r>
       <w:r>
         <w:br/>
       </w:r>
+      <w:bookmarkStart w:id="22" w:name="_MON_1556714864"/>
+      <w:bookmarkEnd w:id="22"/>
+      <w:r>
+        <w:object w:dxaOrig="9072" w:dyaOrig="5295">
+          <v:shape id="_x0000_i1088" type="#_x0000_t75" style="width:453.75pt;height:264.75pt" o:ole="">
+            <v:imagedata r:id="rId33" o:title=""/>
+          </v:shape>
+          <o:OLEObject Type="Embed" ProgID="Word.OpenDocumentText.12" ShapeID="_x0000_i1088" DrawAspect="Content" ObjectID="_1556715475" r:id="rId34"/>
+        </w:object>
+      </w:r>
+    </w:p>
+    <w:p>
+      <w:pPr>
+        <w:pStyle w:val="Lgende"/>
+      </w:pPr>
+      <w:r>
+        <w:t xml:space="preserve">Figure </w:t>
+      </w:r>
+      <w:r>
+        <w:fldChar w:fldCharType="begin"/>
+      </w:r>
+      <w:r>
+        <w:instrText xml:space="preserve"> SEQ Figure \* ARABIC </w:instrText>
+      </w:r>
+      <w:r>
+        <w:fldChar w:fldCharType="separate"/>
+      </w:r>
       <w:r>
         <w:rPr>
           <w:noProof/>
-          <w:lang w:eastAsia="fr-CH"/>
-        </w:rPr>
-        <w:drawing>
-          <wp:inline distT="0" distB="0" distL="0" distR="0" wp14:anchorId="5DF234FD" wp14:editId="1AC14272">
-            <wp:extent cx="5760720" cy="2303145"/>
-            <wp:effectExtent l="0" t="0" r="0" b="1905"/>
-            <wp:docPr id="18" name="Image 18"/>
-            <wp:cNvGraphicFramePr>
-              <a:graphicFrameLocks xmlns:a="http://schemas.openxmlformats.org/drawingml/2006/main" noChangeAspect="1"/>
-            </wp:cNvGraphicFramePr>
-            <a:graphic xmlns:a="http://schemas.openxmlformats.org/drawingml/2006/main">
-              <a:graphicData uri="http://schemas.openxmlformats.org/drawingml/2006/picture">
-                <pic:pic xmlns:pic="http://schemas.openxmlformats.org/drawingml/2006/picture">
-                  <pic:nvPicPr>
-                    <pic:cNvPr id="1" name=""/>
-                    <pic:cNvPicPr/>
-                  </pic:nvPicPr>
-                  <pic:blipFill>
-                    <a:blip r:embed="rId34"/>
-                    <a:stretch>
-                      <a:fillRect/>
-                    </a:stretch>
-                  </pic:blipFill>
-                  <pic:spPr>
-                    <a:xfrm>
-                      <a:off x="0" y="0"/>
-                      <a:ext cx="5760720" cy="2303145"/>
-                    </a:xfrm>
-                    <a:prstGeom prst="rect">
-                      <a:avLst/>
-                    </a:prstGeom>
-                  </pic:spPr>
-                </pic:pic>
-              </a:graphicData>
-            </a:graphic>
-          </wp:inline>
-        </w:drawing>
-      </w:r>
-    </w:p>
-    <w:p>
-      <w:pPr>
-        <w:pStyle w:val="Lgende"/>
-      </w:pPr>
-      <w:r>
-        <w:t xml:space="preserve">Figure </w:t>
-      </w:r>
-      <w:r>
-        <w:fldChar w:fldCharType="begin"/>
-      </w:r>
-      <w:r>
-        <w:instrText xml:space="preserve"> SEQ Figure \* ARABIC </w:instrText>
-      </w:r>
-      <w:r>
-        <w:fldChar w:fldCharType="separate"/>
+        </w:rPr>
+        <w:t>20</w:t>
       </w:r>
       <w:r>
         <w:rPr>
           <w:noProof/>
         </w:rPr>
-        <w:t>18</w:t>
-      </w:r>
-      <w:r>
-        <w:rPr>
-          <w:noProof/>
-        </w:rPr>
         <w:fldChar w:fldCharType="end"/>
       </w:r>
       <w:r>
@@ -6352,6 +6340,7 @@
     </w:p>
     <w:p>
       <w:r>
+        <w:lastRenderedPageBreak/>
         <w:br/>
         <w:t>En général cette classe est plutôt répétitive mais importante.</w:t>
       </w:r>
@@ -6434,7 +6423,7 @@
         <w:rPr>
           <w:noProof/>
         </w:rPr>
-        <w:t>19</w:t>
+        <w:t>21</w:t>
       </w:r>
       <w:r>
         <w:rPr>
@@ -6475,25 +6464,93 @@
         <w:t>sic est selon moi la plus importante car c’est elle qui s’occupe de la lecture depuis le serveur http. Voici comment elle fonctionne.</w:t>
       </w:r>
       <w:r>
-        <w:t xml:space="preserve"> Tout d’abord un objet « WindowsMediaPlayer » est créer, c’est lui qui va s’occuper de tout la classe est juste là pour l’encapsuler et faciliter son utilisation. J’ai donc créer des méthodes pour gérer le volume, le temps du média, la lecture ainsi que le lien de lecture. Pour </w:t>
+        <w:t xml:space="preserve"> Tout d’abord un objet « WindowsMediaPlayer » est créer, c’est lui qui va s’occuper de tout la classe est juste là pour l’encapsuler et faciliter son utilisation. J’ai donc créer des méthodes pour gérer le volume, le temps du média, la lecture ainsi que le lien de lecture. Pour lire une musique en ligne il suffit d’indiquer au lecteur le lien et il chargera la musique automatiquement.</w:t>
+      </w:r>
+    </w:p>
+    <w:p>
+      <w:r>
+        <w:t>Pour le reste de l’application la vue contient un mélange de tous ce que je vous ai montré plus tôt dans de multiples événemen</w:t>
+      </w:r>
+      <w:r>
+        <w:t xml:space="preserve">ts. Cependant je vais </w:t>
+      </w:r>
+      <w:r>
+        <w:t>détailler</w:t>
+      </w:r>
+      <w:r>
+        <w:t xml:space="preserve"> ce que l’on y trouve.</w:t>
+      </w:r>
+    </w:p>
+    <w:p>
+      <w:pPr>
+        <w:keepNext/>
+      </w:pPr>
+      <w:r>
+        <w:t>Pour commencer la fenêtre de connexion. Rien de spécial si nous cliquons sur le lien la textbox de confirmation de mot de passe devient visible et nous pouvons nous inscrire. Puis toutes les vérifications de texte sont faites sur les champs pour la connexion ou l’inscription.</w:t>
+      </w:r>
+      <w:r>
+        <w:t xml:space="preserve"> J’avais besoin d’une méthode pour hasher les mots de passe en Md5</w:t>
+      </w:r>
+      <w:r>
+        <w:t xml:space="preserve"> j’ai donc effectué une petite recherche et j’ai trouvé ceci qui marche </w:t>
       </w:r>
       <w:r>
         <w:lastRenderedPageBreak/>
-        <w:t>lire une musique en ligne il suffit d’indiquer au lecteur le lien et il chargera la musique automatiquement.</w:t>
-      </w:r>
-    </w:p>
-    <w:p>
-      <w:r>
-        <w:t>Pour le reste de l’application la vue contient un mélange de tous ce que je vous ai montré plus tôt dans de multiples événemen</w:t>
-      </w:r>
-      <w:r>
-        <w:t xml:space="preserve">ts. Cependant je vais </w:t>
-      </w:r>
-      <w:r>
-        <w:t>détailler</w:t>
-      </w:r>
-      <w:r>
-        <w:t xml:space="preserve"> ce que l’on y trouve.</w:t>
+        <w:t>très bien</w:t>
+      </w:r>
+      <w:r>
+        <w:t>.</w:t>
+      </w:r>
+      <w:r>
+        <w:br/>
+      </w:r>
+      <w:bookmarkStart w:id="23" w:name="_MON_1556714949"/>
+      <w:bookmarkEnd w:id="23"/>
+      <w:r>
+        <w:object w:dxaOrig="9072" w:dyaOrig="4404">
+          <v:shape id="_x0000_i1041" type="#_x0000_t75" style="width:453.75pt;height:220.5pt" o:ole="">
+            <v:imagedata r:id="rId36" o:title=""/>
+          </v:shape>
+          <o:OLEObject Type="Embed" ProgID="Word.OpenDocumentText.12" ShapeID="_x0000_i1041" DrawAspect="Content" ObjectID="_1556715476" r:id="rId37"/>
+        </w:object>
+      </w:r>
+    </w:p>
+    <w:p>
+      <w:pPr>
+        <w:pStyle w:val="Lgende"/>
+      </w:pPr>
+      <w:r>
+        <w:t xml:space="preserve">Figure </w:t>
+      </w:r>
+      <w:r>
+        <w:fldChar w:fldCharType="begin"/>
+      </w:r>
+      <w:r>
+        <w:instrText xml:space="preserve"> SEQ Figure \* ARABIC </w:instrText>
+      </w:r>
+      <w:r>
+        <w:fldChar w:fldCharType="separate"/>
+      </w:r>
+      <w:r>
+        <w:rPr>
+          <w:noProof/>
+        </w:rPr>
+        <w:t>22</w:t>
+      </w:r>
+      <w:r>
+        <w:rPr>
+          <w:noProof/>
+        </w:rPr>
+        <w:fldChar w:fldCharType="end"/>
+      </w:r>
+      <w:r>
+        <w:t xml:space="preserve"> Méthode </w:t>
+      </w:r>
+      <w:r>
+        <w:rPr>
+          <w:noProof/>
+        </w:rPr>
+        <w:t xml:space="preserve"> PasswordHash</w:t>
       </w:r>
     </w:p>
     <w:p>
@@ -6501,13 +6558,139 @@
         <w:keepNext/>
       </w:pPr>
       <w:r>
-        <w:t>Pour commencer la fenêtre de connexion. Rien de spécial si nous cliquons sur le lien la textbox de confirmation de mot de passe devient visible et nous pouvons nous inscrire. Puis toutes les vérifications de texte sont faites sur les champs pour la connexion ou l’inscription.</w:t>
-      </w:r>
-      <w:r>
-        <w:t xml:space="preserve"> J’avais besoin d’une méthode pour hasher les mots de passe en Md5</w:t>
-      </w:r>
-      <w:r>
-        <w:t xml:space="preserve"> j’ai donc effectué une petite recherche et j’ai trouvé ceci qui marche très bien</w:t>
+        <w:t>Une fois l’utilisateur connecté la fenêtre principale s’ouvre. Elle récupère l’objet « User » qui sert à garder les informations sur l’</w:t>
+      </w:r>
+      <w:r>
+        <w:t>utilisateur. Elle récupère aussi la connexion à la base de données</w:t>
+      </w:r>
+      <w:r>
+        <w:t xml:space="preserve">. Une fois tout ça fait la méthode « UpdateData » va se charger de </w:t>
+      </w:r>
+      <w:r>
+        <w:t>récupérer</w:t>
+      </w:r>
+      <w:r>
+        <w:t xml:space="preserve"> les playlists ainsi que les favoris de l’utilisateur qui s’est connecté. Cette méthode va être utilisée à </w:t>
+      </w:r>
+      <w:r>
+        <w:t>plusieurs</w:t>
+      </w:r>
+      <w:r>
+        <w:t xml:space="preserve"> reprise dans le programme, pour actualiser les informations à chaque fois que l’utilisateur modifiera ses favoris ou une </w:t>
+      </w:r>
+      <w:r>
+        <w:lastRenderedPageBreak/>
+        <w:t>playlist.</w:t>
+      </w:r>
+      <w:r>
+        <w:br/>
+      </w:r>
+      <w:bookmarkStart w:id="24" w:name="_MON_1556714984"/>
+      <w:bookmarkEnd w:id="24"/>
+      <w:r>
+        <w:object w:dxaOrig="9072" w:dyaOrig="7741">
+          <v:shape id="_x0000_i1044" type="#_x0000_t75" style="width:453.75pt;height:387pt" o:ole="">
+            <v:imagedata r:id="rId38" o:title=""/>
+          </v:shape>
+          <o:OLEObject Type="Embed" ProgID="Word.OpenDocumentText.12" ShapeID="_x0000_i1044" DrawAspect="Content" ObjectID="_1556715477" r:id="rId39"/>
+        </w:object>
+      </w:r>
+    </w:p>
+    <w:p>
+      <w:pPr>
+        <w:pStyle w:val="Lgende"/>
+      </w:pPr>
+      <w:r>
+        <w:t xml:space="preserve">Figure </w:t>
+      </w:r>
+      <w:r>
+        <w:fldChar w:fldCharType="begin"/>
+      </w:r>
+      <w:r>
+        <w:instrText xml:space="preserve"> SEQ Figure \* ARABIC </w:instrText>
+      </w:r>
+      <w:r>
+        <w:fldChar w:fldCharType="separate"/>
+      </w:r>
+      <w:r>
+        <w:rPr>
+          <w:noProof/>
+        </w:rPr>
+        <w:t>23</w:t>
+      </w:r>
+      <w:r>
+        <w:rPr>
+          <w:noProof/>
+        </w:rPr>
+        <w:fldChar w:fldCharType="end"/>
+      </w:r>
+      <w:r>
+        <w:t xml:space="preserve"> Méthode UpdateData</w:t>
+      </w:r>
+    </w:p>
+    <w:p>
+      <w:pPr>
+        <w:keepNext/>
+      </w:pPr>
+      <w:r>
+        <w:t>Quand l’utilisateur effectue une recherche c’est la fonction « Search » qui s’en occupe.</w:t>
+      </w:r>
+      <w:r>
+        <w:br/>
+      </w:r>
+      <w:bookmarkStart w:id="25" w:name="_MON_1556715005"/>
+      <w:bookmarkEnd w:id="25"/>
+      <w:r>
+        <w:object w:dxaOrig="9072" w:dyaOrig="2625">
+          <v:shape id="_x0000_i1047" type="#_x0000_t75" style="width:453.75pt;height:131.25pt" o:ole="">
+            <v:imagedata r:id="rId40" o:title=""/>
+          </v:shape>
+          <o:OLEObject Type="Embed" ProgID="Word.OpenDocumentText.12" ShapeID="_x0000_i1047" DrawAspect="Content" ObjectID="_1556715478" r:id="rId41"/>
+        </w:object>
+      </w:r>
+    </w:p>
+    <w:p>
+      <w:pPr>
+        <w:pStyle w:val="Lgende"/>
+      </w:pPr>
+      <w:r>
+        <w:t xml:space="preserve">Figure </w:t>
+      </w:r>
+      <w:r>
+        <w:fldChar w:fldCharType="begin"/>
+      </w:r>
+      <w:r>
+        <w:instrText xml:space="preserve"> SEQ Figure \* ARABIC </w:instrText>
+      </w:r>
+      <w:r>
+        <w:fldChar w:fldCharType="separate"/>
+      </w:r>
+      <w:r>
+        <w:rPr>
+          <w:noProof/>
+        </w:rPr>
+        <w:t>24</w:t>
+      </w:r>
+      <w:r>
+        <w:rPr>
+          <w:noProof/>
+        </w:rPr>
+        <w:fldChar w:fldCharType="end"/>
+      </w:r>
+      <w:r>
+        <w:t xml:space="preserve"> Méthode Search</w:t>
+      </w:r>
+    </w:p>
+    <w:p>
+      <w:pPr>
+        <w:keepNext/>
+      </w:pPr>
+      <w:r>
+        <w:t xml:space="preserve">La lecture des musiques se fait automatiquement lorsque l’utilisateur clique sur le nom d’une musique ce qui a pour effet de changer l’id sélectionné et de déclenché l’événement lié. Il y a trois liste (recherche, favoris et playlists) c’est le même principe </w:t>
+      </w:r>
+      <w:r>
+        <w:lastRenderedPageBreak/>
+        <w:t>pour les trois</w:t>
       </w:r>
       <w:r>
         <w:t>.</w:t>
@@ -6515,51 +6698,154 @@
       <w:r>
         <w:br/>
       </w:r>
+      <w:bookmarkStart w:id="26" w:name="_MON_1556715026"/>
+      <w:bookmarkEnd w:id="26"/>
+      <w:r>
+        <w:object w:dxaOrig="9072" w:dyaOrig="4850">
+          <v:shape id="_x0000_i1050" type="#_x0000_t75" style="width:453.75pt;height:242.25pt" o:ole="">
+            <v:imagedata r:id="rId42" o:title=""/>
+          </v:shape>
+          <o:OLEObject Type="Embed" ProgID="Word.OpenDocumentText.12" ShapeID="_x0000_i1050" DrawAspect="Content" ObjectID="_1556715479" r:id="rId43"/>
+        </w:object>
+      </w:r>
+    </w:p>
+    <w:p>
+      <w:pPr>
+        <w:pStyle w:val="Lgende"/>
+      </w:pPr>
+      <w:r>
+        <w:t xml:space="preserve">Figure </w:t>
+      </w:r>
+      <w:r>
+        <w:fldChar w:fldCharType="begin"/>
+      </w:r>
+      <w:r>
+        <w:instrText xml:space="preserve"> SEQ Figure \* ARABIC </w:instrText>
+      </w:r>
+      <w:r>
+        <w:fldChar w:fldCharType="separate"/>
+      </w:r>
+      <w:r>
+        <w:rPr>
+          <w:noProof/>
+        </w:rPr>
+        <w:t>25</w:t>
+      </w:r>
+      <w:r>
+        <w:rPr>
+          <w:noProof/>
+        </w:rPr>
+        <w:fldChar w:fldCharType="end"/>
+      </w:r>
+      <w:r>
+        <w:t xml:space="preserve"> Méthode déclanchement musique</w:t>
+      </w:r>
+    </w:p>
+    <w:p>
+      <w:pPr>
+        <w:keepNext/>
+      </w:pPr>
+      <w:r>
+        <w:t xml:space="preserve">Pour la gestion du temps </w:t>
+      </w:r>
+      <w:r>
+        <w:t xml:space="preserve">j’ai utilisé une trackbar qui se règle en fonction de la musique sélectionnée. Avec un timer réglé toutes les 500 millisecondes je </w:t>
+      </w:r>
+      <w:r>
+        <w:t>mets</w:t>
+      </w:r>
+      <w:r>
+        <w:t xml:space="preserve"> à jour cette trackbar avec la méthode « SetTimeBar » jumelée avec la méthode « SecondesToMMSS ».</w:t>
+      </w:r>
+      <w:r>
+        <w:br/>
+      </w:r>
+      <w:bookmarkStart w:id="27" w:name="_MON_1556715174"/>
+      <w:bookmarkEnd w:id="27"/>
+      <w:r>
+        <w:object w:dxaOrig="9072" w:dyaOrig="3292">
+          <v:shape id="_x0000_i1052" type="#_x0000_t75" style="width:453.75pt;height:164.25pt" o:ole="">
+            <v:imagedata r:id="rId44" o:title=""/>
+          </v:shape>
+          <o:OLEObject Type="Embed" ProgID="Word.OpenDocumentText.12" ShapeID="_x0000_i1052" DrawAspect="Content" ObjectID="_1556715480" r:id="rId45"/>
+        </w:object>
+      </w:r>
+    </w:p>
+    <w:p>
+      <w:pPr>
+        <w:pStyle w:val="Lgende"/>
+      </w:pPr>
+      <w:r>
+        <w:t xml:space="preserve">Figure </w:t>
+      </w:r>
+      <w:r>
+        <w:fldChar w:fldCharType="begin"/>
+      </w:r>
+      <w:r>
+        <w:instrText xml:space="preserve"> SEQ Figure \* ARABIC </w:instrText>
+      </w:r>
+      <w:r>
+        <w:fldChar w:fldCharType="separate"/>
+      </w:r>
+      <w:r>
+        <w:rPr>
+          <w:noProof/>
+        </w:rPr>
+        <w:t>26</w:t>
+      </w:r>
+      <w:r>
+        <w:rPr>
+          <w:noProof/>
+        </w:rPr>
+        <w:fldChar w:fldCharType="end"/>
+      </w:r>
+      <w:r>
+        <w:t xml:space="preserve"> Méthode SetTimeBar</w:t>
+      </w:r>
+    </w:p>
+    <w:p>
+      <w:pPr>
+        <w:keepNext/>
+      </w:pPr>
       <w:r>
         <w:rPr>
           <w:noProof/>
           <w:lang w:eastAsia="fr-CH"/>
         </w:rPr>
-        <w:drawing>
-          <wp:inline distT="0" distB="0" distL="0" distR="0" wp14:anchorId="19A88DA0" wp14:editId="20CAF237">
-            <wp:extent cx="5760720" cy="2660015"/>
-            <wp:effectExtent l="0" t="0" r="0" b="6985"/>
-            <wp:docPr id="9" name="Image 9"/>
-            <wp:cNvGraphicFramePr>
-              <a:graphicFrameLocks xmlns:a="http://schemas.openxmlformats.org/drawingml/2006/main" noChangeAspect="1"/>
-            </wp:cNvGraphicFramePr>
-            <a:graphic xmlns:a="http://schemas.openxmlformats.org/drawingml/2006/main">
-              <a:graphicData uri="http://schemas.openxmlformats.org/drawingml/2006/picture">
-                <pic:pic xmlns:pic="http://schemas.openxmlformats.org/drawingml/2006/picture">
-                  <pic:nvPicPr>
-                    <pic:cNvPr id="1" name=""/>
-                    <pic:cNvPicPr/>
-                  </pic:nvPicPr>
-                  <pic:blipFill>
-                    <a:blip r:embed="rId36"/>
-                    <a:stretch>
-                      <a:fillRect/>
-                    </a:stretch>
-                  </pic:blipFill>
-                  <pic:spPr>
-                    <a:xfrm>
-                      <a:off x="0" y="0"/>
-                      <a:ext cx="5760720" cy="2660015"/>
-                    </a:xfrm>
-                    <a:prstGeom prst="rect">
-                      <a:avLst/>
-                    </a:prstGeom>
-                  </pic:spPr>
-                </pic:pic>
-              </a:graphicData>
-            </a:graphic>
-          </wp:inline>
-        </w:drawing>
+        <w:lastRenderedPageBreak/>
+        <w:t xml:space="preserve">La méthode </w:t>
+      </w:r>
+      <w:r>
+        <w:t>« </w:t>
+      </w:r>
+      <w:proofErr w:type="spellStart"/>
+      <w:r>
+        <w:t>SecondesToMMSS</w:t>
+      </w:r>
+      <w:proofErr w:type="spellEnd"/>
+      <w:r>
+        <w:t> » me permet de convertir un entier représentant des secondes en chaine de caractères sous le format mm : ss.</w:t>
+      </w:r>
+      <w:r>
+        <w:br/>
+      </w:r>
+      <w:bookmarkStart w:id="28" w:name="_MON_1556715191"/>
+      <w:bookmarkEnd w:id="28"/>
+      <w:r>
+        <w:object w:dxaOrig="9072" w:dyaOrig="3292">
+          <v:shape id="_x0000_i1054" type="#_x0000_t75" style="width:453.75pt;height:164.25pt" o:ole="">
+            <v:imagedata r:id="rId46" o:title=""/>
+          </v:shape>
+          <o:OLEObject Type="Embed" ProgID="Word.OpenDocumentText.12" ShapeID="_x0000_i1054" DrawAspect="Content" ObjectID="_1556715481" r:id="rId47"/>
+        </w:object>
       </w:r>
     </w:p>
     <w:p>
       <w:pPr>
         <w:pStyle w:val="Lgende"/>
+        <w:rPr>
+          <w:u w:val="single"/>
+        </w:rPr>
       </w:pPr>
       <w:r>
         <w:t xml:space="preserve">Figure </w:t>
@@ -6577,7 +6863,7 @@
         <w:rPr>
           <w:noProof/>
         </w:rPr>
-        <w:t>20</w:t>
+        <w:t>27</w:t>
       </w:r>
       <w:r>
         <w:rPr>
@@ -6586,483 +6872,6 @@
         <w:fldChar w:fldCharType="end"/>
       </w:r>
       <w:r>
-        <w:t xml:space="preserve"> Méthode </w:t>
-      </w:r>
-      <w:r>
-        <w:rPr>
-          <w:noProof/>
-        </w:rPr>
-        <w:t xml:space="preserve"> PasswordHash</w:t>
-      </w:r>
-    </w:p>
-    <w:p>
-      <w:pPr>
-        <w:keepNext/>
-      </w:pPr>
-      <w:r>
-        <w:t>Une fois l’utilisateur connecté la fenêtre principale s’ouvre. Elle récupère l’objet « User » qui sert à garder les informations sur l’</w:t>
-      </w:r>
-      <w:r>
-        <w:t>utilisateur. Elle récupère aussi la connexion à la base de données</w:t>
-      </w:r>
-      <w:r>
-        <w:t xml:space="preserve">. Une fois tout ça fait la méthode « UpdateData » va se charger de </w:t>
-      </w:r>
-      <w:r>
-        <w:t>récupérer</w:t>
-      </w:r>
-      <w:r>
-        <w:t xml:space="preserve"> les playlists ainsi que les favoris de l’utilisateur qui s’est connecté. Cette méthode va être utilisée à </w:t>
-      </w:r>
-      <w:r>
-        <w:t>plusieurs</w:t>
-      </w:r>
-      <w:r>
-        <w:t xml:space="preserve"> reprise dans le programme, pour actualiser les informations à chaque fois que l’utilisateur modifiera ses favoris ou une </w:t>
-      </w:r>
-      <w:r>
-        <w:lastRenderedPageBreak/>
-        <w:t>playlist.</w:t>
-      </w:r>
-      <w:r>
-        <w:br/>
-      </w:r>
-      <w:r>
-        <w:rPr>
-          <w:noProof/>
-          <w:lang w:eastAsia="fr-CH"/>
-        </w:rPr>
-        <w:drawing>
-          <wp:inline distT="0" distB="0" distL="0" distR="0" wp14:anchorId="63A63486" wp14:editId="358F3FC2">
-            <wp:extent cx="5760720" cy="3895725"/>
-            <wp:effectExtent l="0" t="0" r="0" b="9525"/>
-            <wp:docPr id="10" name="Image 10"/>
-            <wp:cNvGraphicFramePr>
-              <a:graphicFrameLocks xmlns:a="http://schemas.openxmlformats.org/drawingml/2006/main" noChangeAspect="1"/>
-            </wp:cNvGraphicFramePr>
-            <a:graphic xmlns:a="http://schemas.openxmlformats.org/drawingml/2006/main">
-              <a:graphicData uri="http://schemas.openxmlformats.org/drawingml/2006/picture">
-                <pic:pic xmlns:pic="http://schemas.openxmlformats.org/drawingml/2006/picture">
-                  <pic:nvPicPr>
-                    <pic:cNvPr id="1" name=""/>
-                    <pic:cNvPicPr/>
-                  </pic:nvPicPr>
-                  <pic:blipFill>
-                    <a:blip r:embed="rId37"/>
-                    <a:stretch>
-                      <a:fillRect/>
-                    </a:stretch>
-                  </pic:blipFill>
-                  <pic:spPr>
-                    <a:xfrm>
-                      <a:off x="0" y="0"/>
-                      <a:ext cx="5760720" cy="3895725"/>
-                    </a:xfrm>
-                    <a:prstGeom prst="rect">
-                      <a:avLst/>
-                    </a:prstGeom>
-                  </pic:spPr>
-                </pic:pic>
-              </a:graphicData>
-            </a:graphic>
-          </wp:inline>
-        </w:drawing>
-      </w:r>
-    </w:p>
-    <w:p>
-      <w:pPr>
-        <w:pStyle w:val="Lgende"/>
-      </w:pPr>
-      <w:r>
-        <w:t xml:space="preserve">Figure </w:t>
-      </w:r>
-      <w:r>
-        <w:fldChar w:fldCharType="begin"/>
-      </w:r>
-      <w:r>
-        <w:instrText xml:space="preserve"> SEQ Figure \* ARABIC </w:instrText>
-      </w:r>
-      <w:r>
-        <w:fldChar w:fldCharType="separate"/>
-      </w:r>
-      <w:r>
-        <w:rPr>
-          <w:noProof/>
-        </w:rPr>
-        <w:t>21</w:t>
-      </w:r>
-      <w:r>
-        <w:rPr>
-          <w:noProof/>
-        </w:rPr>
-        <w:fldChar w:fldCharType="end"/>
-      </w:r>
-      <w:r>
-        <w:t xml:space="preserve"> Méthode UpdateData</w:t>
-      </w:r>
-    </w:p>
-    <w:p>
-      <w:pPr>
-        <w:keepNext/>
-      </w:pPr>
-      <w:r>
-        <w:t>Quand l’utilisateur effectue une recherche c’est la fonction « Search » qui s’en occupe.</w:t>
-      </w:r>
-      <w:r>
-        <w:br/>
-      </w:r>
-      <w:r>
-        <w:rPr>
-          <w:noProof/>
-          <w:lang w:eastAsia="fr-CH"/>
-        </w:rPr>
-        <w:drawing>
-          <wp:inline distT="0" distB="0" distL="0" distR="0" wp14:anchorId="0FEBC828" wp14:editId="1D5F7D6C">
-            <wp:extent cx="5760720" cy="1428115"/>
-            <wp:effectExtent l="0" t="0" r="0" b="635"/>
-            <wp:docPr id="12" name="Image 12"/>
-            <wp:cNvGraphicFramePr>
-              <a:graphicFrameLocks xmlns:a="http://schemas.openxmlformats.org/drawingml/2006/main" noChangeAspect="1"/>
-            </wp:cNvGraphicFramePr>
-            <a:graphic xmlns:a="http://schemas.openxmlformats.org/drawingml/2006/main">
-              <a:graphicData uri="http://schemas.openxmlformats.org/drawingml/2006/picture">
-                <pic:pic xmlns:pic="http://schemas.openxmlformats.org/drawingml/2006/picture">
-                  <pic:nvPicPr>
-                    <pic:cNvPr id="1" name=""/>
-                    <pic:cNvPicPr/>
-                  </pic:nvPicPr>
-                  <pic:blipFill>
-                    <a:blip r:embed="rId38"/>
-                    <a:stretch>
-                      <a:fillRect/>
-                    </a:stretch>
-                  </pic:blipFill>
-                  <pic:spPr>
-                    <a:xfrm>
-                      <a:off x="0" y="0"/>
-                      <a:ext cx="5760720" cy="1428115"/>
-                    </a:xfrm>
-                    <a:prstGeom prst="rect">
-                      <a:avLst/>
-                    </a:prstGeom>
-                  </pic:spPr>
-                </pic:pic>
-              </a:graphicData>
-            </a:graphic>
-          </wp:inline>
-        </w:drawing>
-      </w:r>
-    </w:p>
-    <w:p>
-      <w:pPr>
-        <w:pStyle w:val="Lgende"/>
-      </w:pPr>
-      <w:r>
-        <w:t xml:space="preserve">Figure </w:t>
-      </w:r>
-      <w:r>
-        <w:fldChar w:fldCharType="begin"/>
-      </w:r>
-      <w:r>
-        <w:instrText xml:space="preserve"> SEQ Figure \* ARABIC </w:instrText>
-      </w:r>
-      <w:r>
-        <w:fldChar w:fldCharType="separate"/>
-      </w:r>
-      <w:r>
-        <w:rPr>
-          <w:noProof/>
-        </w:rPr>
-        <w:t>22</w:t>
-      </w:r>
-      <w:r>
-        <w:rPr>
-          <w:noProof/>
-        </w:rPr>
-        <w:fldChar w:fldCharType="end"/>
-      </w:r>
-      <w:r>
-        <w:t xml:space="preserve"> Méthode Search</w:t>
-      </w:r>
-    </w:p>
-    <w:p>
-      <w:pPr>
-        <w:keepNext/>
-      </w:pPr>
-      <w:r>
-        <w:t xml:space="preserve">La lecture des musiques se fait automatiquement lorsque l’utilisateur clique sur le nom d’une musique ce qui a pour effet de changer l’id sélectionné et de déclenché l’événement lié. Il y a trois liste (recherche, favoris et playlists) c’est le même principe </w:t>
-      </w:r>
-      <w:r>
-        <w:lastRenderedPageBreak/>
-        <w:t>pour les trois</w:t>
-      </w:r>
-      <w:r>
-        <w:t>.</w:t>
-      </w:r>
-      <w:r>
-        <w:br/>
-      </w:r>
-      <w:r>
-        <w:rPr>
-          <w:noProof/>
-          <w:lang w:eastAsia="fr-CH"/>
-        </w:rPr>
-        <w:drawing>
-          <wp:inline distT="0" distB="0" distL="0" distR="0" wp14:anchorId="57AC31DF" wp14:editId="3E702016">
-            <wp:extent cx="5760720" cy="1824355"/>
-            <wp:effectExtent l="0" t="0" r="0" b="4445"/>
-            <wp:docPr id="20" name="Image 20"/>
-            <wp:cNvGraphicFramePr>
-              <a:graphicFrameLocks xmlns:a="http://schemas.openxmlformats.org/drawingml/2006/main" noChangeAspect="1"/>
-            </wp:cNvGraphicFramePr>
-            <a:graphic xmlns:a="http://schemas.openxmlformats.org/drawingml/2006/main">
-              <a:graphicData uri="http://schemas.openxmlformats.org/drawingml/2006/picture">
-                <pic:pic xmlns:pic="http://schemas.openxmlformats.org/drawingml/2006/picture">
-                  <pic:nvPicPr>
-                    <pic:cNvPr id="1" name=""/>
-                    <pic:cNvPicPr/>
-                  </pic:nvPicPr>
-                  <pic:blipFill>
-                    <a:blip r:embed="rId39"/>
-                    <a:stretch>
-                      <a:fillRect/>
-                    </a:stretch>
-                  </pic:blipFill>
-                  <pic:spPr>
-                    <a:xfrm>
-                      <a:off x="0" y="0"/>
-                      <a:ext cx="5760720" cy="1824355"/>
-                    </a:xfrm>
-                    <a:prstGeom prst="rect">
-                      <a:avLst/>
-                    </a:prstGeom>
-                  </pic:spPr>
-                </pic:pic>
-              </a:graphicData>
-            </a:graphic>
-          </wp:inline>
-        </w:drawing>
-      </w:r>
-    </w:p>
-    <w:p>
-      <w:pPr>
-        <w:pStyle w:val="Lgende"/>
-      </w:pPr>
-      <w:r>
-        <w:t xml:space="preserve">Figure </w:t>
-      </w:r>
-      <w:r>
-        <w:fldChar w:fldCharType="begin"/>
-      </w:r>
-      <w:r>
-        <w:instrText xml:space="preserve"> SEQ Figure \* ARABIC </w:instrText>
-      </w:r>
-      <w:r>
-        <w:fldChar w:fldCharType="separate"/>
-      </w:r>
-      <w:r>
-        <w:rPr>
-          <w:noProof/>
-        </w:rPr>
-        <w:t>23</w:t>
-      </w:r>
-      <w:r>
-        <w:rPr>
-          <w:noProof/>
-        </w:rPr>
-        <w:fldChar w:fldCharType="end"/>
-      </w:r>
-      <w:r>
-        <w:t xml:space="preserve"> Méthode déclanchement musique</w:t>
-      </w:r>
-    </w:p>
-    <w:p>
-      <w:pPr>
-        <w:keepNext/>
-      </w:pPr>
-      <w:r>
-        <w:t xml:space="preserve">Pour la gestion du temps </w:t>
-      </w:r>
-      <w:r>
-        <w:t xml:space="preserve">j’ai utilisé une trackbar qui se règle en fonction de la musique sélectionnée. Avec un timer réglé toutes les 500 millisecondes je </w:t>
-      </w:r>
-      <w:r>
-        <w:t>mets</w:t>
-      </w:r>
-      <w:r>
-        <w:t xml:space="preserve"> à jour cette trackbar avec la méthode « SetTimeBar » jumelée avec la méthode « SecondesToMMSS ».</w:t>
-      </w:r>
-      <w:r>
-        <w:br/>
-      </w:r>
-      <w:r>
-        <w:rPr>
-          <w:noProof/>
-          <w:lang w:eastAsia="fr-CH"/>
-        </w:rPr>
-        <w:drawing>
-          <wp:inline distT="0" distB="0" distL="0" distR="0" wp14:anchorId="483003C2" wp14:editId="74D9C286">
-            <wp:extent cx="4905375" cy="2324100"/>
-            <wp:effectExtent l="0" t="0" r="9525" b="0"/>
-            <wp:docPr id="21" name="Image 21"/>
-            <wp:cNvGraphicFramePr>
-              <a:graphicFrameLocks xmlns:a="http://schemas.openxmlformats.org/drawingml/2006/main" noChangeAspect="1"/>
-            </wp:cNvGraphicFramePr>
-            <a:graphic xmlns:a="http://schemas.openxmlformats.org/drawingml/2006/main">
-              <a:graphicData uri="http://schemas.openxmlformats.org/drawingml/2006/picture">
-                <pic:pic xmlns:pic="http://schemas.openxmlformats.org/drawingml/2006/picture">
-                  <pic:nvPicPr>
-                    <pic:cNvPr id="1" name=""/>
-                    <pic:cNvPicPr/>
-                  </pic:nvPicPr>
-                  <pic:blipFill>
-                    <a:blip r:embed="rId40"/>
-                    <a:stretch>
-                      <a:fillRect/>
-                    </a:stretch>
-                  </pic:blipFill>
-                  <pic:spPr>
-                    <a:xfrm>
-                      <a:off x="0" y="0"/>
-                      <a:ext cx="4905375" cy="2324100"/>
-                    </a:xfrm>
-                    <a:prstGeom prst="rect">
-                      <a:avLst/>
-                    </a:prstGeom>
-                  </pic:spPr>
-                </pic:pic>
-              </a:graphicData>
-            </a:graphic>
-          </wp:inline>
-        </w:drawing>
-      </w:r>
-    </w:p>
-    <w:p>
-      <w:pPr>
-        <w:pStyle w:val="Lgende"/>
-      </w:pPr>
-      <w:r>
-        <w:t xml:space="preserve">Figure </w:t>
-      </w:r>
-      <w:r>
-        <w:fldChar w:fldCharType="begin"/>
-      </w:r>
-      <w:r>
-        <w:instrText xml:space="preserve"> SEQ Figure </w:instrText>
-      </w:r>
-      <w:r>
-        <w:instrText xml:space="preserve">\* ARABIC </w:instrText>
-      </w:r>
-      <w:r>
-        <w:fldChar w:fldCharType="separate"/>
-      </w:r>
-      <w:r>
-        <w:rPr>
-          <w:noProof/>
-        </w:rPr>
-        <w:t>24</w:t>
-      </w:r>
-      <w:r>
-        <w:rPr>
-          <w:noProof/>
-        </w:rPr>
-        <w:fldChar w:fldCharType="end"/>
-      </w:r>
-      <w:r>
-        <w:t xml:space="preserve"> Méthode SetTimeBar</w:t>
-      </w:r>
-    </w:p>
-    <w:p>
-      <w:pPr>
-        <w:keepNext/>
-      </w:pPr>
-      <w:r>
-        <w:rPr>
-          <w:noProof/>
-          <w:lang w:eastAsia="fr-CH"/>
-        </w:rPr>
-        <w:t xml:space="preserve">La méthode </w:t>
-      </w:r>
-      <w:r>
-        <w:t>« SecondesToMMSS » me permet de convertir un entier représentant des secondes en chaine de caractères sous le format mm : ss.</w:t>
-      </w:r>
-      <w:r>
-        <w:br/>
-      </w:r>
-      <w:r>
-        <w:rPr>
-          <w:noProof/>
-          <w:lang w:eastAsia="fr-CH"/>
-        </w:rPr>
-        <w:drawing>
-          <wp:inline distT="0" distB="0" distL="0" distR="0" wp14:anchorId="4059CE1D" wp14:editId="76AE6167">
-            <wp:extent cx="5760720" cy="2167255"/>
-            <wp:effectExtent l="0" t="0" r="0" b="4445"/>
-            <wp:docPr id="24" name="Image 24"/>
-            <wp:cNvGraphicFramePr>
-              <a:graphicFrameLocks xmlns:a="http://schemas.openxmlformats.org/drawingml/2006/main" noChangeAspect="1"/>
-            </wp:cNvGraphicFramePr>
-            <a:graphic xmlns:a="http://schemas.openxmlformats.org/drawingml/2006/main">
-              <a:graphicData uri="http://schemas.openxmlformats.org/drawingml/2006/picture">
-                <pic:pic xmlns:pic="http://schemas.openxmlformats.org/drawingml/2006/picture">
-                  <pic:nvPicPr>
-                    <pic:cNvPr id="1" name=""/>
-                    <pic:cNvPicPr/>
-                  </pic:nvPicPr>
-                  <pic:blipFill>
-                    <a:blip r:embed="rId41"/>
-                    <a:stretch>
-                      <a:fillRect/>
-                    </a:stretch>
-                  </pic:blipFill>
-                  <pic:spPr>
-                    <a:xfrm>
-                      <a:off x="0" y="0"/>
-                      <a:ext cx="5760720" cy="2167255"/>
-                    </a:xfrm>
-                    <a:prstGeom prst="rect">
-                      <a:avLst/>
-                    </a:prstGeom>
-                  </pic:spPr>
-                </pic:pic>
-              </a:graphicData>
-            </a:graphic>
-          </wp:inline>
-        </w:drawing>
-      </w:r>
-    </w:p>
-    <w:p>
-      <w:pPr>
-        <w:pStyle w:val="Lgende"/>
-        <w:rPr>
-          <w:u w:val="single"/>
-        </w:rPr>
-      </w:pPr>
-      <w:r>
-        <w:t xml:space="preserve">Figure </w:t>
-      </w:r>
-      <w:r>
-        <w:fldChar w:fldCharType="begin"/>
-      </w:r>
-      <w:r>
-        <w:instrText xml:space="preserve"> SEQ Figure \* ARABIC </w:instrText>
-      </w:r>
-      <w:r>
-        <w:fldChar w:fldCharType="separate"/>
-      </w:r>
-      <w:r>
-        <w:rPr>
-          <w:noProof/>
-        </w:rPr>
-        <w:t>25</w:t>
-      </w:r>
-      <w:r>
-        <w:rPr>
-          <w:noProof/>
-        </w:rPr>
-        <w:fldChar w:fldCharType="end"/>
-      </w:r>
-      <w:r>
         <w:t xml:space="preserve"> Méthode SecondesToMMSS</w:t>
       </w:r>
     </w:p>
@@ -7070,12 +6879,11 @@
       <w:pPr>
         <w:pStyle w:val="Titre2"/>
       </w:pPr>
-      <w:bookmarkStart w:id="23" w:name="_Toc482367365"/>
-      <w:r>
-        <w:lastRenderedPageBreak/>
+      <w:bookmarkStart w:id="29" w:name="_Toc482367365"/>
+      <w:r>
         <w:t>Ressources</w:t>
       </w:r>
-      <w:bookmarkEnd w:id="23"/>
+      <w:bookmarkEnd w:id="29"/>
     </w:p>
     <w:p>
       <w:r>
@@ -7095,7 +6903,7 @@
       </w:r>
     </w:p>
     <w:p>
-      <w:hyperlink r:id="rId42" w:history="1">
+      <w:hyperlink r:id="rId48" w:history="1">
         <w:r>
           <w:rPr>
             <w:rStyle w:val="Lienhypertexte"/>
@@ -7105,7 +6913,7 @@
       </w:hyperlink>
     </w:p>
     <w:p>
-      <w:hyperlink r:id="rId43" w:history="1">
+      <w:hyperlink r:id="rId49" w:history="1">
         <w:r>
           <w:rPr>
             <w:rStyle w:val="Lienhypertexte"/>
@@ -7115,6 +6923,9 @@
       </w:hyperlink>
     </w:p>
     <w:p>
+      <w:pPr>
+        <w:keepNext/>
+      </w:pPr>
       <w:r>
         <w:t xml:space="preserve">J’ai aussi </w:t>
       </w:r>
@@ -7127,50 +6938,48 @@
       <w:r>
         <w:br/>
       </w:r>
+      <w:bookmarkStart w:id="30" w:name="_MON_1556715256"/>
+      <w:bookmarkEnd w:id="30"/>
+      <w:r>
+        <w:object w:dxaOrig="9072" w:dyaOrig="4404">
+          <v:shape id="_x0000_i1060" type="#_x0000_t75" style="width:453.75pt;height:220.5pt" o:ole="">
+            <v:imagedata r:id="rId50" o:title=""/>
+          </v:shape>
+          <o:OLEObject Type="Embed" ProgID="Word.OpenDocumentText.12" ShapeID="_x0000_i1060" DrawAspect="Content" ObjectID="_1556715482" r:id="rId51"/>
+        </w:object>
+      </w:r>
+    </w:p>
+    <w:p>
+      <w:pPr>
+        <w:pStyle w:val="Lgende"/>
+      </w:pPr>
+      <w:r>
+        <w:t xml:space="preserve">Figure </w:t>
+      </w:r>
+      <w:r>
+        <w:fldChar w:fldCharType="begin"/>
+      </w:r>
+      <w:r>
+        <w:instrText xml:space="preserve"> SEQ Figure \* ARABIC </w:instrText>
+      </w:r>
+      <w:r>
+        <w:fldChar w:fldCharType="separate"/>
+      </w:r>
       <w:r>
         <w:rPr>
           <w:noProof/>
-          <w:lang w:eastAsia="fr-CH"/>
-        </w:rPr>
-        <w:drawing>
-          <wp:inline distT="0" distB="0" distL="0" distR="0" wp14:anchorId="62C3C407" wp14:editId="0B442BEB">
-            <wp:extent cx="5760720" cy="2660015"/>
-            <wp:effectExtent l="0" t="0" r="0" b="6985"/>
-            <wp:docPr id="13" name="Image 13"/>
-            <wp:cNvGraphicFramePr>
-              <a:graphicFrameLocks xmlns:a="http://schemas.openxmlformats.org/drawingml/2006/main" noChangeAspect="1"/>
-            </wp:cNvGraphicFramePr>
-            <a:graphic xmlns:a="http://schemas.openxmlformats.org/drawingml/2006/main">
-              <a:graphicData uri="http://schemas.openxmlformats.org/drawingml/2006/picture">
-                <pic:pic xmlns:pic="http://schemas.openxmlformats.org/drawingml/2006/picture">
-                  <pic:nvPicPr>
-                    <pic:cNvPr id="1" name=""/>
-                    <pic:cNvPicPr/>
-                  </pic:nvPicPr>
-                  <pic:blipFill>
-                    <a:blip r:embed="rId36"/>
-                    <a:stretch>
-                      <a:fillRect/>
-                    </a:stretch>
-                  </pic:blipFill>
-                  <pic:spPr>
-                    <a:xfrm>
-                      <a:off x="0" y="0"/>
-                      <a:ext cx="5760720" cy="2660015"/>
-                    </a:xfrm>
-                    <a:prstGeom prst="rect">
-                      <a:avLst/>
-                    </a:prstGeom>
-                  </pic:spPr>
-                </pic:pic>
-              </a:graphicData>
-            </a:graphic>
-          </wp:inline>
-        </w:drawing>
-      </w:r>
-    </w:p>
-    <w:p>
-      <w:hyperlink r:id="rId44" w:history="1">
+        </w:rPr>
+        <w:t>28</w:t>
+      </w:r>
+      <w:r>
+        <w:fldChar w:fldCharType="end"/>
+      </w:r>
+      <w:r>
+        <w:t xml:space="preserve"> Méthode hashage</w:t>
+      </w:r>
+    </w:p>
+    <w:p>
+      <w:hyperlink r:id="rId52" w:history="1">
         <w:r>
           <w:rPr>
             <w:rStyle w:val="Lienhypertexte"/>
@@ -7185,7 +6994,7 @@
       </w:r>
     </w:p>
     <w:p>
-      <w:hyperlink r:id="rId45" w:history="1">
+      <w:hyperlink r:id="rId53" w:history="1">
         <w:r>
           <w:rPr>
             <w:rStyle w:val="Lienhypertexte"/>
@@ -7199,21 +7008,21 @@
       <w:pPr>
         <w:pStyle w:val="Titre1"/>
       </w:pPr>
-      <w:bookmarkStart w:id="24" w:name="_Toc482367366"/>
+      <w:bookmarkStart w:id="31" w:name="_Toc482367366"/>
       <w:r>
         <w:t>Réalisation</w:t>
       </w:r>
-      <w:bookmarkEnd w:id="24"/>
+      <w:bookmarkEnd w:id="31"/>
     </w:p>
     <w:p>
       <w:pPr>
         <w:pStyle w:val="Titre2"/>
       </w:pPr>
-      <w:bookmarkStart w:id="25" w:name="_Toc482367367"/>
+      <w:bookmarkStart w:id="32" w:name="_Toc482367367"/>
       <w:r>
         <w:t>Dossier de réalisation</w:t>
       </w:r>
-      <w:bookmarkEnd w:id="25"/>
+      <w:bookmarkEnd w:id="32"/>
     </w:p>
     <w:p>
       <w:r>
@@ -7324,7 +7133,6 @@
         </w:numPr>
       </w:pPr>
       <w:r>
-        <w:lastRenderedPageBreak/>
         <w:t>La documentation technique pour le projet C# et web</w:t>
       </w:r>
     </w:p>
@@ -7508,11 +7316,11 @@
       <w:pPr>
         <w:pStyle w:val="Titre2"/>
       </w:pPr>
-      <w:bookmarkStart w:id="26" w:name="_Toc482367368"/>
+      <w:bookmarkStart w:id="33" w:name="_Toc482367368"/>
       <w:r>
         <w:t>Description des tests</w:t>
       </w:r>
-      <w:bookmarkEnd w:id="26"/>
+      <w:bookmarkEnd w:id="33"/>
     </w:p>
     <w:p>
       <w:r>
@@ -7528,6 +7336,7 @@
         </w:numPr>
       </w:pPr>
       <w:r>
+        <w:lastRenderedPageBreak/>
         <w:t>Erreur lors de la suppression d’une playlist si la liste déroulante des playlists est vide</w:t>
       </w:r>
     </w:p>
@@ -7574,7 +7383,6 @@
           <w:noProof/>
           <w:lang w:eastAsia="fr-CH"/>
         </w:rPr>
-        <w:lastRenderedPageBreak/>
         <w:drawing>
           <wp:inline distT="0" distB="0" distL="0" distR="0" wp14:anchorId="0A70A311" wp14:editId="6D4F4E79">
             <wp:extent cx="5760720" cy="4438015"/>
@@ -7591,7 +7399,7 @@
                     <pic:cNvPicPr/>
                   </pic:nvPicPr>
                   <pic:blipFill>
-                    <a:blip r:embed="rId46"/>
+                    <a:blip r:embed="rId54"/>
                     <a:stretch>
                       <a:fillRect/>
                     </a:stretch>
@@ -7633,7 +7441,7 @@
         <w:rPr>
           <w:noProof/>
         </w:rPr>
-        <w:t>26</w:t>
+        <w:t>29</w:t>
       </w:r>
       <w:r>
         <w:rPr>
@@ -7649,16 +7457,22 @@
       <w:r>
         <w:t>Pour finir j’ai réalisé un plan de tests ainsi que qu’un rapport de test que vous trouverez en annexe.</w:t>
       </w:r>
+      <w:r>
+        <w:t xml:space="preserve"> Le plan de tests doit être réalisé avec la base de donnée version 2 (tpi_v2.sql)</w:t>
+      </w:r>
+      <w:r>
+        <w:t>.</w:t>
+      </w:r>
     </w:p>
     <w:p>
       <w:pPr>
         <w:pStyle w:val="Titre2"/>
       </w:pPr>
-      <w:bookmarkStart w:id="27" w:name="_Toc482367369"/>
+      <w:bookmarkStart w:id="34" w:name="_Toc482367369"/>
       <w:r>
         <w:t>Erreurs restantes</w:t>
       </w:r>
-      <w:bookmarkEnd w:id="27"/>
+      <w:bookmarkEnd w:id="34"/>
     </w:p>
     <w:p>
       <w:r>
@@ -7669,11 +7483,11 @@
       <w:pPr>
         <w:pStyle w:val="Titre1"/>
       </w:pPr>
-      <w:bookmarkStart w:id="28" w:name="_Toc482367370"/>
+      <w:bookmarkStart w:id="35" w:name="_Toc482367370"/>
       <w:r>
         <w:t>La vie du projet</w:t>
       </w:r>
-      <w:bookmarkEnd w:id="28"/>
+      <w:bookmarkEnd w:id="35"/>
     </w:p>
     <w:p>
       <w:r>
@@ -7693,11 +7507,12 @@
       <w:pPr>
         <w:pStyle w:val="Titre1"/>
       </w:pPr>
-      <w:bookmarkStart w:id="29" w:name="_Toc482367371"/>
-      <w:r>
+      <w:bookmarkStart w:id="36" w:name="_Toc482367371"/>
+      <w:r>
+        <w:lastRenderedPageBreak/>
         <w:t>Conclusion</w:t>
       </w:r>
-      <w:bookmarkEnd w:id="29"/>
+      <w:bookmarkEnd w:id="36"/>
     </w:p>
     <w:p>
       <w:r>
@@ -7717,21 +7532,21 @@
       <w:pPr>
         <w:pStyle w:val="Titre1"/>
       </w:pPr>
-      <w:bookmarkStart w:id="30" w:name="_Toc482367372"/>
+      <w:bookmarkStart w:id="37" w:name="_Toc482367372"/>
       <w:r>
         <w:t>Annexes</w:t>
       </w:r>
-      <w:bookmarkEnd w:id="30"/>
+      <w:bookmarkEnd w:id="37"/>
     </w:p>
     <w:p>
       <w:pPr>
         <w:pStyle w:val="Titre2"/>
       </w:pPr>
-      <w:bookmarkStart w:id="31" w:name="_Toc482367373"/>
+      <w:bookmarkStart w:id="38" w:name="_Toc482367373"/>
       <w:r>
         <w:t>Sources – bibliographie</w:t>
       </w:r>
-      <w:bookmarkEnd w:id="31"/>
+      <w:bookmarkEnd w:id="38"/>
     </w:p>
     <w:p>
       <w:r>
@@ -7746,7 +7561,7 @@
           <w:numId w:val="11"/>
         </w:numPr>
       </w:pPr>
-      <w:hyperlink r:id="rId47" w:history="1">
+      <w:hyperlink r:id="rId55" w:history="1">
         <w:r>
           <w:rPr>
             <w:rStyle w:val="Lienhypertexte"/>
@@ -7763,7 +7578,7 @@
           <w:numId w:val="11"/>
         </w:numPr>
       </w:pPr>
-      <w:hyperlink r:id="rId48" w:history="1">
+      <w:hyperlink r:id="rId56" w:history="1">
         <w:r>
           <w:rPr>
             <w:rStyle w:val="Lienhypertexte"/>
@@ -7780,7 +7595,7 @@
           <w:numId w:val="11"/>
         </w:numPr>
       </w:pPr>
-      <w:hyperlink r:id="rId49" w:history="1">
+      <w:hyperlink r:id="rId57" w:history="1">
         <w:r>
           <w:rPr>
             <w:rStyle w:val="Lienhypertexte"/>
@@ -7797,7 +7612,7 @@
           <w:numId w:val="11"/>
         </w:numPr>
       </w:pPr>
-      <w:hyperlink r:id="rId50" w:history="1">
+      <w:hyperlink r:id="rId58" w:history="1">
         <w:r>
           <w:rPr>
             <w:rStyle w:val="Lienhypertexte"/>
@@ -7814,7 +7629,7 @@
           <w:numId w:val="11"/>
         </w:numPr>
       </w:pPr>
-      <w:hyperlink r:id="rId51" w:history="1">
+      <w:hyperlink r:id="rId59" w:history="1">
         <w:r>
           <w:rPr>
             <w:rStyle w:val="Lienhypertexte"/>
@@ -7831,7 +7646,7 @@
           <w:numId w:val="11"/>
         </w:numPr>
       </w:pPr>
-      <w:hyperlink r:id="rId52" w:history="1">
+      <w:hyperlink r:id="rId60" w:history="1">
         <w:r>
           <w:rPr>
             <w:rStyle w:val="Lienhypertexte"/>
@@ -7857,11 +7672,11 @@
       <w:pPr>
         <w:pStyle w:val="Titre2"/>
       </w:pPr>
-      <w:bookmarkStart w:id="32" w:name="_Toc482367374"/>
+      <w:bookmarkStart w:id="39" w:name="_Toc482367374"/>
       <w:r>
         <w:t>Procédure d’installation</w:t>
       </w:r>
-      <w:bookmarkEnd w:id="32"/>
+      <w:bookmarkEnd w:id="39"/>
     </w:p>
     <w:p>
       <w:r>
@@ -7874,7 +7689,7 @@
       </w:r>
     </w:p>
     <w:p>
-      <w:hyperlink r:id="rId53" w:history="1">
+      <w:hyperlink r:id="rId61" w:history="1">
         <w:r>
           <w:rPr>
             <w:rStyle w:val="Lienhypertexte"/>
@@ -7897,6 +7712,9 @@
       </w:r>
     </w:p>
     <w:p>
+      <w:pPr>
+        <w:keepNext/>
+      </w:pPr>
       <w:r>
         <w:rPr>
           <w:noProof/>
@@ -7920,7 +7738,7 @@
                     </pic:cNvPicPr>
                   </pic:nvPicPr>
                   <pic:blipFill>
-                    <a:blip r:embed="rId54">
+                    <a:blip r:embed="rId62">
                       <a:extLst>
                         <a:ext uri="{28A0092B-C50C-407E-A947-70E740481C1C}">
                           <a14:useLocalDpi xmlns:a14="http://schemas.microsoft.com/office/drawing/2010/main" val="0"/>
@@ -7953,11 +7771,43 @@
       </w:r>
     </w:p>
     <w:p>
+      <w:pPr>
+        <w:pStyle w:val="Lgende"/>
+      </w:pPr>
+      <w:r>
+        <w:t xml:space="preserve">Figure </w:t>
+      </w:r>
+      <w:r>
+        <w:fldChar w:fldCharType="begin"/>
+      </w:r>
+      <w:r>
+        <w:instrText xml:space="preserve"> SEQ Figure \* ARABIC </w:instrText>
+      </w:r>
+      <w:r>
+        <w:fldChar w:fldCharType="separate"/>
+      </w:r>
+      <w:r>
+        <w:rPr>
+          <w:noProof/>
+        </w:rPr>
+        <w:t>30</w:t>
+      </w:r>
+      <w:r>
+        <w:fldChar w:fldCharType="end"/>
+      </w:r>
+      <w:r>
+        <w:t xml:space="preserve"> Installation serveur</w:t>
+      </w:r>
+    </w:p>
+    <w:p>
       <w:r>
         <w:t>Après cela ouvrez phpMyAdmin.</w:t>
       </w:r>
     </w:p>
     <w:p>
+      <w:pPr>
+        <w:keepNext/>
+      </w:pPr>
       <w:r>
         <w:rPr>
           <w:noProof/>
@@ -7981,7 +7831,7 @@
                     </pic:cNvPicPr>
                   </pic:nvPicPr>
                   <pic:blipFill>
-                    <a:blip r:embed="rId55">
+                    <a:blip r:embed="rId63">
                       <a:extLst>
                         <a:ext uri="{28A0092B-C50C-407E-A947-70E740481C1C}">
                           <a14:useLocalDpi xmlns:a14="http://schemas.microsoft.com/office/drawing/2010/main" val="0"/>
@@ -8014,16 +7864,49 @@
       </w:r>
     </w:p>
     <w:p>
+      <w:pPr>
+        <w:pStyle w:val="Lgende"/>
+      </w:pPr>
+      <w:r>
+        <w:t xml:space="preserve">Figure </w:t>
+      </w:r>
+      <w:r>
+        <w:fldChar w:fldCharType="begin"/>
+      </w:r>
+      <w:r>
+        <w:instrText xml:space="preserve"> SEQ Figure \* ARABIC </w:instrText>
+      </w:r>
+      <w:r>
+        <w:fldChar w:fldCharType="separate"/>
+      </w:r>
+      <w:r>
+        <w:rPr>
+          <w:noProof/>
+        </w:rPr>
+        <w:t>31</w:t>
+      </w:r>
+      <w:r>
+        <w:fldChar w:fldCharType="end"/>
+      </w:r>
+      <w:r>
+        <w:t xml:space="preserve"> PhpMyAdmin</w:t>
+      </w:r>
+    </w:p>
+    <w:p>
       <w:r>
         <w:t>Cliquez sur « Importer ».</w:t>
       </w:r>
     </w:p>
     <w:p>
+      <w:pPr>
+        <w:keepNext/>
+      </w:pPr>
       <w:r>
         <w:rPr>
           <w:noProof/>
           <w:lang w:eastAsia="fr-CH"/>
         </w:rPr>
+        <w:lastRenderedPageBreak/>
         <w:drawing>
           <wp:inline distT="0" distB="0" distL="0" distR="0">
             <wp:extent cx="5762625" cy="2152650"/>
@@ -8042,7 +7925,7 @@
                     </pic:cNvPicPr>
                   </pic:nvPicPr>
                   <pic:blipFill>
-                    <a:blip r:embed="rId56">
+                    <a:blip r:embed="rId64">
                       <a:extLst>
                         <a:ext uri="{28A0092B-C50C-407E-A947-70E740481C1C}">
                           <a14:useLocalDpi xmlns:a14="http://schemas.microsoft.com/office/drawing/2010/main" val="0"/>
@@ -8075,6 +7958,38 @@
       </w:r>
     </w:p>
     <w:p>
+      <w:pPr>
+        <w:pStyle w:val="Lgende"/>
+      </w:pPr>
+      <w:r>
+        <w:t xml:space="preserve">Figure </w:t>
+      </w:r>
+      <w:r>
+        <w:fldChar w:fldCharType="begin"/>
+      </w:r>
+      <w:r>
+        <w:instrText xml:space="preserve"> SEQ Figure \* ARABIC </w:instrText>
+      </w:r>
+      <w:r>
+        <w:fldChar w:fldCharType="separate"/>
+      </w:r>
+      <w:r>
+        <w:rPr>
+          <w:noProof/>
+        </w:rPr>
+        <w:t>32</w:t>
+      </w:r>
+      <w:r>
+        <w:fldChar w:fldCharType="end"/>
+      </w:r>
+      <w:r>
+        <w:t xml:space="preserve"> Importation BDD</w:t>
+      </w:r>
+    </w:p>
+    <w:p>
+      <w:pPr>
+        <w:keepNext/>
+      </w:pPr>
       <w:r>
         <w:lastRenderedPageBreak/>
         <w:t>Choisissez le fichier install.sql dans le dossier « Install » puis cliquez sur exécuter.</w:t>
@@ -8105,7 +8020,7 @@
                     </pic:cNvPicPr>
                   </pic:nvPicPr>
                   <pic:blipFill>
-                    <a:blip r:embed="rId57">
+                    <a:blip r:embed="rId65">
                       <a:extLst>
                         <a:ext uri="{28A0092B-C50C-407E-A947-70E740481C1C}">
                           <a14:useLocalDpi xmlns:a14="http://schemas.microsoft.com/office/drawing/2010/main" val="0"/>
@@ -8138,6 +8053,43 @@
       </w:r>
     </w:p>
     <w:p>
+      <w:pPr>
+        <w:pStyle w:val="Lgende"/>
+      </w:pPr>
+      <w:r>
+        <w:t xml:space="preserve">Figure </w:t>
+      </w:r>
+      <w:r>
+        <w:fldChar w:fldCharType="begin"/>
+      </w:r>
+      <w:r>
+        <w:instrText xml:space="preserve"> SEQ Figure \* ARABIC </w:instrText>
+      </w:r>
+      <w:r>
+        <w:fldChar w:fldCharType="separate"/>
+      </w:r>
+      <w:r>
+        <w:rPr>
+          <w:noProof/>
+        </w:rPr>
+        <w:t>33</w:t>
+      </w:r>
+      <w:r>
+        <w:fldChar w:fldCharType="end"/>
+      </w:r>
+      <w:r>
+        <w:t xml:space="preserve"> Importation </w:t>
+      </w:r>
+      <w:proofErr w:type="spellStart"/>
+      <w:r>
+        <w:t>Bdd</w:t>
+      </w:r>
+      <w:proofErr w:type="spellEnd"/>
+      <w:r>
+        <w:t xml:space="preserve"> suite</w:t>
+      </w:r>
+    </w:p>
+    <w:p>
       <w:r>
         <w:t>Il vous suffit maintenant d’exécuter le fichier « SoundStream.exe »</w:t>
       </w:r>
@@ -8149,11 +8101,15 @@
       </w:r>
     </w:p>
     <w:p>
+      <w:pPr>
+        <w:keepNext/>
+      </w:pPr>
       <w:r>
         <w:rPr>
           <w:noProof/>
           <w:lang w:eastAsia="fr-CH"/>
         </w:rPr>
+        <w:lastRenderedPageBreak/>
         <w:drawing>
           <wp:inline distT="0" distB="0" distL="0" distR="0">
             <wp:extent cx="5715000" cy="704850"/>
@@ -8172,7 +8128,7 @@
                     </pic:cNvPicPr>
                   </pic:nvPicPr>
                   <pic:blipFill>
-                    <a:blip r:embed="rId58">
+                    <a:blip r:embed="rId66">
                       <a:extLst>
                         <a:ext uri="{28A0092B-C50C-407E-A947-70E740481C1C}">
                           <a14:useLocalDpi xmlns:a14="http://schemas.microsoft.com/office/drawing/2010/main" val="0"/>
@@ -8204,8 +8160,39 @@
         </w:drawing>
       </w:r>
     </w:p>
+    <w:p>
+      <w:pPr>
+        <w:pStyle w:val="Lgende"/>
+      </w:pPr>
+      <w:r>
+        <w:t xml:space="preserve">Figure </w:t>
+      </w:r>
+      <w:r>
+        <w:fldChar w:fldCharType="begin"/>
+      </w:r>
+      <w:r>
+        <w:instrText xml:space="preserve"> SEQ Figure \* ARABIC </w:instrText>
+      </w:r>
+      <w:r>
+        <w:fldChar w:fldCharType="separate"/>
+      </w:r>
+      <w:r>
+        <w:rPr>
+          <w:noProof/>
+        </w:rPr>
+        <w:t>34</w:t>
+      </w:r>
+      <w:r>
+        <w:fldChar w:fldCharType="end"/>
+      </w:r>
+      <w:r>
+        <w:t xml:space="preserve"> Lancement application</w:t>
+      </w:r>
+      <w:bookmarkStart w:id="40" w:name="_GoBack"/>
+      <w:bookmarkEnd w:id="40"/>
+    </w:p>
     <w:sectPr>
-      <w:footerReference w:type="default" r:id="rId59"/>
+      <w:footerReference w:type="default" r:id="rId67"/>
       <w:pgSz w:w="11906" w:h="16838"/>
       <w:pgMar w:top="1417" w:right="1417" w:bottom="1417" w:left="1417" w:header="708" w:footer="708" w:gutter="0"/>
       <w:pgNumType w:start="0"/>
@@ -8252,7 +8239,6 @@
         <w:docPartUnique/>
       </w:docPartObj>
     </w:sdtPr>
-    <w:sdtEndPr/>
     <w:sdtContent>
       <w:p>
         <w:pPr>
@@ -8273,7 +8259,7 @@
             <w:noProof/>
             <w:lang w:val="fr-FR"/>
           </w:rPr>
-          <w:t>20</w:t>
+          <w:t>26</w:t>
         </w:r>
         <w:r>
           <w:fldChar w:fldCharType="end"/>
@@ -11088,7 +11074,7 @@
 </file>
 
 <file path=customXml/itemProps1.xml><?xml version="1.0" encoding="utf-8"?>
-<ds:datastoreItem xmlns:ds="http://schemas.openxmlformats.org/officeDocument/2006/customXml" ds:itemID="{18A2002D-D8E6-47AD-85DB-7F43555FA540}">
+<ds:datastoreItem xmlns:ds="http://schemas.openxmlformats.org/officeDocument/2006/customXml" ds:itemID="{C8CACD8D-EB6A-47B8-B33F-3EDA85160B24}">
   <ds:schemaRefs>
     <ds:schemaRef ds:uri="http://schemas.openxmlformats.org/officeDocument/2006/bibliography"/>
   </ds:schemaRefs>

</xml_diff>